<commit_message>
fixed incomplete zero test in Three-Brothers-EN.docx
</commit_message>
<xml_diff>
--- a/Problem-6-Three-Brothers/Three-Brothers-EN.docx
+++ b/Problem-6-Three-Brothers/Three-Brothers-EN.docx
@@ -1,6 +1,6 @@
 
 <file path=word/document.xml><?xml version="1.0" encoding="utf-8"?>
-<w:document xmlns:wpc="http://schemas.microsoft.com/office/word/2010/wordprocessingCanvas" xmlns:mc="http://schemas.openxmlformats.org/markup-compatibility/2006" xmlns:o="urn:schemas-microsoft-com:office:office" xmlns:r="http://schemas.openxmlformats.org/officeDocument/2006/relationships" xmlns:m="http://schemas.openxmlformats.org/officeDocument/2006/math" xmlns:v="urn:schemas-microsoft-com:vml" xmlns:wp14="http://schemas.microsoft.com/office/word/2010/wordprocessingDrawing" xmlns:wp="http://schemas.openxmlformats.org/drawingml/2006/wordprocessingDrawing" xmlns:w10="urn:schemas-microsoft-com:office:word" xmlns:w="http://schemas.openxmlformats.org/wordprocessingml/2006/main" xmlns:w14="http://schemas.microsoft.com/office/word/2010/wordml" xmlns:w15="http://schemas.microsoft.com/office/word/2012/wordml" xmlns:wpg="http://schemas.microsoft.com/office/word/2010/wordprocessingGroup" xmlns:wpi="http://schemas.microsoft.com/office/word/2010/wordprocessingInk" xmlns:wne="http://schemas.microsoft.com/office/word/2006/wordml" xmlns:wps="http://schemas.microsoft.com/office/word/2010/wordprocessingShape" mc:Ignorable="w14 w15 wp14">
+<w:document xmlns:wpc="http://schemas.microsoft.com/office/word/2010/wordprocessingCanvas" xmlns:mc="http://schemas.openxmlformats.org/markup-compatibility/2006" xmlns:o="urn:schemas-microsoft-com:office:office" xmlns:r="http://schemas.openxmlformats.org/officeDocument/2006/relationships" xmlns:m="http://schemas.openxmlformats.org/officeDocument/2006/math" xmlns:v="urn:schemas-microsoft-com:vml" xmlns:wp14="http://schemas.microsoft.com/office/word/2010/wordprocessingDrawing" xmlns:wp="http://schemas.openxmlformats.org/drawingml/2006/wordprocessingDrawing" xmlns:w10="urn:schemas-microsoft-com:office:word" xmlns:w="http://schemas.openxmlformats.org/wordprocessingml/2006/main" xmlns:w14="http://schemas.microsoft.com/office/word/2010/wordml" xmlns:wpg="http://schemas.microsoft.com/office/word/2010/wordprocessingGroup" xmlns:wpi="http://schemas.microsoft.com/office/word/2010/wordprocessingInk" xmlns:wne="http://schemas.microsoft.com/office/word/2006/wordml" xmlns:wps="http://schemas.microsoft.com/office/word/2010/wordprocessingShape" mc:Ignorable="w14 wp14">
   <w:body>
     <w:p>
       <w:pPr>
@@ -669,8 +669,6 @@
         </w:rPr>
         <w:t>200</w:t>
       </w:r>
-      <w:bookmarkStart w:id="0" w:name="_GoBack"/>
-      <w:bookmarkEnd w:id="0"/>
       <w:r>
         <w:rPr>
           <w:b/>
@@ -1172,6 +1170,32 @@
               <w:t>7 9 3 8 3</w:t>
             </w:r>
           </w:p>
+          <w:p>
+            <w:pPr>
+              <w:spacing w:before="0" w:after="0"/>
+              <w:rPr>
+                <w:rFonts w:ascii="Consolas" w:eastAsia="Calibri" w:hAnsi="Consolas" w:cs="Times New Roman"/>
+              </w:rPr>
+            </w:pPr>
+            <w:r>
+              <w:rPr>
+                <w:rFonts w:ascii="Consolas" w:eastAsia="Calibri" w:hAnsi="Consolas" w:cs="Times New Roman"/>
+              </w:rPr>
+              <w:t xml:space="preserve">5 2 1 </w:t>
+            </w:r>
+            <w:r>
+              <w:rPr>
+                <w:rFonts w:ascii="Consolas" w:eastAsia="Calibri" w:hAnsi="Consolas" w:cs="Times New Roman"/>
+              </w:rPr>
+              <w:t>3 2</w:t>
+            </w:r>
+            <w:r>
+              <w:rPr>
+                <w:rFonts w:ascii="Consolas" w:eastAsia="Calibri" w:hAnsi="Consolas" w:cs="Times New Roman"/>
+              </w:rPr>
+              <w:t xml:space="preserve"> 5</w:t>
+            </w:r>
+          </w:p>
         </w:tc>
         <w:tc>
           <w:tcPr>
@@ -1217,6 +1241,20 @@
                 <w:rFonts w:ascii="Consolas" w:eastAsia="Calibri" w:hAnsi="Consolas" w:cs="Times New Roman"/>
               </w:rPr>
               <w:t>Yes</w:t>
+            </w:r>
+          </w:p>
+          <w:p>
+            <w:pPr>
+              <w:spacing w:before="0" w:after="0"/>
+              <w:rPr>
+                <w:rFonts w:ascii="Consolas" w:eastAsia="Calibri" w:hAnsi="Consolas" w:cs="Times New Roman"/>
+              </w:rPr>
+            </w:pPr>
+            <w:r>
+              <w:rPr>
+                <w:rFonts w:ascii="Consolas" w:eastAsia="Calibri" w:hAnsi="Consolas" w:cs="Times New Roman"/>
+              </w:rPr>
+              <w:t>No</w:t>
             </w:r>
           </w:p>
           <w:p>
@@ -1366,13 +1404,53 @@
               <w:t xml:space="preserve"> 9</w:t>
             </w:r>
           </w:p>
+          <w:p>
+            <w:pPr>
+              <w:spacing w:before="0" w:after="0"/>
+              <w:rPr>
+                <w:rFonts w:eastAsia="Calibri" w:cs="Times New Roman"/>
+              </w:rPr>
+            </w:pPr>
+            <w:r>
+              <w:rPr>
+                <w:rFonts w:eastAsia="Calibri" w:cs="Times New Roman"/>
+              </w:rPr>
+              <w:t xml:space="preserve">5+1 </w:t>
+            </w:r>
+            <w:r>
+              <w:rPr>
+                <w:rFonts w:eastAsia="Calibri" w:cs="Times New Roman"/>
+              </w:rPr>
+              <w:t>≠</w:t>
+            </w:r>
+            <w:r>
+              <w:rPr>
+                <w:rFonts w:eastAsia="Calibri" w:cs="Times New Roman"/>
+              </w:rPr>
+              <w:t xml:space="preserve"> 5 </w:t>
+            </w:r>
+            <w:r>
+              <w:rPr>
+                <w:rFonts w:eastAsia="Calibri" w:cs="Times New Roman"/>
+              </w:rPr>
+              <w:t>≠</w:t>
+            </w:r>
+            <w:r>
+              <w:rPr>
+                <w:rFonts w:eastAsia="Calibri" w:cs="Times New Roman"/>
+              </w:rPr>
+              <w:t xml:space="preserve"> 3+2+2</w:t>
+            </w:r>
+            <w:bookmarkStart w:id="0" w:name="_GoBack"/>
+            <w:bookmarkEnd w:id="0"/>
+          </w:p>
         </w:tc>
       </w:tr>
     </w:tbl>
     <w:p/>
     <w:sectPr>
-      <w:headerReference w:type="default" r:id="rId8"/>
-      <w:footerReference w:type="default" r:id="rId9"/>
+      <w:headerReference w:type="default" r:id="rId9"/>
+      <w:footerReference w:type="default" r:id="rId10"/>
       <w:pgSz w:w="11909" w:h="16834" w:code="9"/>
       <w:pgMar w:top="567" w:right="737" w:bottom="1077" w:left="737" w:header="567" w:footer="794" w:gutter="0"/>
       <w:cols w:space="720"/>
@@ -1383,7 +1461,7 @@
 </file>
 
 <file path=word/endnotes.xml><?xml version="1.0" encoding="utf-8"?>
-<w:endnotes xmlns:wpc="http://schemas.microsoft.com/office/word/2010/wordprocessingCanvas" xmlns:mc="http://schemas.openxmlformats.org/markup-compatibility/2006" xmlns:o="urn:schemas-microsoft-com:office:office" xmlns:r="http://schemas.openxmlformats.org/officeDocument/2006/relationships" xmlns:m="http://schemas.openxmlformats.org/officeDocument/2006/math" xmlns:v="urn:schemas-microsoft-com:vml" xmlns:wp14="http://schemas.microsoft.com/office/word/2010/wordprocessingDrawing" xmlns:wp="http://schemas.openxmlformats.org/drawingml/2006/wordprocessingDrawing" xmlns:w10="urn:schemas-microsoft-com:office:word" xmlns:w="http://schemas.openxmlformats.org/wordprocessingml/2006/main" xmlns:w14="http://schemas.microsoft.com/office/word/2010/wordml" xmlns:w15="http://schemas.microsoft.com/office/word/2012/wordml" xmlns:wpg="http://schemas.microsoft.com/office/word/2010/wordprocessingGroup" xmlns:wpi="http://schemas.microsoft.com/office/word/2010/wordprocessingInk" xmlns:wne="http://schemas.microsoft.com/office/word/2006/wordml" xmlns:wps="http://schemas.microsoft.com/office/word/2010/wordprocessingShape" mc:Ignorable="w14 w15 wp14">
+<w:endnotes xmlns:wpc="http://schemas.microsoft.com/office/word/2010/wordprocessingCanvas" xmlns:mc="http://schemas.openxmlformats.org/markup-compatibility/2006" xmlns:o="urn:schemas-microsoft-com:office:office" xmlns:r="http://schemas.openxmlformats.org/officeDocument/2006/relationships" xmlns:m="http://schemas.openxmlformats.org/officeDocument/2006/math" xmlns:v="urn:schemas-microsoft-com:vml" xmlns:wp14="http://schemas.microsoft.com/office/word/2010/wordprocessingDrawing" xmlns:wp="http://schemas.openxmlformats.org/drawingml/2006/wordprocessingDrawing" xmlns:w10="urn:schemas-microsoft-com:office:word" xmlns:w="http://schemas.openxmlformats.org/wordprocessingml/2006/main" xmlns:w14="http://schemas.microsoft.com/office/word/2010/wordml" xmlns:wpg="http://schemas.microsoft.com/office/word/2010/wordprocessingGroup" xmlns:wpi="http://schemas.microsoft.com/office/word/2010/wordprocessingInk" xmlns:wne="http://schemas.microsoft.com/office/word/2006/wordml" xmlns:wps="http://schemas.microsoft.com/office/word/2010/wordprocessingShape" mc:Ignorable="w14 wp14">
   <w:endnote w:type="separator" w:id="-1">
     <w:p>
       <w:pPr>
@@ -1408,7 +1486,7 @@
 </file>
 
 <file path=word/footer1.xml><?xml version="1.0" encoding="utf-8"?>
-<w:ftr xmlns:wpc="http://schemas.microsoft.com/office/word/2010/wordprocessingCanvas" xmlns:mc="http://schemas.openxmlformats.org/markup-compatibility/2006" xmlns:o="urn:schemas-microsoft-com:office:office" xmlns:r="http://schemas.openxmlformats.org/officeDocument/2006/relationships" xmlns:m="http://schemas.openxmlformats.org/officeDocument/2006/math" xmlns:v="urn:schemas-microsoft-com:vml" xmlns:wp14="http://schemas.microsoft.com/office/word/2010/wordprocessingDrawing" xmlns:wp="http://schemas.openxmlformats.org/drawingml/2006/wordprocessingDrawing" xmlns:w10="urn:schemas-microsoft-com:office:word" xmlns:w="http://schemas.openxmlformats.org/wordprocessingml/2006/main" xmlns:w14="http://schemas.microsoft.com/office/word/2010/wordml" xmlns:w15="http://schemas.microsoft.com/office/word/2012/wordml" xmlns:wpg="http://schemas.microsoft.com/office/word/2010/wordprocessingGroup" xmlns:wpi="http://schemas.microsoft.com/office/word/2010/wordprocessingInk" xmlns:wne="http://schemas.microsoft.com/office/word/2006/wordml" xmlns:wps="http://schemas.microsoft.com/office/word/2010/wordprocessingShape" mc:Ignorable="w14 w15 wp14">
+<w:ftr xmlns:wpc="http://schemas.microsoft.com/office/word/2010/wordprocessingCanvas" xmlns:mc="http://schemas.openxmlformats.org/markup-compatibility/2006" xmlns:o="urn:schemas-microsoft-com:office:office" xmlns:r="http://schemas.openxmlformats.org/officeDocument/2006/relationships" xmlns:m="http://schemas.openxmlformats.org/officeDocument/2006/math" xmlns:v="urn:schemas-microsoft-com:vml" xmlns:wp14="http://schemas.microsoft.com/office/word/2010/wordprocessingDrawing" xmlns:wp="http://schemas.openxmlformats.org/drawingml/2006/wordprocessingDrawing" xmlns:w10="urn:schemas-microsoft-com:office:word" xmlns:w="http://schemas.openxmlformats.org/wordprocessingml/2006/main" xmlns:w14="http://schemas.microsoft.com/office/word/2010/wordml" xmlns:wpg="http://schemas.microsoft.com/office/word/2010/wordprocessingGroup" xmlns:wpi="http://schemas.microsoft.com/office/word/2010/wordprocessingInk" xmlns:wne="http://schemas.microsoft.com/office/word/2006/wordml" xmlns:wps="http://schemas.microsoft.com/office/word/2010/wordprocessingShape" mc:Ignorable="w14 wp14">
   <w:p>
     <w:pPr>
       <w:pStyle w:val="Footer"/>
@@ -1538,7 +1616,7 @@
             </wp:anchor>
           </w:drawing>
         </mc:Choice>
-        <mc:Fallback>
+        <mc:Fallback xmlns:w15="http://schemas.microsoft.com/office/word/2012/wordml">
           <w:pict>
             <v:shapetype w14:anchorId="0BD046BD" id="_x0000_t202" coordsize="21600,21600" o:spt="202" path="m,l,21600r21600,l21600,xe">
               <v:stroke joinstyle="miter"/>
@@ -1675,7 +1753,7 @@
             </wp:anchor>
           </w:drawing>
         </mc:Choice>
-        <mc:Fallback>
+        <mc:Fallback xmlns:w15="http://schemas.microsoft.com/office/word/2012/wordml">
           <w:pict>
             <v:line w14:anchorId="30530E82" id="Straight Connector 1" o:spid="_x0000_s1026" style="position:absolute;flip:y;z-index:251666432;visibility:visible;mso-wrap-style:square;mso-wrap-distance-left:9pt;mso-wrap-distance-top:0;mso-wrap-distance-right:9pt;mso-wrap-distance-bottom:0;mso-position-horizontal:absolute;mso-position-horizontal-relative:text;mso-position-vertical:absolute;mso-position-vertical-relative:text" from="-.1pt,5.2pt" to="520.7pt,5.2pt" o:gfxdata="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" strokecolor="#f37123" strokeweight="1pt">
               <v:stroke endcap="round"/>
@@ -1850,7 +1928,7 @@
         </mc:Choice>
         <mc:Fallback>
           <w:pict>
-            <v:shapetype w14:anchorId="56B87737" id="_x0000_t202" coordsize="21600,21600" o:spt="202" path="m,l,21600r21600,l21600,xe">
+            <v:shapetype id="_x0000_t202" coordsize="21600,21600" o:spt="202" path="m,l,21600r21600,l21600,xe">
               <v:stroke joinstyle="miter"/>
               <v:path gradientshapeok="t" o:connecttype="rect"/>
             </v:shapetype>
@@ -2040,7 +2118,7 @@
             </wp:anchor>
           </w:drawing>
         </mc:Choice>
-        <mc:Fallback>
+        <mc:Fallback xmlns:w15="http://schemas.microsoft.com/office/word/2012/wordml">
           <w:pict>
             <v:shape w14:anchorId="2288989E" id="Text Box 2" o:spid="_x0000_s1028" type="#_x0000_t202" style="position:absolute;margin-left:125.15pt;margin-top:26.95pt;width:44.85pt;height:15.75pt;z-index:251664384;visibility:visible;mso-wrap-style:square;mso-wrap-distance-left:9pt;mso-wrap-distance-top:0;mso-wrap-distance-right:9pt;mso-wrap-distance-bottom:0;mso-position-horizontal:absolute;mso-position-horizontal-relative:text;mso-position-vertical:absolute;mso-position-vertical-relative:text;v-text-anchor:middle" o:gfxdata="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" filled="f" stroked="f" strokeweight=".5pt">
               <v:textbox inset=".5mm,0,0,0">
@@ -2699,7 +2777,7 @@
             </wp:anchor>
           </w:drawing>
         </mc:Choice>
-        <mc:Fallback>
+        <mc:Fallback xmlns:w15="http://schemas.microsoft.com/office/word/2012/wordml">
           <w:pict>
             <v:shape w14:anchorId="400D6225" id="Text Box 17" o:spid="_x0000_s1029" type="#_x0000_t202" style="position:absolute;margin-left:124.4pt;margin-top:6.7pt;width:396.3pt;height:40.45pt;z-index:251663360;visibility:visible;mso-wrap-style:square;mso-wrap-distance-left:9pt;mso-wrap-distance-top:0;mso-wrap-distance-right:9pt;mso-wrap-distance-bottom:0;mso-position-horizontal:absolute;mso-position-horizontal-relative:text;mso-position-vertical:absolute;mso-position-vertical-relative:text;v-text-anchor:top" o:gfxdata="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" filled="f" stroked="f">
               <v:textbox inset=".5mm,1.2mm,.5mm,.5mm">
@@ -3294,7 +3372,7 @@
 </file>
 
 <file path=word/footnotes.xml><?xml version="1.0" encoding="utf-8"?>
-<w:footnotes xmlns:wpc="http://schemas.microsoft.com/office/word/2010/wordprocessingCanvas" xmlns:mc="http://schemas.openxmlformats.org/markup-compatibility/2006" xmlns:o="urn:schemas-microsoft-com:office:office" xmlns:r="http://schemas.openxmlformats.org/officeDocument/2006/relationships" xmlns:m="http://schemas.openxmlformats.org/officeDocument/2006/math" xmlns:v="urn:schemas-microsoft-com:vml" xmlns:wp14="http://schemas.microsoft.com/office/word/2010/wordprocessingDrawing" xmlns:wp="http://schemas.openxmlformats.org/drawingml/2006/wordprocessingDrawing" xmlns:w10="urn:schemas-microsoft-com:office:word" xmlns:w="http://schemas.openxmlformats.org/wordprocessingml/2006/main" xmlns:w14="http://schemas.microsoft.com/office/word/2010/wordml" xmlns:w15="http://schemas.microsoft.com/office/word/2012/wordml" xmlns:wpg="http://schemas.microsoft.com/office/word/2010/wordprocessingGroup" xmlns:wpi="http://schemas.microsoft.com/office/word/2010/wordprocessingInk" xmlns:wne="http://schemas.microsoft.com/office/word/2006/wordml" xmlns:wps="http://schemas.microsoft.com/office/word/2010/wordprocessingShape" mc:Ignorable="w14 w15 wp14">
+<w:footnotes xmlns:wpc="http://schemas.microsoft.com/office/word/2010/wordprocessingCanvas" xmlns:mc="http://schemas.openxmlformats.org/markup-compatibility/2006" xmlns:o="urn:schemas-microsoft-com:office:office" xmlns:r="http://schemas.openxmlformats.org/officeDocument/2006/relationships" xmlns:m="http://schemas.openxmlformats.org/officeDocument/2006/math" xmlns:v="urn:schemas-microsoft-com:vml" xmlns:wp14="http://schemas.microsoft.com/office/word/2010/wordprocessingDrawing" xmlns:wp="http://schemas.openxmlformats.org/drawingml/2006/wordprocessingDrawing" xmlns:w10="urn:schemas-microsoft-com:office:word" xmlns:w="http://schemas.openxmlformats.org/wordprocessingml/2006/main" xmlns:w14="http://schemas.microsoft.com/office/word/2010/wordml" xmlns:wpg="http://schemas.microsoft.com/office/word/2010/wordprocessingGroup" xmlns:wpi="http://schemas.microsoft.com/office/word/2010/wordprocessingInk" xmlns:wne="http://schemas.microsoft.com/office/word/2006/wordml" xmlns:wps="http://schemas.microsoft.com/office/word/2010/wordprocessingShape" mc:Ignorable="w14 wp14">
   <w:footnote w:type="separator" w:id="-1">
     <w:p>
       <w:pPr>
@@ -3319,7 +3397,7 @@
 </file>
 
 <file path=word/header1.xml><?xml version="1.0" encoding="utf-8"?>
-<w:hdr xmlns:wpc="http://schemas.microsoft.com/office/word/2010/wordprocessingCanvas" xmlns:mc="http://schemas.openxmlformats.org/markup-compatibility/2006" xmlns:o="urn:schemas-microsoft-com:office:office" xmlns:r="http://schemas.openxmlformats.org/officeDocument/2006/relationships" xmlns:m="http://schemas.openxmlformats.org/officeDocument/2006/math" xmlns:v="urn:schemas-microsoft-com:vml" xmlns:wp14="http://schemas.microsoft.com/office/word/2010/wordprocessingDrawing" xmlns:wp="http://schemas.openxmlformats.org/drawingml/2006/wordprocessingDrawing" xmlns:w10="urn:schemas-microsoft-com:office:word" xmlns:w="http://schemas.openxmlformats.org/wordprocessingml/2006/main" xmlns:w14="http://schemas.microsoft.com/office/word/2010/wordml" xmlns:w15="http://schemas.microsoft.com/office/word/2012/wordml" xmlns:wpg="http://schemas.microsoft.com/office/word/2010/wordprocessingGroup" xmlns:wpi="http://schemas.microsoft.com/office/word/2010/wordprocessingInk" xmlns:wne="http://schemas.microsoft.com/office/word/2006/wordml" xmlns:wps="http://schemas.microsoft.com/office/word/2010/wordprocessingShape" mc:Ignorable="w14 w15 wp14">
+<w:hdr xmlns:wpc="http://schemas.microsoft.com/office/word/2010/wordprocessingCanvas" xmlns:mc="http://schemas.openxmlformats.org/markup-compatibility/2006" xmlns:o="urn:schemas-microsoft-com:office:office" xmlns:r="http://schemas.openxmlformats.org/officeDocument/2006/relationships" xmlns:m="http://schemas.openxmlformats.org/officeDocument/2006/math" xmlns:v="urn:schemas-microsoft-com:vml" xmlns:wp14="http://schemas.microsoft.com/office/word/2010/wordprocessingDrawing" xmlns:wp="http://schemas.openxmlformats.org/drawingml/2006/wordprocessingDrawing" xmlns:w10="urn:schemas-microsoft-com:office:word" xmlns:w="http://schemas.openxmlformats.org/wordprocessingml/2006/main" xmlns:w14="http://schemas.microsoft.com/office/word/2010/wordml" xmlns:wpg="http://schemas.microsoft.com/office/word/2010/wordprocessingGroup" xmlns:wpi="http://schemas.microsoft.com/office/word/2010/wordprocessingInk" xmlns:wne="http://schemas.microsoft.com/office/word/2006/wordml" xmlns:wps="http://schemas.microsoft.com/office/word/2010/wordprocessingShape" mc:Ignorable="w14 wp14">
   <w:p>
     <w:pPr>
       <w:pStyle w:val="Header"/>
@@ -3330,8 +3408,8 @@
 </file>
 
 <file path=word/numbering.xml><?xml version="1.0" encoding="utf-8"?>
-<w:numbering xmlns:wpc="http://schemas.microsoft.com/office/word/2010/wordprocessingCanvas" xmlns:mc="http://schemas.openxmlformats.org/markup-compatibility/2006" xmlns:o="urn:schemas-microsoft-com:office:office" xmlns:r="http://schemas.openxmlformats.org/officeDocument/2006/relationships" xmlns:m="http://schemas.openxmlformats.org/officeDocument/2006/math" xmlns:v="urn:schemas-microsoft-com:vml" xmlns:wp14="http://schemas.microsoft.com/office/word/2010/wordprocessingDrawing" xmlns:wp="http://schemas.openxmlformats.org/drawingml/2006/wordprocessingDrawing" xmlns:w10="urn:schemas-microsoft-com:office:word" xmlns:w="http://schemas.openxmlformats.org/wordprocessingml/2006/main" xmlns:w14="http://schemas.microsoft.com/office/word/2010/wordml" xmlns:w15="http://schemas.microsoft.com/office/word/2012/wordml" xmlns:wpg="http://schemas.microsoft.com/office/word/2010/wordprocessingGroup" xmlns:wpi="http://schemas.microsoft.com/office/word/2010/wordprocessingInk" xmlns:wne="http://schemas.microsoft.com/office/word/2006/wordml" xmlns:wps="http://schemas.microsoft.com/office/word/2010/wordprocessingShape" mc:Ignorable="w14 w15 wp14">
-  <w:abstractNum w:abstractNumId="0" w15:restartNumberingAfterBreak="0">
+<w:numbering xmlns:wpc="http://schemas.microsoft.com/office/word/2010/wordprocessingCanvas" xmlns:mc="http://schemas.openxmlformats.org/markup-compatibility/2006" xmlns:o="urn:schemas-microsoft-com:office:office" xmlns:r="http://schemas.openxmlformats.org/officeDocument/2006/relationships" xmlns:m="http://schemas.openxmlformats.org/officeDocument/2006/math" xmlns:v="urn:schemas-microsoft-com:vml" xmlns:wp14="http://schemas.microsoft.com/office/word/2010/wordprocessingDrawing" xmlns:wp="http://schemas.openxmlformats.org/drawingml/2006/wordprocessingDrawing" xmlns:w10="urn:schemas-microsoft-com:office:word" xmlns:w="http://schemas.openxmlformats.org/wordprocessingml/2006/main" xmlns:w14="http://schemas.microsoft.com/office/word/2010/wordml" xmlns:wpg="http://schemas.microsoft.com/office/word/2010/wordprocessingGroup" xmlns:wpi="http://schemas.microsoft.com/office/word/2010/wordprocessingInk" xmlns:wne="http://schemas.microsoft.com/office/word/2006/wordml" xmlns:wps="http://schemas.microsoft.com/office/word/2010/wordprocessingShape" mc:Ignorable="w14 wp14">
+  <w:abstractNum w:abstractNumId="0">
     <w:nsid w:val="009D2C7E"/>
     <w:multiLevelType w:val="hybridMultilevel"/>
     <w:tmpl w:val="4C164682"/>
@@ -3444,7 +3522,7 @@
       </w:rPr>
     </w:lvl>
   </w:abstractNum>
-  <w:abstractNum w:abstractNumId="1" w15:restartNumberingAfterBreak="0">
+  <w:abstractNum w:abstractNumId="1">
     <w:nsid w:val="04E60920"/>
     <w:multiLevelType w:val="hybridMultilevel"/>
     <w:tmpl w:val="9DB0F662"/>
@@ -3557,7 +3635,7 @@
       </w:rPr>
     </w:lvl>
   </w:abstractNum>
-  <w:abstractNum w:abstractNumId="2" w15:restartNumberingAfterBreak="0">
+  <w:abstractNum w:abstractNumId="2">
     <w:nsid w:val="12D46FE6"/>
     <w:multiLevelType w:val="hybridMultilevel"/>
     <w:tmpl w:val="2E189FDA"/>
@@ -3670,7 +3748,7 @@
       </w:rPr>
     </w:lvl>
   </w:abstractNum>
-  <w:abstractNum w:abstractNumId="3" w15:restartNumberingAfterBreak="0">
+  <w:abstractNum w:abstractNumId="3">
     <w:nsid w:val="1DAD2515"/>
     <w:multiLevelType w:val="hybridMultilevel"/>
     <w:tmpl w:val="9C1E9A04"/>
@@ -3783,7 +3861,7 @@
       </w:rPr>
     </w:lvl>
   </w:abstractNum>
-  <w:abstractNum w:abstractNumId="4" w15:restartNumberingAfterBreak="0">
+  <w:abstractNum w:abstractNumId="4">
     <w:nsid w:val="22CD3F94"/>
     <w:multiLevelType w:val="hybridMultilevel"/>
     <w:tmpl w:val="A044FDFA"/>
@@ -3869,7 +3947,7 @@
       </w:pPr>
     </w:lvl>
   </w:abstractNum>
-  <w:abstractNum w:abstractNumId="5" w15:restartNumberingAfterBreak="0">
+  <w:abstractNum w:abstractNumId="5">
     <w:nsid w:val="48203ACE"/>
     <w:multiLevelType w:val="hybridMultilevel"/>
     <w:tmpl w:val="7C867F3C"/>
@@ -3982,7 +4060,7 @@
       </w:rPr>
     </w:lvl>
   </w:abstractNum>
-  <w:abstractNum w:abstractNumId="6" w15:restartNumberingAfterBreak="0">
+  <w:abstractNum w:abstractNumId="6">
     <w:nsid w:val="5507266E"/>
     <w:multiLevelType w:val="hybridMultilevel"/>
     <w:tmpl w:val="22522E3A"/>
@@ -4095,7 +4173,7 @@
       </w:rPr>
     </w:lvl>
   </w:abstractNum>
-  <w:abstractNum w:abstractNumId="7" w15:restartNumberingAfterBreak="0">
+  <w:abstractNum w:abstractNumId="7">
     <w:nsid w:val="55990837"/>
     <w:multiLevelType w:val="hybridMultilevel"/>
     <w:tmpl w:val="960254F8"/>
@@ -4208,7 +4286,7 @@
       </w:rPr>
     </w:lvl>
   </w:abstractNum>
-  <w:abstractNum w:abstractNumId="8" w15:restartNumberingAfterBreak="0">
+  <w:abstractNum w:abstractNumId="8">
     <w:nsid w:val="5F9A715F"/>
     <w:multiLevelType w:val="hybridMultilevel"/>
     <w:tmpl w:val="4B26630C"/>
@@ -4321,7 +4399,7 @@
       </w:rPr>
     </w:lvl>
   </w:abstractNum>
-  <w:abstractNum w:abstractNumId="9" w15:restartNumberingAfterBreak="0">
+  <w:abstractNum w:abstractNumId="9">
     <w:nsid w:val="7A0155B4"/>
     <w:multiLevelType w:val="hybridMultilevel"/>
     <w:tmpl w:val="581A57DA"/>
@@ -4468,7 +4546,7 @@
 </file>
 
 <file path=word/styles.xml><?xml version="1.0" encoding="utf-8"?>
-<w:styles xmlns:mc="http://schemas.openxmlformats.org/markup-compatibility/2006" xmlns:r="http://schemas.openxmlformats.org/officeDocument/2006/relationships" xmlns:w="http://schemas.openxmlformats.org/wordprocessingml/2006/main" xmlns:w14="http://schemas.microsoft.com/office/word/2010/wordml" xmlns:w15="http://schemas.microsoft.com/office/word/2012/wordml" mc:Ignorable="w14 w15">
+<w:styles xmlns:mc="http://schemas.openxmlformats.org/markup-compatibility/2006" xmlns:r="http://schemas.openxmlformats.org/officeDocument/2006/relationships" xmlns:w="http://schemas.openxmlformats.org/wordprocessingml/2006/main" xmlns:w14="http://schemas.microsoft.com/office/word/2010/wordml" mc:Ignorable="w14">
   <w:docDefaults>
     <w:rPrDefault>
       <w:rPr>
@@ -4484,378 +4562,144 @@
       </w:pPr>
     </w:pPrDefault>
   </w:docDefaults>
-  <w:latentStyles w:defLockedState="0" w:defUIPriority="99" w:defSemiHidden="0" w:defUnhideWhenUsed="0" w:defQFormat="0" w:count="371">
-    <w:lsdException w:name="Normal" w:uiPriority="0" w:qFormat="1"/>
-    <w:lsdException w:name="heading 1" w:uiPriority="9" w:qFormat="1"/>
-    <w:lsdException w:name="heading 2" w:semiHidden="1" w:uiPriority="9" w:unhideWhenUsed="1" w:qFormat="1"/>
-    <w:lsdException w:name="heading 3" w:semiHidden="1" w:uiPriority="9" w:unhideWhenUsed="1" w:qFormat="1"/>
-    <w:lsdException w:name="heading 4" w:semiHidden="1" w:uiPriority="9" w:unhideWhenUsed="1" w:qFormat="1"/>
-    <w:lsdException w:name="heading 5" w:semiHidden="1" w:uiPriority="9" w:unhideWhenUsed="1" w:qFormat="1"/>
-    <w:lsdException w:name="heading 6" w:semiHidden="1" w:uiPriority="9" w:unhideWhenUsed="1" w:qFormat="1"/>
-    <w:lsdException w:name="heading 7" w:semiHidden="1" w:uiPriority="9" w:unhideWhenUsed="1" w:qFormat="1"/>
-    <w:lsdException w:name="heading 8" w:semiHidden="1" w:uiPriority="9" w:unhideWhenUsed="1" w:qFormat="1"/>
-    <w:lsdException w:name="heading 9" w:semiHidden="1" w:uiPriority="9" w:unhideWhenUsed="1" w:qFormat="1"/>
-    <w:lsdException w:name="index 1" w:semiHidden="1" w:unhideWhenUsed="1"/>
-    <w:lsdException w:name="index 2" w:semiHidden="1" w:unhideWhenUsed="1"/>
-    <w:lsdException w:name="index 3" w:semiHidden="1" w:unhideWhenUsed="1"/>
-    <w:lsdException w:name="index 4" w:semiHidden="1" w:unhideWhenUsed="1"/>
-    <w:lsdException w:name="index 5" w:semiHidden="1" w:unhideWhenUsed="1"/>
-    <w:lsdException w:name="index 6" w:semiHidden="1" w:unhideWhenUsed="1"/>
-    <w:lsdException w:name="index 7" w:semiHidden="1" w:unhideWhenUsed="1"/>
-    <w:lsdException w:name="index 8" w:semiHidden="1" w:unhideWhenUsed="1"/>
-    <w:lsdException w:name="index 9" w:semiHidden="1" w:unhideWhenUsed="1"/>
-    <w:lsdException w:name="toc 1" w:semiHidden="1" w:uiPriority="39" w:unhideWhenUsed="1"/>
-    <w:lsdException w:name="toc 2" w:semiHidden="1" w:uiPriority="39" w:unhideWhenUsed="1"/>
-    <w:lsdException w:name="toc 3" w:semiHidden="1" w:uiPriority="39" w:unhideWhenUsed="1"/>
-    <w:lsdException w:name="toc 4" w:semiHidden="1" w:uiPriority="39" w:unhideWhenUsed="1"/>
-    <w:lsdException w:name="toc 5" w:semiHidden="1" w:uiPriority="39" w:unhideWhenUsed="1"/>
-    <w:lsdException w:name="toc 6" w:semiHidden="1" w:uiPriority="39" w:unhideWhenUsed="1"/>
-    <w:lsdException w:name="toc 7" w:semiHidden="1" w:uiPriority="39" w:unhideWhenUsed="1"/>
-    <w:lsdException w:name="toc 8" w:semiHidden="1" w:uiPriority="39" w:unhideWhenUsed="1"/>
-    <w:lsdException w:name="toc 9" w:semiHidden="1" w:uiPriority="39" w:unhideWhenUsed="1"/>
-    <w:lsdException w:name="Normal Indent" w:semiHidden="1" w:unhideWhenUsed="1"/>
-    <w:lsdException w:name="footnote text" w:semiHidden="1" w:unhideWhenUsed="1"/>
-    <w:lsdException w:name="annotation text" w:semiHidden="1" w:unhideWhenUsed="1"/>
-    <w:lsdException w:name="header" w:semiHidden="1" w:unhideWhenUsed="1"/>
-    <w:lsdException w:name="footer" w:semiHidden="1" w:unhideWhenUsed="1"/>
-    <w:lsdException w:name="index heading" w:semiHidden="1" w:unhideWhenUsed="1"/>
-    <w:lsdException w:name="caption" w:semiHidden="1" w:uiPriority="35" w:unhideWhenUsed="1" w:qFormat="1"/>
-    <w:lsdException w:name="table of figures" w:semiHidden="1" w:unhideWhenUsed="1"/>
-    <w:lsdException w:name="envelope address" w:semiHidden="1" w:unhideWhenUsed="1"/>
-    <w:lsdException w:name="envelope return" w:semiHidden="1" w:unhideWhenUsed="1"/>
-    <w:lsdException w:name="footnote reference" w:semiHidden="1" w:unhideWhenUsed="1"/>
-    <w:lsdException w:name="annotation reference" w:semiHidden="1" w:unhideWhenUsed="1"/>
-    <w:lsdException w:name="line number" w:semiHidden="1" w:unhideWhenUsed="1"/>
-    <w:lsdException w:name="page number" w:semiHidden="1" w:unhideWhenUsed="1"/>
-    <w:lsdException w:name="endnote reference" w:semiHidden="1" w:unhideWhenUsed="1"/>
-    <w:lsdException w:name="endnote text" w:semiHidden="1" w:unhideWhenUsed="1"/>
-    <w:lsdException w:name="table of authorities" w:semiHidden="1" w:unhideWhenUsed="1"/>
-    <w:lsdException w:name="macro" w:semiHidden="1" w:unhideWhenUsed="1"/>
-    <w:lsdException w:name="toa heading" w:semiHidden="1" w:unhideWhenUsed="1"/>
-    <w:lsdException w:name="List" w:semiHidden="1" w:unhideWhenUsed="1"/>
-    <w:lsdException w:name="List Bullet" w:semiHidden="1" w:unhideWhenUsed="1"/>
-    <w:lsdException w:name="List Number" w:semiHidden="1" w:unhideWhenUsed="1"/>
-    <w:lsdException w:name="List 2" w:semiHidden="1" w:unhideWhenUsed="1"/>
-    <w:lsdException w:name="List 3" w:semiHidden="1" w:unhideWhenUsed="1"/>
-    <w:lsdException w:name="List 4" w:semiHidden="1" w:unhideWhenUsed="1"/>
-    <w:lsdException w:name="List 5" w:semiHidden="1" w:unhideWhenUsed="1"/>
-    <w:lsdException w:name="List Bullet 2" w:semiHidden="1" w:unhideWhenUsed="1"/>
-    <w:lsdException w:name="List Bullet 3" w:semiHidden="1" w:unhideWhenUsed="1"/>
-    <w:lsdException w:name="List Bullet 4" w:semiHidden="1" w:unhideWhenUsed="1"/>
-    <w:lsdException w:name="List Bullet 5" w:semiHidden="1" w:unhideWhenUsed="1"/>
-    <w:lsdException w:name="List Number 2" w:semiHidden="1" w:unhideWhenUsed="1"/>
-    <w:lsdException w:name="List Number 3" w:semiHidden="1" w:unhideWhenUsed="1"/>
-    <w:lsdException w:name="List Number 4" w:semiHidden="1" w:unhideWhenUsed="1"/>
-    <w:lsdException w:name="List Number 5" w:semiHidden="1" w:unhideWhenUsed="1"/>
-    <w:lsdException w:name="Title" w:uiPriority="10"/>
-    <w:lsdException w:name="Closing" w:semiHidden="1" w:unhideWhenUsed="1"/>
-    <w:lsdException w:name="Signature" w:semiHidden="1" w:unhideWhenUsed="1"/>
-    <w:lsdException w:name="Default Paragraph Font" w:semiHidden="1" w:uiPriority="1" w:unhideWhenUsed="1"/>
-    <w:lsdException w:name="Body Text" w:semiHidden="1" w:unhideWhenUsed="1"/>
-    <w:lsdException w:name="Body Text Indent" w:semiHidden="1" w:unhideWhenUsed="1"/>
-    <w:lsdException w:name="List Continue" w:semiHidden="1" w:unhideWhenUsed="1"/>
-    <w:lsdException w:name="List Continue 2" w:semiHidden="1" w:unhideWhenUsed="1"/>
-    <w:lsdException w:name="List Continue 3" w:semiHidden="1" w:unhideWhenUsed="1"/>
-    <w:lsdException w:name="List Continue 4" w:semiHidden="1" w:unhideWhenUsed="1"/>
-    <w:lsdException w:name="List Continue 5" w:semiHidden="1" w:unhideWhenUsed="1"/>
-    <w:lsdException w:name="Message Header" w:semiHidden="1" w:unhideWhenUsed="1"/>
-    <w:lsdException w:name="Subtitle" w:uiPriority="11"/>
-    <w:lsdException w:name="Salutation" w:semiHidden="1" w:unhideWhenUsed="1"/>
-    <w:lsdException w:name="Date" w:semiHidden="1" w:unhideWhenUsed="1"/>
-    <w:lsdException w:name="Body Text First Indent" w:semiHidden="1" w:unhideWhenUsed="1"/>
-    <w:lsdException w:name="Body Text First Indent 2" w:semiHidden="1" w:unhideWhenUsed="1"/>
-    <w:lsdException w:name="Note Heading" w:semiHidden="1" w:unhideWhenUsed="1"/>
-    <w:lsdException w:name="Body Text 2" w:semiHidden="1" w:unhideWhenUsed="1"/>
-    <w:lsdException w:name="Body Text 3" w:semiHidden="1" w:unhideWhenUsed="1"/>
-    <w:lsdException w:name="Body Text Indent 2" w:semiHidden="1" w:unhideWhenUsed="1"/>
-    <w:lsdException w:name="Body Text Indent 3" w:semiHidden="1" w:unhideWhenUsed="1"/>
-    <w:lsdException w:name="Block Text" w:semiHidden="1" w:unhideWhenUsed="1"/>
-    <w:lsdException w:name="Hyperlink" w:semiHidden="1" w:unhideWhenUsed="1"/>
-    <w:lsdException w:name="FollowedHyperlink" w:semiHidden="1" w:unhideWhenUsed="1"/>
-    <w:lsdException w:name="Strong" w:uiPriority="22" w:qFormat="1"/>
-    <w:lsdException w:name="Emphasis" w:uiPriority="20"/>
-    <w:lsdException w:name="Document Map" w:semiHidden="1" w:unhideWhenUsed="1"/>
-    <w:lsdException w:name="Plain Text" w:semiHidden="1" w:unhideWhenUsed="1"/>
-    <w:lsdException w:name="E-mail Signature" w:semiHidden="1" w:unhideWhenUsed="1"/>
-    <w:lsdException w:name="HTML Top of Form" w:semiHidden="1" w:unhideWhenUsed="1"/>
-    <w:lsdException w:name="HTML Bottom of Form" w:semiHidden="1" w:unhideWhenUsed="1"/>
-    <w:lsdException w:name="Normal (Web)" w:semiHidden="1" w:unhideWhenUsed="1"/>
-    <w:lsdException w:name="HTML Acronym" w:semiHidden="1" w:unhideWhenUsed="1"/>
-    <w:lsdException w:name="HTML Address" w:semiHidden="1" w:unhideWhenUsed="1"/>
-    <w:lsdException w:name="HTML Cite" w:semiHidden="1" w:unhideWhenUsed="1"/>
-    <w:lsdException w:name="HTML Code" w:semiHidden="1" w:unhideWhenUsed="1"/>
-    <w:lsdException w:name="HTML Definition" w:semiHidden="1" w:unhideWhenUsed="1"/>
-    <w:lsdException w:name="HTML Keyboard" w:semiHidden="1" w:unhideWhenUsed="1"/>
-    <w:lsdException w:name="HTML Preformatted" w:semiHidden="1" w:unhideWhenUsed="1"/>
-    <w:lsdException w:name="HTML Sample" w:semiHidden="1" w:unhideWhenUsed="1"/>
-    <w:lsdException w:name="HTML Typewriter" w:semiHidden="1" w:unhideWhenUsed="1"/>
-    <w:lsdException w:name="HTML Variable" w:semiHidden="1" w:unhideWhenUsed="1"/>
-    <w:lsdException w:name="Normal Table" w:semiHidden="1" w:unhideWhenUsed="1"/>
-    <w:lsdException w:name="annotation subject" w:semiHidden="1" w:unhideWhenUsed="1"/>
-    <w:lsdException w:name="No List" w:semiHidden="1" w:unhideWhenUsed="1"/>
-    <w:lsdException w:name="Outline List 1" w:semiHidden="1" w:unhideWhenUsed="1"/>
-    <w:lsdException w:name="Outline List 2" w:semiHidden="1" w:unhideWhenUsed="1"/>
-    <w:lsdException w:name="Outline List 3" w:semiHidden="1" w:unhideWhenUsed="1"/>
-    <w:lsdException w:name="Table Simple 1" w:semiHidden="1" w:unhideWhenUsed="1"/>
-    <w:lsdException w:name="Table Simple 2" w:semiHidden="1" w:unhideWhenUsed="1"/>
-    <w:lsdException w:name="Table Simple 3" w:semiHidden="1" w:unhideWhenUsed="1"/>
-    <w:lsdException w:name="Table Classic 1" w:semiHidden="1" w:unhideWhenUsed="1"/>
-    <w:lsdException w:name="Table Classic 2" w:semiHidden="1" w:unhideWhenUsed="1"/>
-    <w:lsdException w:name="Table Classic 3" w:semiHidden="1" w:unhideWhenUsed="1"/>
-    <w:lsdException w:name="Table Classic 4" w:semiHidden="1" w:unhideWhenUsed="1"/>
-    <w:lsdException w:name="Table Colorful 1" w:semiHidden="1" w:unhideWhenUsed="1"/>
-    <w:lsdException w:name="Table Colorful 2" w:semiHidden="1" w:unhideWhenUsed="1"/>
-    <w:lsdException w:name="Table Colorful 3" w:semiHidden="1" w:unhideWhenUsed="1"/>
-    <w:lsdException w:name="Table Columns 1" w:semiHidden="1" w:unhideWhenUsed="1"/>
-    <w:lsdException w:name="Table Columns 2" w:semiHidden="1" w:unhideWhenUsed="1"/>
-    <w:lsdException w:name="Table Columns 3" w:semiHidden="1" w:unhideWhenUsed="1"/>
-    <w:lsdException w:name="Table Columns 4" w:semiHidden="1" w:unhideWhenUsed="1"/>
-    <w:lsdException w:name="Table Columns 5" w:semiHidden="1" w:unhideWhenUsed="1"/>
-    <w:lsdException w:name="Table Grid 1" w:semiHidden="1" w:unhideWhenUsed="1"/>
-    <w:lsdException w:name="Table Grid 2" w:semiHidden="1" w:unhideWhenUsed="1"/>
-    <w:lsdException w:name="Table Grid 3" w:semiHidden="1" w:unhideWhenUsed="1"/>
-    <w:lsdException w:name="Table Grid 4" w:semiHidden="1" w:unhideWhenUsed="1"/>
-    <w:lsdException w:name="Table Grid 5" w:semiHidden="1" w:unhideWhenUsed="1"/>
-    <w:lsdException w:name="Table Grid 6" w:semiHidden="1" w:unhideWhenUsed="1"/>
-    <w:lsdException w:name="Table Grid 7" w:semiHidden="1" w:unhideWhenUsed="1"/>
-    <w:lsdException w:name="Table Grid 8" w:semiHidden="1" w:unhideWhenUsed="1"/>
-    <w:lsdException w:name="Table List 1" w:semiHidden="1" w:unhideWhenUsed="1"/>
-    <w:lsdException w:name="Table List 2" w:semiHidden="1" w:unhideWhenUsed="1"/>
-    <w:lsdException w:name="Table List 3" w:semiHidden="1" w:unhideWhenUsed="1"/>
-    <w:lsdException w:name="Table List 4" w:semiHidden="1" w:unhideWhenUsed="1"/>
-    <w:lsdException w:name="Table List 5" w:semiHidden="1" w:unhideWhenUsed="1"/>
-    <w:lsdException w:name="Table List 6" w:semiHidden="1" w:unhideWhenUsed="1"/>
-    <w:lsdException w:name="Table List 7" w:semiHidden="1" w:unhideWhenUsed="1"/>
-    <w:lsdException w:name="Table List 8" w:semiHidden="1" w:unhideWhenUsed="1"/>
-    <w:lsdException w:name="Table 3D effects 1" w:semiHidden="1" w:unhideWhenUsed="1"/>
-    <w:lsdException w:name="Table 3D effects 2" w:semiHidden="1" w:unhideWhenUsed="1"/>
-    <w:lsdException w:name="Table 3D effects 3" w:semiHidden="1" w:unhideWhenUsed="1"/>
-    <w:lsdException w:name="Table Contemporary" w:semiHidden="1" w:unhideWhenUsed="1"/>
-    <w:lsdException w:name="Table Elegant" w:semiHidden="1" w:unhideWhenUsed="1"/>
-    <w:lsdException w:name="Table Professional" w:semiHidden="1" w:unhideWhenUsed="1"/>
-    <w:lsdException w:name="Table Subtle 1" w:semiHidden="1" w:unhideWhenUsed="1"/>
-    <w:lsdException w:name="Table Subtle 2" w:semiHidden="1" w:unhideWhenUsed="1"/>
-    <w:lsdException w:name="Table Web 1" w:semiHidden="1" w:unhideWhenUsed="1"/>
-    <w:lsdException w:name="Table Web 2" w:semiHidden="1" w:unhideWhenUsed="1"/>
-    <w:lsdException w:name="Table Web 3" w:semiHidden="1" w:unhideWhenUsed="1"/>
-    <w:lsdException w:name="Balloon Text" w:semiHidden="1" w:unhideWhenUsed="1"/>
-    <w:lsdException w:name="Table Grid" w:uiPriority="59"/>
-    <w:lsdException w:name="Table Theme" w:semiHidden="1" w:unhideWhenUsed="1"/>
-    <w:lsdException w:name="Placeholder Text" w:semiHidden="1"/>
-    <w:lsdException w:name="No Spacing" w:uiPriority="1"/>
-    <w:lsdException w:name="Light Shading" w:uiPriority="60"/>
-    <w:lsdException w:name="Light List" w:uiPriority="61"/>
-    <w:lsdException w:name="Light Grid" w:uiPriority="62"/>
-    <w:lsdException w:name="Medium Shading 1" w:uiPriority="63"/>
-    <w:lsdException w:name="Medium Shading 2" w:uiPriority="64"/>
-    <w:lsdException w:name="Medium List 1" w:uiPriority="65"/>
-    <w:lsdException w:name="Medium List 2" w:uiPriority="66"/>
-    <w:lsdException w:name="Medium Grid 1" w:uiPriority="67"/>
-    <w:lsdException w:name="Medium Grid 2" w:uiPriority="68"/>
-    <w:lsdException w:name="Medium Grid 3" w:uiPriority="69"/>
-    <w:lsdException w:name="Dark List" w:uiPriority="70"/>
-    <w:lsdException w:name="Colorful Shading" w:uiPriority="71"/>
-    <w:lsdException w:name="Colorful List" w:uiPriority="72"/>
-    <w:lsdException w:name="Colorful Grid" w:uiPriority="73"/>
-    <w:lsdException w:name="Light Shading Accent 1" w:uiPriority="60"/>
-    <w:lsdException w:name="Light List Accent 1" w:uiPriority="61"/>
-    <w:lsdException w:name="Light Grid Accent 1" w:uiPriority="62"/>
-    <w:lsdException w:name="Medium Shading 1 Accent 1" w:uiPriority="63"/>
-    <w:lsdException w:name="Medium Shading 2 Accent 1" w:uiPriority="64"/>
-    <w:lsdException w:name="Medium List 1 Accent 1" w:uiPriority="65"/>
-    <w:lsdException w:name="Revision" w:semiHidden="1"/>
-    <w:lsdException w:name="List Paragraph" w:uiPriority="34" w:qFormat="1"/>
-    <w:lsdException w:name="Quote" w:uiPriority="29"/>
-    <w:lsdException w:name="Intense Quote" w:uiPriority="30"/>
-    <w:lsdException w:name="Medium List 2 Accent 1" w:uiPriority="66"/>
-    <w:lsdException w:name="Medium Grid 1 Accent 1" w:uiPriority="67"/>
-    <w:lsdException w:name="Medium Grid 2 Accent 1" w:uiPriority="68"/>
-    <w:lsdException w:name="Medium Grid 3 Accent 1" w:uiPriority="69"/>
-    <w:lsdException w:name="Dark List Accent 1" w:uiPriority="70"/>
-    <w:lsdException w:name="Colorful Shading Accent 1" w:uiPriority="71"/>
-    <w:lsdException w:name="Colorful List Accent 1" w:uiPriority="72"/>
-    <w:lsdException w:name="Colorful Grid Accent 1" w:uiPriority="73"/>
-    <w:lsdException w:name="Light Shading Accent 2" w:uiPriority="60"/>
-    <w:lsdException w:name="Light List Accent 2" w:uiPriority="61"/>
-    <w:lsdException w:name="Light Grid Accent 2" w:uiPriority="62"/>
-    <w:lsdException w:name="Medium Shading 1 Accent 2" w:uiPriority="63"/>
-    <w:lsdException w:name="Medium Shading 2 Accent 2" w:uiPriority="64"/>
-    <w:lsdException w:name="Medium List 1 Accent 2" w:uiPriority="65"/>
-    <w:lsdException w:name="Medium List 2 Accent 2" w:uiPriority="66"/>
-    <w:lsdException w:name="Medium Grid 1 Accent 2" w:uiPriority="67"/>
-    <w:lsdException w:name="Medium Grid 2 Accent 2" w:uiPriority="68"/>
-    <w:lsdException w:name="Medium Grid 3 Accent 2" w:uiPriority="69"/>
-    <w:lsdException w:name="Dark List Accent 2" w:uiPriority="70"/>
-    <w:lsdException w:name="Colorful Shading Accent 2" w:uiPriority="71"/>
-    <w:lsdException w:name="Colorful List Accent 2" w:uiPriority="72"/>
-    <w:lsdException w:name="Colorful Grid Accent 2" w:uiPriority="73"/>
-    <w:lsdException w:name="Light Shading Accent 3" w:uiPriority="60"/>
-    <w:lsdException w:name="Light List Accent 3" w:uiPriority="61"/>
-    <w:lsdException w:name="Light Grid Accent 3" w:uiPriority="62"/>
-    <w:lsdException w:name="Medium Shading 1 Accent 3" w:uiPriority="63"/>
-    <w:lsdException w:name="Medium Shading 2 Accent 3" w:uiPriority="64"/>
-    <w:lsdException w:name="Medium List 1 Accent 3" w:uiPriority="65"/>
-    <w:lsdException w:name="Medium List 2 Accent 3" w:uiPriority="66"/>
-    <w:lsdException w:name="Medium Grid 1 Accent 3" w:uiPriority="67"/>
-    <w:lsdException w:name="Medium Grid 2 Accent 3" w:uiPriority="68"/>
-    <w:lsdException w:name="Medium Grid 3 Accent 3" w:uiPriority="69"/>
-    <w:lsdException w:name="Dark List Accent 3" w:uiPriority="70"/>
-    <w:lsdException w:name="Colorful Shading Accent 3" w:uiPriority="71"/>
-    <w:lsdException w:name="Colorful List Accent 3" w:uiPriority="72"/>
-    <w:lsdException w:name="Colorful Grid Accent 3" w:uiPriority="73"/>
-    <w:lsdException w:name="Light Shading Accent 4" w:uiPriority="60"/>
-    <w:lsdException w:name="Light List Accent 4" w:uiPriority="61"/>
-    <w:lsdException w:name="Light Grid Accent 4" w:uiPriority="62"/>
-    <w:lsdException w:name="Medium Shading 1 Accent 4" w:uiPriority="63"/>
-    <w:lsdException w:name="Medium Shading 2 Accent 4" w:uiPriority="64"/>
-    <w:lsdException w:name="Medium List 1 Accent 4" w:uiPriority="65"/>
-    <w:lsdException w:name="Medium List 2 Accent 4" w:uiPriority="66"/>
-    <w:lsdException w:name="Medium Grid 1 Accent 4" w:uiPriority="67"/>
-    <w:lsdException w:name="Medium Grid 2 Accent 4" w:uiPriority="68"/>
-    <w:lsdException w:name="Medium Grid 3 Accent 4" w:uiPriority="69"/>
-    <w:lsdException w:name="Dark List Accent 4" w:uiPriority="70"/>
-    <w:lsdException w:name="Colorful Shading Accent 4" w:uiPriority="71"/>
-    <w:lsdException w:name="Colorful List Accent 4" w:uiPriority="72"/>
-    <w:lsdException w:name="Colorful Grid Accent 4" w:uiPriority="73"/>
-    <w:lsdException w:name="Light Shading Accent 5" w:uiPriority="60"/>
-    <w:lsdException w:name="Light List Accent 5" w:uiPriority="61"/>
-    <w:lsdException w:name="Light Grid Accent 5" w:uiPriority="62"/>
-    <w:lsdException w:name="Medium Shading 1 Accent 5" w:uiPriority="63"/>
-    <w:lsdException w:name="Medium Shading 2 Accent 5" w:uiPriority="64"/>
-    <w:lsdException w:name="Medium List 1 Accent 5" w:uiPriority="65"/>
-    <w:lsdException w:name="Medium List 2 Accent 5" w:uiPriority="66"/>
-    <w:lsdException w:name="Medium Grid 1 Accent 5" w:uiPriority="67"/>
-    <w:lsdException w:name="Medium Grid 2 Accent 5" w:uiPriority="68"/>
-    <w:lsdException w:name="Medium Grid 3 Accent 5" w:uiPriority="69"/>
-    <w:lsdException w:name="Dark List Accent 5" w:uiPriority="70"/>
-    <w:lsdException w:name="Colorful Shading Accent 5" w:uiPriority="71"/>
-    <w:lsdException w:name="Colorful List Accent 5" w:uiPriority="72"/>
-    <w:lsdException w:name="Colorful Grid Accent 5" w:uiPriority="73"/>
-    <w:lsdException w:name="Light Shading Accent 6" w:uiPriority="60"/>
-    <w:lsdException w:name="Light List Accent 6" w:uiPriority="61"/>
-    <w:lsdException w:name="Light Grid Accent 6" w:uiPriority="62"/>
-    <w:lsdException w:name="Medium Shading 1 Accent 6" w:uiPriority="63"/>
-    <w:lsdException w:name="Medium Shading 2 Accent 6" w:uiPriority="64"/>
-    <w:lsdException w:name="Medium List 1 Accent 6" w:uiPriority="65"/>
-    <w:lsdException w:name="Medium List 2 Accent 6" w:uiPriority="66"/>
-    <w:lsdException w:name="Medium Grid 1 Accent 6" w:uiPriority="67"/>
-    <w:lsdException w:name="Medium Grid 2 Accent 6" w:uiPriority="68"/>
-    <w:lsdException w:name="Medium Grid 3 Accent 6" w:uiPriority="69"/>
-    <w:lsdException w:name="Dark List Accent 6" w:uiPriority="70"/>
-    <w:lsdException w:name="Colorful Shading Accent 6" w:uiPriority="71"/>
-    <w:lsdException w:name="Colorful List Accent 6" w:uiPriority="72"/>
-    <w:lsdException w:name="Colorful Grid Accent 6" w:uiPriority="73"/>
-    <w:lsdException w:name="Subtle Emphasis" w:uiPriority="19"/>
-    <w:lsdException w:name="Intense Emphasis" w:uiPriority="21"/>
-    <w:lsdException w:name="Subtle Reference" w:uiPriority="31"/>
-    <w:lsdException w:name="Intense Reference" w:uiPriority="32"/>
-    <w:lsdException w:name="Book Title" w:uiPriority="33"/>
-    <w:lsdException w:name="Bibliography" w:semiHidden="1" w:uiPriority="37" w:unhideWhenUsed="1"/>
-    <w:lsdException w:name="TOC Heading" w:semiHidden="1" w:uiPriority="39" w:unhideWhenUsed="1" w:qFormat="1"/>
-    <w:lsdException w:name="Plain Table 1" w:uiPriority="41"/>
-    <w:lsdException w:name="Plain Table 2" w:uiPriority="42"/>
-    <w:lsdException w:name="Plain Table 3" w:uiPriority="43"/>
-    <w:lsdException w:name="Plain Table 4" w:uiPriority="44"/>
-    <w:lsdException w:name="Plain Table 5" w:uiPriority="45"/>
-    <w:lsdException w:name="Grid Table Light" w:uiPriority="40"/>
-    <w:lsdException w:name="Grid Table 1 Light" w:uiPriority="46"/>
-    <w:lsdException w:name="Grid Table 2" w:uiPriority="47"/>
-    <w:lsdException w:name="Grid Table 3" w:uiPriority="48"/>
-    <w:lsdException w:name="Grid Table 4" w:uiPriority="49"/>
-    <w:lsdException w:name="Grid Table 5 Dark" w:uiPriority="50"/>
-    <w:lsdException w:name="Grid Table 6 Colorful" w:uiPriority="51"/>
-    <w:lsdException w:name="Grid Table 7 Colorful" w:uiPriority="52"/>
-    <w:lsdException w:name="Grid Table 1 Light Accent 1" w:uiPriority="46"/>
-    <w:lsdException w:name="Grid Table 2 Accent 1" w:uiPriority="47"/>
-    <w:lsdException w:name="Grid Table 3 Accent 1" w:uiPriority="48"/>
-    <w:lsdException w:name="Grid Table 4 Accent 1" w:uiPriority="49"/>
-    <w:lsdException w:name="Grid Table 5 Dark Accent 1" w:uiPriority="50"/>
-    <w:lsdException w:name="Grid Table 6 Colorful Accent 1" w:uiPriority="51"/>
-    <w:lsdException w:name="Grid Table 7 Colorful Accent 1" w:uiPriority="52"/>
-    <w:lsdException w:name="Grid Table 1 Light Accent 2" w:uiPriority="46"/>
-    <w:lsdException w:name="Grid Table 2 Accent 2" w:uiPriority="47"/>
-    <w:lsdException w:name="Grid Table 3 Accent 2" w:uiPriority="48"/>
-    <w:lsdException w:name="Grid Table 4 Accent 2" w:uiPriority="49"/>
-    <w:lsdException w:name="Grid Table 5 Dark Accent 2" w:uiPriority="50"/>
-    <w:lsdException w:name="Grid Table 6 Colorful Accent 2" w:uiPriority="51"/>
-    <w:lsdException w:name="Grid Table 7 Colorful Accent 2" w:uiPriority="52"/>
-    <w:lsdException w:name="Grid Table 1 Light Accent 3" w:uiPriority="46"/>
-    <w:lsdException w:name="Grid Table 2 Accent 3" w:uiPriority="47"/>
-    <w:lsdException w:name="Grid Table 3 Accent 3" w:uiPriority="48"/>
-    <w:lsdException w:name="Grid Table 4 Accent 3" w:uiPriority="49"/>
-    <w:lsdException w:name="Grid Table 5 Dark Accent 3" w:uiPriority="50"/>
-    <w:lsdException w:name="Grid Table 6 Colorful Accent 3" w:uiPriority="51"/>
-    <w:lsdException w:name="Grid Table 7 Colorful Accent 3" w:uiPriority="52"/>
-    <w:lsdException w:name="Grid Table 1 Light Accent 4" w:uiPriority="46"/>
-    <w:lsdException w:name="Grid Table 2 Accent 4" w:uiPriority="47"/>
-    <w:lsdException w:name="Grid Table 3 Accent 4" w:uiPriority="48"/>
-    <w:lsdException w:name="Grid Table 4 Accent 4" w:uiPriority="49"/>
-    <w:lsdException w:name="Grid Table 5 Dark Accent 4" w:uiPriority="50"/>
-    <w:lsdException w:name="Grid Table 6 Colorful Accent 4" w:uiPriority="51"/>
-    <w:lsdException w:name="Grid Table 7 Colorful Accent 4" w:uiPriority="52"/>
-    <w:lsdException w:name="Grid Table 1 Light Accent 5" w:uiPriority="46"/>
-    <w:lsdException w:name="Grid Table 2 Accent 5" w:uiPriority="47"/>
-    <w:lsdException w:name="Grid Table 3 Accent 5" w:uiPriority="48"/>
-    <w:lsdException w:name="Grid Table 4 Accent 5" w:uiPriority="49"/>
-    <w:lsdException w:name="Grid Table 5 Dark Accent 5" w:uiPriority="50"/>
-    <w:lsdException w:name="Grid Table 6 Colorful Accent 5" w:uiPriority="51"/>
-    <w:lsdException w:name="Grid Table 7 Colorful Accent 5" w:uiPriority="52"/>
-    <w:lsdException w:name="Grid Table 1 Light Accent 6" w:uiPriority="46"/>
-    <w:lsdException w:name="Grid Table 2 Accent 6" w:uiPriority="47"/>
-    <w:lsdException w:name="Grid Table 3 Accent 6" w:uiPriority="48"/>
-    <w:lsdException w:name="Grid Table 4 Accent 6" w:uiPriority="49"/>
-    <w:lsdException w:name="Grid Table 5 Dark Accent 6" w:uiPriority="50"/>
-    <w:lsdException w:name="Grid Table 6 Colorful Accent 6" w:uiPriority="51"/>
-    <w:lsdException w:name="Grid Table 7 Colorful Accent 6" w:uiPriority="52"/>
-    <w:lsdException w:name="List Table 1 Light" w:uiPriority="46"/>
-    <w:lsdException w:name="List Table 2" w:uiPriority="47"/>
-    <w:lsdException w:name="List Table 3" w:uiPriority="48"/>
-    <w:lsdException w:name="List Table 4" w:uiPriority="49"/>
-    <w:lsdException w:name="List Table 5 Dark" w:uiPriority="50"/>
-    <w:lsdException w:name="List Table 6 Colorful" w:uiPriority="51"/>
-    <w:lsdException w:name="List Table 7 Colorful" w:uiPriority="52"/>
-    <w:lsdException w:name="List Table 1 Light Accent 1" w:uiPriority="46"/>
-    <w:lsdException w:name="List Table 2 Accent 1" w:uiPriority="47"/>
-    <w:lsdException w:name="List Table 3 Accent 1" w:uiPriority="48"/>
-    <w:lsdException w:name="List Table 4 Accent 1" w:uiPriority="49"/>
-    <w:lsdException w:name="List Table 5 Dark Accent 1" w:uiPriority="50"/>
-    <w:lsdException w:name="List Table 6 Colorful Accent 1" w:uiPriority="51"/>
-    <w:lsdException w:name="List Table 7 Colorful Accent 1" w:uiPriority="52"/>
-    <w:lsdException w:name="List Table 1 Light Accent 2" w:uiPriority="46"/>
-    <w:lsdException w:name="List Table 2 Accent 2" w:uiPriority="47"/>
-    <w:lsdException w:name="List Table 3 Accent 2" w:uiPriority="48"/>
-    <w:lsdException w:name="List Table 4 Accent 2" w:uiPriority="49"/>
-    <w:lsdException w:name="List Table 5 Dark Accent 2" w:uiPriority="50"/>
-    <w:lsdException w:name="List Table 6 Colorful Accent 2" w:uiPriority="51"/>
-    <w:lsdException w:name="List Table 7 Colorful Accent 2" w:uiPriority="52"/>
-    <w:lsdException w:name="List Table 1 Light Accent 3" w:uiPriority="46"/>
-    <w:lsdException w:name="List Table 2 Accent 3" w:uiPriority="47"/>
-    <w:lsdException w:name="List Table 3 Accent 3" w:uiPriority="48"/>
-    <w:lsdException w:name="List Table 4 Accent 3" w:uiPriority="49"/>
-    <w:lsdException w:name="List Table 5 Dark Accent 3" w:uiPriority="50"/>
-    <w:lsdException w:name="List Table 6 Colorful Accent 3" w:uiPriority="51"/>
-    <w:lsdException w:name="List Table 7 Colorful Accent 3" w:uiPriority="52"/>
-    <w:lsdException w:name="List Table 1 Light Accent 4" w:uiPriority="46"/>
-    <w:lsdException w:name="List Table 2 Accent 4" w:uiPriority="47"/>
-    <w:lsdException w:name="List Table 3 Accent 4" w:uiPriority="48"/>
-    <w:lsdException w:name="List Table 4 Accent 4" w:uiPriority="49"/>
-    <w:lsdException w:name="List Table 5 Dark Accent 4" w:uiPriority="50"/>
-    <w:lsdException w:name="List Table 6 Colorful Accent 4" w:uiPriority="51"/>
-    <w:lsdException w:name="List Table 7 Colorful Accent 4" w:uiPriority="52"/>
-    <w:lsdException w:name="List Table 1 Light Accent 5" w:uiPriority="46"/>
-    <w:lsdException w:name="List Table 2 Accent 5" w:uiPriority="47"/>
-    <w:lsdException w:name="List Table 3 Accent 5" w:uiPriority="48"/>
-    <w:lsdException w:name="List Table 4 Accent 5" w:uiPriority="49"/>
-    <w:lsdException w:name="List Table 5 Dark Accent 5" w:uiPriority="50"/>
-    <w:lsdException w:name="List Table 6 Colorful Accent 5" w:uiPriority="51"/>
-    <w:lsdException w:name="List Table 7 Colorful Accent 5" w:uiPriority="52"/>
-    <w:lsdException w:name="List Table 1 Light Accent 6" w:uiPriority="46"/>
-    <w:lsdException w:name="List Table 2 Accent 6" w:uiPriority="47"/>
-    <w:lsdException w:name="List Table 3 Accent 6" w:uiPriority="48"/>
-    <w:lsdException w:name="List Table 4 Accent 6" w:uiPriority="49"/>
-    <w:lsdException w:name="List Table 5 Dark Accent 6" w:uiPriority="50"/>
-    <w:lsdException w:name="List Table 6 Colorful Accent 6" w:uiPriority="51"/>
-    <w:lsdException w:name="List Table 7 Colorful Accent 6" w:uiPriority="52"/>
+  <w:latentStyles w:defLockedState="0" w:defUIPriority="99" w:defSemiHidden="1" w:defUnhideWhenUsed="1" w:defQFormat="0" w:count="267">
+    <w:lsdException w:name="Normal" w:semiHidden="0" w:uiPriority="0" w:unhideWhenUsed="0" w:qFormat="1"/>
+    <w:lsdException w:name="heading 1" w:semiHidden="0" w:uiPriority="9" w:unhideWhenUsed="0" w:qFormat="1"/>
+    <w:lsdException w:name="heading 2" w:uiPriority="9" w:qFormat="1"/>
+    <w:lsdException w:name="heading 3" w:uiPriority="9" w:qFormat="1"/>
+    <w:lsdException w:name="heading 4" w:uiPriority="9" w:qFormat="1"/>
+    <w:lsdException w:name="heading 5" w:uiPriority="9" w:qFormat="1"/>
+    <w:lsdException w:name="heading 6" w:uiPriority="9" w:qFormat="1"/>
+    <w:lsdException w:name="heading 7" w:uiPriority="9" w:qFormat="1"/>
+    <w:lsdException w:name="heading 8" w:uiPriority="9" w:qFormat="1"/>
+    <w:lsdException w:name="heading 9" w:uiPriority="9" w:qFormat="1"/>
+    <w:lsdException w:name="toc 1" w:uiPriority="39"/>
+    <w:lsdException w:name="toc 2" w:uiPriority="39"/>
+    <w:lsdException w:name="toc 3" w:uiPriority="39"/>
+    <w:lsdException w:name="toc 4" w:uiPriority="39"/>
+    <w:lsdException w:name="toc 5" w:uiPriority="39"/>
+    <w:lsdException w:name="toc 6" w:uiPriority="39"/>
+    <w:lsdException w:name="toc 7" w:uiPriority="39"/>
+    <w:lsdException w:name="toc 8" w:uiPriority="39"/>
+    <w:lsdException w:name="toc 9" w:uiPriority="39"/>
+    <w:lsdException w:name="caption" w:uiPriority="35" w:qFormat="1"/>
+    <w:lsdException w:name="Title" w:semiHidden="0" w:uiPriority="10" w:unhideWhenUsed="0"/>
+    <w:lsdException w:name="Default Paragraph Font" w:uiPriority="1"/>
+    <w:lsdException w:name="Subtitle" w:semiHidden="0" w:uiPriority="11" w:unhideWhenUsed="0"/>
+    <w:lsdException w:name="Strong" w:semiHidden="0" w:uiPriority="22" w:unhideWhenUsed="0" w:qFormat="1"/>
+    <w:lsdException w:name="Emphasis" w:semiHidden="0" w:uiPriority="20" w:unhideWhenUsed="0"/>
+    <w:lsdException w:name="Table Grid" w:semiHidden="0" w:uiPriority="59" w:unhideWhenUsed="0"/>
+    <w:lsdException w:name="Placeholder Text" w:unhideWhenUsed="0"/>
+    <w:lsdException w:name="No Spacing" w:semiHidden="0" w:uiPriority="1" w:unhideWhenUsed="0"/>
+    <w:lsdException w:name="Light Shading" w:semiHidden="0" w:uiPriority="60" w:unhideWhenUsed="0"/>
+    <w:lsdException w:name="Light List" w:semiHidden="0" w:uiPriority="61" w:unhideWhenUsed="0"/>
+    <w:lsdException w:name="Light Grid" w:semiHidden="0" w:uiPriority="62" w:unhideWhenUsed="0"/>
+    <w:lsdException w:name="Medium Shading 1" w:semiHidden="0" w:uiPriority="63" w:unhideWhenUsed="0"/>
+    <w:lsdException w:name="Medium Shading 2" w:semiHidden="0" w:uiPriority="64" w:unhideWhenUsed="0"/>
+    <w:lsdException w:name="Medium List 1" w:semiHidden="0" w:uiPriority="65" w:unhideWhenUsed="0"/>
+    <w:lsdException w:name="Medium List 2" w:semiHidden="0" w:uiPriority="66" w:unhideWhenUsed="0"/>
+    <w:lsdException w:name="Medium Grid 1" w:semiHidden="0" w:uiPriority="67" w:unhideWhenUsed="0"/>
+    <w:lsdException w:name="Medium Grid 2" w:semiHidden="0" w:uiPriority="68" w:unhideWhenUsed="0"/>
+    <w:lsdException w:name="Medium Grid 3" w:semiHidden="0" w:uiPriority="69" w:unhideWhenUsed="0"/>
+    <w:lsdException w:name="Dark List" w:semiHidden="0" w:uiPriority="70" w:unhideWhenUsed="0"/>
+    <w:lsdException w:name="Colorful Shading" w:semiHidden="0" w:uiPriority="71" w:unhideWhenUsed="0"/>
+    <w:lsdException w:name="Colorful List" w:semiHidden="0" w:uiPriority="72" w:unhideWhenUsed="0"/>
+    <w:lsdException w:name="Colorful Grid" w:semiHidden="0" w:uiPriority="73" w:unhideWhenUsed="0"/>
+    <w:lsdException w:name="Light Shading Accent 1" w:semiHidden="0" w:uiPriority="60" w:unhideWhenUsed="0"/>
+    <w:lsdException w:name="Light List Accent 1" w:semiHidden="0" w:uiPriority="61" w:unhideWhenUsed="0"/>
+    <w:lsdException w:name="Light Grid Accent 1" w:semiHidden="0" w:uiPriority="62" w:unhideWhenUsed="0"/>
+    <w:lsdException w:name="Medium Shading 1 Accent 1" w:semiHidden="0" w:uiPriority="63" w:unhideWhenUsed="0"/>
+    <w:lsdException w:name="Medium Shading 2 Accent 1" w:semiHidden="0" w:uiPriority="64" w:unhideWhenUsed="0"/>
+    <w:lsdException w:name="Medium List 1 Accent 1" w:semiHidden="0" w:uiPriority="65" w:unhideWhenUsed="0"/>
+    <w:lsdException w:name="Revision" w:unhideWhenUsed="0"/>
+    <w:lsdException w:name="List Paragraph" w:semiHidden="0" w:uiPriority="34" w:unhideWhenUsed="0" w:qFormat="1"/>
+    <w:lsdException w:name="Quote" w:semiHidden="0" w:uiPriority="29" w:unhideWhenUsed="0"/>
+    <w:lsdException w:name="Intense Quote" w:semiHidden="0" w:uiPriority="30" w:unhideWhenUsed="0"/>
+    <w:lsdException w:name="Medium List 2 Accent 1" w:semiHidden="0" w:uiPriority="66" w:unhideWhenUsed="0"/>
+    <w:lsdException w:name="Medium Grid 1 Accent 1" w:semiHidden="0" w:uiPriority="67" w:unhideWhenUsed="0"/>
+    <w:lsdException w:name="Medium Grid 2 Accent 1" w:semiHidden="0" w:uiPriority="68" w:unhideWhenUsed="0"/>
+    <w:lsdException w:name="Medium Grid 3 Accent 1" w:semiHidden="0" w:uiPriority="69" w:unhideWhenUsed="0"/>
+    <w:lsdException w:name="Dark List Accent 1" w:semiHidden="0" w:uiPriority="70" w:unhideWhenUsed="0"/>
+    <w:lsdException w:name="Colorful Shading Accent 1" w:semiHidden="0" w:uiPriority="71" w:unhideWhenUsed="0"/>
+    <w:lsdException w:name="Colorful List Accent 1" w:semiHidden="0" w:uiPriority="72" w:unhideWhenUsed="0"/>
+    <w:lsdException w:name="Colorful Grid Accent 1" w:semiHidden="0" w:uiPriority="73" w:unhideWhenUsed="0"/>
+    <w:lsdException w:name="Light Shading Accent 2" w:semiHidden="0" w:uiPriority="60" w:unhideWhenUsed="0"/>
+    <w:lsdException w:name="Light List Accent 2" w:semiHidden="0" w:uiPriority="61" w:unhideWhenUsed="0"/>
+    <w:lsdException w:name="Light Grid Accent 2" w:semiHidden="0" w:uiPriority="62" w:unhideWhenUsed="0"/>
+    <w:lsdException w:name="Medium Shading 1 Accent 2" w:semiHidden="0" w:uiPriority="63" w:unhideWhenUsed="0"/>
+    <w:lsdException w:name="Medium Shading 2 Accent 2" w:semiHidden="0" w:uiPriority="64" w:unhideWhenUsed="0"/>
+    <w:lsdException w:name="Medium List 1 Accent 2" w:semiHidden="0" w:uiPriority="65" w:unhideWhenUsed="0"/>
+    <w:lsdException w:name="Medium List 2 Accent 2" w:semiHidden="0" w:uiPriority="66" w:unhideWhenUsed="0"/>
+    <w:lsdException w:name="Medium Grid 1 Accent 2" w:semiHidden="0" w:uiPriority="67" w:unhideWhenUsed="0"/>
+    <w:lsdException w:name="Medium Grid 2 Accent 2" w:semiHidden="0" w:uiPriority="68" w:unhideWhenUsed="0"/>
+    <w:lsdException w:name="Medium Grid 3 Accent 2" w:semiHidden="0" w:uiPriority="69" w:unhideWhenUsed="0"/>
+    <w:lsdException w:name="Dark List Accent 2" w:semiHidden="0" w:uiPriority="70" w:unhideWhenUsed="0"/>
+    <w:lsdException w:name="Colorful Shading Accent 2" w:semiHidden="0" w:uiPriority="71" w:unhideWhenUsed="0"/>
+    <w:lsdException w:name="Colorful List Accent 2" w:semiHidden="0" w:uiPriority="72" w:unhideWhenUsed="0"/>
+    <w:lsdException w:name="Colorful Grid Accent 2" w:semiHidden="0" w:uiPriority="73" w:unhideWhenUsed="0"/>
+    <w:lsdException w:name="Light Shading Accent 3" w:semiHidden="0" w:uiPriority="60" w:unhideWhenUsed="0"/>
+    <w:lsdException w:name="Light List Accent 3" w:semiHidden="0" w:uiPriority="61" w:unhideWhenUsed="0"/>
+    <w:lsdException w:name="Light Grid Accent 3" w:semiHidden="0" w:uiPriority="62" w:unhideWhenUsed="0"/>
+    <w:lsdException w:name="Medium Shading 1 Accent 3" w:semiHidden="0" w:uiPriority="63" w:unhideWhenUsed="0"/>
+    <w:lsdException w:name="Medium Shading 2 Accent 3" w:semiHidden="0" w:uiPriority="64" w:unhideWhenUsed="0"/>
+    <w:lsdException w:name="Medium List 1 Accent 3" w:semiHidden="0" w:uiPriority="65" w:unhideWhenUsed="0"/>
+    <w:lsdException w:name="Medium List 2 Accent 3" w:semiHidden="0" w:uiPriority="66" w:unhideWhenUsed="0"/>
+    <w:lsdException w:name="Medium Grid 1 Accent 3" w:semiHidden="0" w:uiPriority="67" w:unhideWhenUsed="0"/>
+    <w:lsdException w:name="Medium Grid 2 Accent 3" w:semiHidden="0" w:uiPriority="68" w:unhideWhenUsed="0"/>
+    <w:lsdException w:name="Medium Grid 3 Accent 3" w:semiHidden="0" w:uiPriority="69" w:unhideWhenUsed="0"/>
+    <w:lsdException w:name="Dark List Accent 3" w:semiHidden="0" w:uiPriority="70" w:unhideWhenUsed="0"/>
+    <w:lsdException w:name="Colorful Shading Accent 3" w:semiHidden="0" w:uiPriority="71" w:unhideWhenUsed="0"/>
+    <w:lsdException w:name="Colorful List Accent 3" w:semiHidden="0" w:uiPriority="72" w:unhideWhenUsed="0"/>
+    <w:lsdException w:name="Colorful Grid Accent 3" w:semiHidden="0" w:uiPriority="73" w:unhideWhenUsed="0"/>
+    <w:lsdException w:name="Light Shading Accent 4" w:semiHidden="0" w:uiPriority="60" w:unhideWhenUsed="0"/>
+    <w:lsdException w:name="Light List Accent 4" w:semiHidden="0" w:uiPriority="61" w:unhideWhenUsed="0"/>
+    <w:lsdException w:name="Light Grid Accent 4" w:semiHidden="0" w:uiPriority="62" w:unhideWhenUsed="0"/>
+    <w:lsdException w:name="Medium Shading 1 Accent 4" w:semiHidden="0" w:uiPriority="63" w:unhideWhenUsed="0"/>
+    <w:lsdException w:name="Medium Shading 2 Accent 4" w:semiHidden="0" w:uiPriority="64" w:unhideWhenUsed="0"/>
+    <w:lsdException w:name="Medium List 1 Accent 4" w:semiHidden="0" w:uiPriority="65" w:unhideWhenUsed="0"/>
+    <w:lsdException w:name="Medium List 2 Accent 4" w:semiHidden="0" w:uiPriority="66" w:unhideWhenUsed="0"/>
+    <w:lsdException w:name="Medium Grid 1 Accent 4" w:semiHidden="0" w:uiPriority="67" w:unhideWhenUsed="0"/>
+    <w:lsdException w:name="Medium Grid 2 Accent 4" w:semiHidden="0" w:uiPriority="68" w:unhideWhenUsed="0"/>
+    <w:lsdException w:name="Medium Grid 3 Accent 4" w:semiHidden="0" w:uiPriority="69" w:unhideWhenUsed="0"/>
+    <w:lsdException w:name="Dark List Accent 4" w:semiHidden="0" w:uiPriority="70" w:unhideWhenUsed="0"/>
+    <w:lsdException w:name="Colorful Shading Accent 4" w:semiHidden="0" w:uiPriority="71" w:unhideWhenUsed="0"/>
+    <w:lsdException w:name="Colorful List Accent 4" w:semiHidden="0" w:uiPriority="72" w:unhideWhenUsed="0"/>
+    <w:lsdException w:name="Colorful Grid Accent 4" w:semiHidden="0" w:uiPriority="73" w:unhideWhenUsed="0"/>
+    <w:lsdException w:name="Light Shading Accent 5" w:semiHidden="0" w:uiPriority="60" w:unhideWhenUsed="0"/>
+    <w:lsdException w:name="Light List Accent 5" w:semiHidden="0" w:uiPriority="61" w:unhideWhenUsed="0"/>
+    <w:lsdException w:name="Light Grid Accent 5" w:semiHidden="0" w:uiPriority="62" w:unhideWhenUsed="0"/>
+    <w:lsdException w:name="Medium Shading 1 Accent 5" w:semiHidden="0" w:uiPriority="63" w:unhideWhenUsed="0"/>
+    <w:lsdException w:name="Medium Shading 2 Accent 5" w:semiHidden="0" w:uiPriority="64" w:unhideWhenUsed="0"/>
+    <w:lsdException w:name="Medium List 1 Accent 5" w:semiHidden="0" w:uiPriority="65" w:unhideWhenUsed="0"/>
+    <w:lsdException w:name="Medium List 2 Accent 5" w:semiHidden="0" w:uiPriority="66" w:unhideWhenUsed="0"/>
+    <w:lsdException w:name="Medium Grid 1 Accent 5" w:semiHidden="0" w:uiPriority="67" w:unhideWhenUsed="0"/>
+    <w:lsdException w:name="Medium Grid 2 Accent 5" w:semiHidden="0" w:uiPriority="68" w:unhideWhenUsed="0"/>
+    <w:lsdException w:name="Medium Grid 3 Accent 5" w:semiHidden="0" w:uiPriority="69" w:unhideWhenUsed="0"/>
+    <w:lsdException w:name="Dark List Accent 5" w:semiHidden="0" w:uiPriority="70" w:unhideWhenUsed="0"/>
+    <w:lsdException w:name="Colorful Shading Accent 5" w:semiHidden="0" w:uiPriority="71" w:unhideWhenUsed="0"/>
+    <w:lsdException w:name="Colorful List Accent 5" w:semiHidden="0" w:uiPriority="72" w:unhideWhenUsed="0"/>
+    <w:lsdException w:name="Colorful Grid Accent 5" w:semiHidden="0" w:uiPriority="73" w:unhideWhenUsed="0"/>
+    <w:lsdException w:name="Light Shading Accent 6" w:semiHidden="0" w:uiPriority="60" w:unhideWhenUsed="0"/>
+    <w:lsdException w:name="Light List Accent 6" w:semiHidden="0" w:uiPriority="61" w:unhideWhenUsed="0"/>
+    <w:lsdException w:name="Light Grid Accent 6" w:semiHidden="0" w:uiPriority="62" w:unhideWhenUsed="0"/>
+    <w:lsdException w:name="Medium Shading 1 Accent 6" w:semiHidden="0" w:uiPriority="63" w:unhideWhenUsed="0"/>
+    <w:lsdException w:name="Medium Shading 2 Accent 6" w:semiHidden="0" w:uiPriority="64" w:unhideWhenUsed="0"/>
+    <w:lsdException w:name="Medium List 1 Accent 6" w:semiHidden="0" w:uiPriority="65" w:unhideWhenUsed="0"/>
+    <w:lsdException w:name="Medium List 2 Accent 6" w:semiHidden="0" w:uiPriority="66" w:unhideWhenUsed="0"/>
+    <w:lsdException w:name="Medium Grid 1 Accent 6" w:semiHidden="0" w:uiPriority="67" w:unhideWhenUsed="0"/>
+    <w:lsdException w:name="Medium Grid 2 Accent 6" w:semiHidden="0" w:uiPriority="68" w:unhideWhenUsed="0"/>
+    <w:lsdException w:name="Medium Grid 3 Accent 6" w:semiHidden="0" w:uiPriority="69" w:unhideWhenUsed="0"/>
+    <w:lsdException w:name="Dark List Accent 6" w:semiHidden="0" w:uiPriority="70" w:unhideWhenUsed="0"/>
+    <w:lsdException w:name="Colorful Shading Accent 6" w:semiHidden="0" w:uiPriority="71" w:unhideWhenUsed="0"/>
+    <w:lsdException w:name="Colorful List Accent 6" w:semiHidden="0" w:uiPriority="72" w:unhideWhenUsed="0"/>
+    <w:lsdException w:name="Colorful Grid Accent 6" w:semiHidden="0" w:uiPriority="73" w:unhideWhenUsed="0"/>
+    <w:lsdException w:name="Subtle Emphasis" w:semiHidden="0" w:uiPriority="19" w:unhideWhenUsed="0"/>
+    <w:lsdException w:name="Intense Emphasis" w:semiHidden="0" w:uiPriority="21" w:unhideWhenUsed="0"/>
+    <w:lsdException w:name="Subtle Reference" w:semiHidden="0" w:uiPriority="31" w:unhideWhenUsed="0"/>
+    <w:lsdException w:name="Intense Reference" w:semiHidden="0" w:uiPriority="32" w:unhideWhenUsed="0"/>
+    <w:lsdException w:name="Book Title" w:semiHidden="0" w:uiPriority="33" w:unhideWhenUsed="0"/>
+    <w:lsdException w:name="Bibliography" w:uiPriority="37"/>
+    <w:lsdException w:name="TOC Heading" w:uiPriority="39" w:qFormat="1"/>
   </w:latentStyles>
   <w:style w:type="paragraph" w:default="1" w:styleId="Normal">
     <w:name w:val="Normal"/>
@@ -5240,6 +5084,7 @@
       <w:spacing w:after="0" w:line="240" w:lineRule="auto"/>
     </w:pPr>
     <w:tblPr>
+      <w:tblInd w:w="0" w:type="dxa"/>
       <w:tblBorders>
         <w:top w:val="single" w:sz="4" w:space="0" w:color="auto"/>
         <w:left w:val="single" w:sz="4" w:space="0" w:color="auto"/>
@@ -5248,6 +5093,571 @@
         <w:insideH w:val="single" w:sz="4" w:space="0" w:color="auto"/>
         <w:insideV w:val="single" w:sz="4" w:space="0" w:color="auto"/>
       </w:tblBorders>
+      <w:tblCellMar>
+        <w:top w:w="0" w:type="dxa"/>
+        <w:left w:w="108" w:type="dxa"/>
+        <w:bottom w:w="0" w:type="dxa"/>
+        <w:right w:w="108" w:type="dxa"/>
+      </w:tblCellMar>
+    </w:tblPr>
+  </w:style>
+</w:styles>
+</file>
+
+<file path=word/stylesWithEffects.xml><?xml version="1.0" encoding="utf-8"?>
+<w:styles xmlns:wpc="http://schemas.microsoft.com/office/word/2010/wordprocessingCanvas" xmlns:mc="http://schemas.openxmlformats.org/markup-compatibility/2006" xmlns:o="urn:schemas-microsoft-com:office:office" xmlns:r="http://schemas.openxmlformats.org/officeDocument/2006/relationships" xmlns:m="http://schemas.openxmlformats.org/officeDocument/2006/math" xmlns:v="urn:schemas-microsoft-com:vml" xmlns:wp14="http://schemas.microsoft.com/office/word/2010/wordprocessingDrawing" xmlns:wp="http://schemas.openxmlformats.org/drawingml/2006/wordprocessingDrawing" xmlns:w10="urn:schemas-microsoft-com:office:word" xmlns:w="http://schemas.openxmlformats.org/wordprocessingml/2006/main" xmlns:w14="http://schemas.microsoft.com/office/word/2010/wordml" xmlns:wpg="http://schemas.microsoft.com/office/word/2010/wordprocessingGroup" xmlns:wpi="http://schemas.microsoft.com/office/word/2010/wordprocessingInk" xmlns:wne="http://schemas.microsoft.com/office/word/2006/wordml" xmlns:wps="http://schemas.microsoft.com/office/word/2010/wordprocessingShape" mc:Ignorable="w14 wp14">
+  <w:docDefaults>
+    <w:rPrDefault>
+      <w:rPr>
+        <w:rFonts w:asciiTheme="minorHAnsi" w:eastAsiaTheme="minorHAnsi" w:hAnsiTheme="minorHAnsi" w:cstheme="minorBidi"/>
+        <w:sz w:val="22"/>
+        <w:szCs w:val="22"/>
+        <w:lang w:val="en-US" w:eastAsia="en-US" w:bidi="ar-SA"/>
+      </w:rPr>
+    </w:rPrDefault>
+    <w:pPrDefault>
+      <w:pPr>
+        <w:spacing w:after="200" w:line="276" w:lineRule="auto"/>
+      </w:pPr>
+    </w:pPrDefault>
+  </w:docDefaults>
+  <w:latentStyles w:defLockedState="0" w:defUIPriority="99" w:defSemiHidden="1" w:defUnhideWhenUsed="1" w:defQFormat="0" w:count="267">
+    <w:lsdException w:name="Normal" w:semiHidden="0" w:uiPriority="0" w:unhideWhenUsed="0" w:qFormat="1"/>
+    <w:lsdException w:name="heading 1" w:semiHidden="0" w:uiPriority="9" w:unhideWhenUsed="0" w:qFormat="1"/>
+    <w:lsdException w:name="heading 2" w:uiPriority="9" w:qFormat="1"/>
+    <w:lsdException w:name="heading 3" w:uiPriority="9" w:qFormat="1"/>
+    <w:lsdException w:name="heading 4" w:uiPriority="9" w:qFormat="1"/>
+    <w:lsdException w:name="heading 5" w:uiPriority="9" w:qFormat="1"/>
+    <w:lsdException w:name="heading 6" w:uiPriority="9" w:qFormat="1"/>
+    <w:lsdException w:name="heading 7" w:uiPriority="9" w:qFormat="1"/>
+    <w:lsdException w:name="heading 8" w:uiPriority="9" w:qFormat="1"/>
+    <w:lsdException w:name="heading 9" w:uiPriority="9" w:qFormat="1"/>
+    <w:lsdException w:name="toc 1" w:uiPriority="39"/>
+    <w:lsdException w:name="toc 2" w:uiPriority="39"/>
+    <w:lsdException w:name="toc 3" w:uiPriority="39"/>
+    <w:lsdException w:name="toc 4" w:uiPriority="39"/>
+    <w:lsdException w:name="toc 5" w:uiPriority="39"/>
+    <w:lsdException w:name="toc 6" w:uiPriority="39"/>
+    <w:lsdException w:name="toc 7" w:uiPriority="39"/>
+    <w:lsdException w:name="toc 8" w:uiPriority="39"/>
+    <w:lsdException w:name="toc 9" w:uiPriority="39"/>
+    <w:lsdException w:name="caption" w:uiPriority="35" w:qFormat="1"/>
+    <w:lsdException w:name="Title" w:semiHidden="0" w:uiPriority="10" w:unhideWhenUsed="0"/>
+    <w:lsdException w:name="Default Paragraph Font" w:uiPriority="1"/>
+    <w:lsdException w:name="Subtitle" w:semiHidden="0" w:uiPriority="11" w:unhideWhenUsed="0"/>
+    <w:lsdException w:name="Strong" w:semiHidden="0" w:uiPriority="22" w:unhideWhenUsed="0" w:qFormat="1"/>
+    <w:lsdException w:name="Emphasis" w:semiHidden="0" w:uiPriority="20" w:unhideWhenUsed="0"/>
+    <w:lsdException w:name="Table Grid" w:semiHidden="0" w:uiPriority="59" w:unhideWhenUsed="0"/>
+    <w:lsdException w:name="Placeholder Text" w:unhideWhenUsed="0"/>
+    <w:lsdException w:name="No Spacing" w:semiHidden="0" w:uiPriority="1" w:unhideWhenUsed="0"/>
+    <w:lsdException w:name="Light Shading" w:semiHidden="0" w:uiPriority="60" w:unhideWhenUsed="0"/>
+    <w:lsdException w:name="Light List" w:semiHidden="0" w:uiPriority="61" w:unhideWhenUsed="0"/>
+    <w:lsdException w:name="Light Grid" w:semiHidden="0" w:uiPriority="62" w:unhideWhenUsed="0"/>
+    <w:lsdException w:name="Medium Shading 1" w:semiHidden="0" w:uiPriority="63" w:unhideWhenUsed="0"/>
+    <w:lsdException w:name="Medium Shading 2" w:semiHidden="0" w:uiPriority="64" w:unhideWhenUsed="0"/>
+    <w:lsdException w:name="Medium List 1" w:semiHidden="0" w:uiPriority="65" w:unhideWhenUsed="0"/>
+    <w:lsdException w:name="Medium List 2" w:semiHidden="0" w:uiPriority="66" w:unhideWhenUsed="0"/>
+    <w:lsdException w:name="Medium Grid 1" w:semiHidden="0" w:uiPriority="67" w:unhideWhenUsed="0"/>
+    <w:lsdException w:name="Medium Grid 2" w:semiHidden="0" w:uiPriority="68" w:unhideWhenUsed="0"/>
+    <w:lsdException w:name="Medium Grid 3" w:semiHidden="0" w:uiPriority="69" w:unhideWhenUsed="0"/>
+    <w:lsdException w:name="Dark List" w:semiHidden="0" w:uiPriority="70" w:unhideWhenUsed="0"/>
+    <w:lsdException w:name="Colorful Shading" w:semiHidden="0" w:uiPriority="71" w:unhideWhenUsed="0"/>
+    <w:lsdException w:name="Colorful List" w:semiHidden="0" w:uiPriority="72" w:unhideWhenUsed="0"/>
+    <w:lsdException w:name="Colorful Grid" w:semiHidden="0" w:uiPriority="73" w:unhideWhenUsed="0"/>
+    <w:lsdException w:name="Light Shading Accent 1" w:semiHidden="0" w:uiPriority="60" w:unhideWhenUsed="0"/>
+    <w:lsdException w:name="Light List Accent 1" w:semiHidden="0" w:uiPriority="61" w:unhideWhenUsed="0"/>
+    <w:lsdException w:name="Light Grid Accent 1" w:semiHidden="0" w:uiPriority="62" w:unhideWhenUsed="0"/>
+    <w:lsdException w:name="Medium Shading 1 Accent 1" w:semiHidden="0" w:uiPriority="63" w:unhideWhenUsed="0"/>
+    <w:lsdException w:name="Medium Shading 2 Accent 1" w:semiHidden="0" w:uiPriority="64" w:unhideWhenUsed="0"/>
+    <w:lsdException w:name="Medium List 1 Accent 1" w:semiHidden="0" w:uiPriority="65" w:unhideWhenUsed="0"/>
+    <w:lsdException w:name="Revision" w:unhideWhenUsed="0"/>
+    <w:lsdException w:name="List Paragraph" w:semiHidden="0" w:uiPriority="34" w:unhideWhenUsed="0" w:qFormat="1"/>
+    <w:lsdException w:name="Quote" w:semiHidden="0" w:uiPriority="29" w:unhideWhenUsed="0"/>
+    <w:lsdException w:name="Intense Quote" w:semiHidden="0" w:uiPriority="30" w:unhideWhenUsed="0"/>
+    <w:lsdException w:name="Medium List 2 Accent 1" w:semiHidden="0" w:uiPriority="66" w:unhideWhenUsed="0"/>
+    <w:lsdException w:name="Medium Grid 1 Accent 1" w:semiHidden="0" w:uiPriority="67" w:unhideWhenUsed="0"/>
+    <w:lsdException w:name="Medium Grid 2 Accent 1" w:semiHidden="0" w:uiPriority="68" w:unhideWhenUsed="0"/>
+    <w:lsdException w:name="Medium Grid 3 Accent 1" w:semiHidden="0" w:uiPriority="69" w:unhideWhenUsed="0"/>
+    <w:lsdException w:name="Dark List Accent 1" w:semiHidden="0" w:uiPriority="70" w:unhideWhenUsed="0"/>
+    <w:lsdException w:name="Colorful Shading Accent 1" w:semiHidden="0" w:uiPriority="71" w:unhideWhenUsed="0"/>
+    <w:lsdException w:name="Colorful List Accent 1" w:semiHidden="0" w:uiPriority="72" w:unhideWhenUsed="0"/>
+    <w:lsdException w:name="Colorful Grid Accent 1" w:semiHidden="0" w:uiPriority="73" w:unhideWhenUsed="0"/>
+    <w:lsdException w:name="Light Shading Accent 2" w:semiHidden="0" w:uiPriority="60" w:unhideWhenUsed="0"/>
+    <w:lsdException w:name="Light List Accent 2" w:semiHidden="0" w:uiPriority="61" w:unhideWhenUsed="0"/>
+    <w:lsdException w:name="Light Grid Accent 2" w:semiHidden="0" w:uiPriority="62" w:unhideWhenUsed="0"/>
+    <w:lsdException w:name="Medium Shading 1 Accent 2" w:semiHidden="0" w:uiPriority="63" w:unhideWhenUsed="0"/>
+    <w:lsdException w:name="Medium Shading 2 Accent 2" w:semiHidden="0" w:uiPriority="64" w:unhideWhenUsed="0"/>
+    <w:lsdException w:name="Medium List 1 Accent 2" w:semiHidden="0" w:uiPriority="65" w:unhideWhenUsed="0"/>
+    <w:lsdException w:name="Medium List 2 Accent 2" w:semiHidden="0" w:uiPriority="66" w:unhideWhenUsed="0"/>
+    <w:lsdException w:name="Medium Grid 1 Accent 2" w:semiHidden="0" w:uiPriority="67" w:unhideWhenUsed="0"/>
+    <w:lsdException w:name="Medium Grid 2 Accent 2" w:semiHidden="0" w:uiPriority="68" w:unhideWhenUsed="0"/>
+    <w:lsdException w:name="Medium Grid 3 Accent 2" w:semiHidden="0" w:uiPriority="69" w:unhideWhenUsed="0"/>
+    <w:lsdException w:name="Dark List Accent 2" w:semiHidden="0" w:uiPriority="70" w:unhideWhenUsed="0"/>
+    <w:lsdException w:name="Colorful Shading Accent 2" w:semiHidden="0" w:uiPriority="71" w:unhideWhenUsed="0"/>
+    <w:lsdException w:name="Colorful List Accent 2" w:semiHidden="0" w:uiPriority="72" w:unhideWhenUsed="0"/>
+    <w:lsdException w:name="Colorful Grid Accent 2" w:semiHidden="0" w:uiPriority="73" w:unhideWhenUsed="0"/>
+    <w:lsdException w:name="Light Shading Accent 3" w:semiHidden="0" w:uiPriority="60" w:unhideWhenUsed="0"/>
+    <w:lsdException w:name="Light List Accent 3" w:semiHidden="0" w:uiPriority="61" w:unhideWhenUsed="0"/>
+    <w:lsdException w:name="Light Grid Accent 3" w:semiHidden="0" w:uiPriority="62" w:unhideWhenUsed="0"/>
+    <w:lsdException w:name="Medium Shading 1 Accent 3" w:semiHidden="0" w:uiPriority="63" w:unhideWhenUsed="0"/>
+    <w:lsdException w:name="Medium Shading 2 Accent 3" w:semiHidden="0" w:uiPriority="64" w:unhideWhenUsed="0"/>
+    <w:lsdException w:name="Medium List 1 Accent 3" w:semiHidden="0" w:uiPriority="65" w:unhideWhenUsed="0"/>
+    <w:lsdException w:name="Medium List 2 Accent 3" w:semiHidden="0" w:uiPriority="66" w:unhideWhenUsed="0"/>
+    <w:lsdException w:name="Medium Grid 1 Accent 3" w:semiHidden="0" w:uiPriority="67" w:unhideWhenUsed="0"/>
+    <w:lsdException w:name="Medium Grid 2 Accent 3" w:semiHidden="0" w:uiPriority="68" w:unhideWhenUsed="0"/>
+    <w:lsdException w:name="Medium Grid 3 Accent 3" w:semiHidden="0" w:uiPriority="69" w:unhideWhenUsed="0"/>
+    <w:lsdException w:name="Dark List Accent 3" w:semiHidden="0" w:uiPriority="70" w:unhideWhenUsed="0"/>
+    <w:lsdException w:name="Colorful Shading Accent 3" w:semiHidden="0" w:uiPriority="71" w:unhideWhenUsed="0"/>
+    <w:lsdException w:name="Colorful List Accent 3" w:semiHidden="0" w:uiPriority="72" w:unhideWhenUsed="0"/>
+    <w:lsdException w:name="Colorful Grid Accent 3" w:semiHidden="0" w:uiPriority="73" w:unhideWhenUsed="0"/>
+    <w:lsdException w:name="Light Shading Accent 4" w:semiHidden="0" w:uiPriority="60" w:unhideWhenUsed="0"/>
+    <w:lsdException w:name="Light List Accent 4" w:semiHidden="0" w:uiPriority="61" w:unhideWhenUsed="0"/>
+    <w:lsdException w:name="Light Grid Accent 4" w:semiHidden="0" w:uiPriority="62" w:unhideWhenUsed="0"/>
+    <w:lsdException w:name="Medium Shading 1 Accent 4" w:semiHidden="0" w:uiPriority="63" w:unhideWhenUsed="0"/>
+    <w:lsdException w:name="Medium Shading 2 Accent 4" w:semiHidden="0" w:uiPriority="64" w:unhideWhenUsed="0"/>
+    <w:lsdException w:name="Medium List 1 Accent 4" w:semiHidden="0" w:uiPriority="65" w:unhideWhenUsed="0"/>
+    <w:lsdException w:name="Medium List 2 Accent 4" w:semiHidden="0" w:uiPriority="66" w:unhideWhenUsed="0"/>
+    <w:lsdException w:name="Medium Grid 1 Accent 4" w:semiHidden="0" w:uiPriority="67" w:unhideWhenUsed="0"/>
+    <w:lsdException w:name="Medium Grid 2 Accent 4" w:semiHidden="0" w:uiPriority="68" w:unhideWhenUsed="0"/>
+    <w:lsdException w:name="Medium Grid 3 Accent 4" w:semiHidden="0" w:uiPriority="69" w:unhideWhenUsed="0"/>
+    <w:lsdException w:name="Dark List Accent 4" w:semiHidden="0" w:uiPriority="70" w:unhideWhenUsed="0"/>
+    <w:lsdException w:name="Colorful Shading Accent 4" w:semiHidden="0" w:uiPriority="71" w:unhideWhenUsed="0"/>
+    <w:lsdException w:name="Colorful List Accent 4" w:semiHidden="0" w:uiPriority="72" w:unhideWhenUsed="0"/>
+    <w:lsdException w:name="Colorful Grid Accent 4" w:semiHidden="0" w:uiPriority="73" w:unhideWhenUsed="0"/>
+    <w:lsdException w:name="Light Shading Accent 5" w:semiHidden="0" w:uiPriority="60" w:unhideWhenUsed="0"/>
+    <w:lsdException w:name="Light List Accent 5" w:semiHidden="0" w:uiPriority="61" w:unhideWhenUsed="0"/>
+    <w:lsdException w:name="Light Grid Accent 5" w:semiHidden="0" w:uiPriority="62" w:unhideWhenUsed="0"/>
+    <w:lsdException w:name="Medium Shading 1 Accent 5" w:semiHidden="0" w:uiPriority="63" w:unhideWhenUsed="0"/>
+    <w:lsdException w:name="Medium Shading 2 Accent 5" w:semiHidden="0" w:uiPriority="64" w:unhideWhenUsed="0"/>
+    <w:lsdException w:name="Medium List 1 Accent 5" w:semiHidden="0" w:uiPriority="65" w:unhideWhenUsed="0"/>
+    <w:lsdException w:name="Medium List 2 Accent 5" w:semiHidden="0" w:uiPriority="66" w:unhideWhenUsed="0"/>
+    <w:lsdException w:name="Medium Grid 1 Accent 5" w:semiHidden="0" w:uiPriority="67" w:unhideWhenUsed="0"/>
+    <w:lsdException w:name="Medium Grid 2 Accent 5" w:semiHidden="0" w:uiPriority="68" w:unhideWhenUsed="0"/>
+    <w:lsdException w:name="Medium Grid 3 Accent 5" w:semiHidden="0" w:uiPriority="69" w:unhideWhenUsed="0"/>
+    <w:lsdException w:name="Dark List Accent 5" w:semiHidden="0" w:uiPriority="70" w:unhideWhenUsed="0"/>
+    <w:lsdException w:name="Colorful Shading Accent 5" w:semiHidden="0" w:uiPriority="71" w:unhideWhenUsed="0"/>
+    <w:lsdException w:name="Colorful List Accent 5" w:semiHidden="0" w:uiPriority="72" w:unhideWhenUsed="0"/>
+    <w:lsdException w:name="Colorful Grid Accent 5" w:semiHidden="0" w:uiPriority="73" w:unhideWhenUsed="0"/>
+    <w:lsdException w:name="Light Shading Accent 6" w:semiHidden="0" w:uiPriority="60" w:unhideWhenUsed="0"/>
+    <w:lsdException w:name="Light List Accent 6" w:semiHidden="0" w:uiPriority="61" w:unhideWhenUsed="0"/>
+    <w:lsdException w:name="Light Grid Accent 6" w:semiHidden="0" w:uiPriority="62" w:unhideWhenUsed="0"/>
+    <w:lsdException w:name="Medium Shading 1 Accent 6" w:semiHidden="0" w:uiPriority="63" w:unhideWhenUsed="0"/>
+    <w:lsdException w:name="Medium Shading 2 Accent 6" w:semiHidden="0" w:uiPriority="64" w:unhideWhenUsed="0"/>
+    <w:lsdException w:name="Medium List 1 Accent 6" w:semiHidden="0" w:uiPriority="65" w:unhideWhenUsed="0"/>
+    <w:lsdException w:name="Medium List 2 Accent 6" w:semiHidden="0" w:uiPriority="66" w:unhideWhenUsed="0"/>
+    <w:lsdException w:name="Medium Grid 1 Accent 6" w:semiHidden="0" w:uiPriority="67" w:unhideWhenUsed="0"/>
+    <w:lsdException w:name="Medium Grid 2 Accent 6" w:semiHidden="0" w:uiPriority="68" w:unhideWhenUsed="0"/>
+    <w:lsdException w:name="Medium Grid 3 Accent 6" w:semiHidden="0" w:uiPriority="69" w:unhideWhenUsed="0"/>
+    <w:lsdException w:name="Dark List Accent 6" w:semiHidden="0" w:uiPriority="70" w:unhideWhenUsed="0"/>
+    <w:lsdException w:name="Colorful Shading Accent 6" w:semiHidden="0" w:uiPriority="71" w:unhideWhenUsed="0"/>
+    <w:lsdException w:name="Colorful List Accent 6" w:semiHidden="0" w:uiPriority="72" w:unhideWhenUsed="0"/>
+    <w:lsdException w:name="Colorful Grid Accent 6" w:semiHidden="0" w:uiPriority="73" w:unhideWhenUsed="0"/>
+    <w:lsdException w:name="Subtle Emphasis" w:semiHidden="0" w:uiPriority="19" w:unhideWhenUsed="0"/>
+    <w:lsdException w:name="Intense Emphasis" w:semiHidden="0" w:uiPriority="21" w:unhideWhenUsed="0"/>
+    <w:lsdException w:name="Subtle Reference" w:semiHidden="0" w:uiPriority="31" w:unhideWhenUsed="0"/>
+    <w:lsdException w:name="Intense Reference" w:semiHidden="0" w:uiPriority="32" w:unhideWhenUsed="0"/>
+    <w:lsdException w:name="Book Title" w:semiHidden="0" w:uiPriority="33" w:unhideWhenUsed="0"/>
+    <w:lsdException w:name="Bibliography" w:uiPriority="37"/>
+    <w:lsdException w:name="TOC Heading" w:uiPriority="39" w:qFormat="1"/>
+  </w:latentStyles>
+  <w:style w:type="paragraph" w:default="1" w:styleId="Normal">
+    <w:name w:val="Normal"/>
+    <w:qFormat/>
+    <w:rsid w:val="008063E1"/>
+    <w:pPr>
+      <w:spacing w:before="80" w:after="120"/>
+    </w:pPr>
+  </w:style>
+  <w:style w:type="paragraph" w:styleId="Heading1">
+    <w:name w:val="heading 1"/>
+    <w:basedOn w:val="Normal"/>
+    <w:next w:val="Normal"/>
+    <w:link w:val="Heading1Char"/>
+    <w:uiPriority w:val="9"/>
+    <w:qFormat/>
+    <w:rsid w:val="009254B7"/>
+    <w:pPr>
+      <w:keepNext/>
+      <w:keepLines/>
+      <w:spacing w:before="200" w:after="40"/>
+      <w:outlineLvl w:val="0"/>
+    </w:pPr>
+    <w:rPr>
+      <w:rFonts w:eastAsiaTheme="majorEastAsia" w:cstheme="majorBidi"/>
+      <w:b/>
+      <w:color w:val="642D08"/>
+      <w:sz w:val="40"/>
+      <w:szCs w:val="32"/>
+    </w:rPr>
+  </w:style>
+  <w:style w:type="paragraph" w:styleId="Heading2">
+    <w:name w:val="heading 2"/>
+    <w:basedOn w:val="Normal"/>
+    <w:next w:val="Normal"/>
+    <w:link w:val="Heading2Char"/>
+    <w:uiPriority w:val="9"/>
+    <w:qFormat/>
+    <w:rsid w:val="00D108AC"/>
+    <w:pPr>
+      <w:keepNext/>
+      <w:keepLines/>
+      <w:spacing w:before="120" w:after="40"/>
+      <w:outlineLvl w:val="1"/>
+    </w:pPr>
+    <w:rPr>
+      <w:rFonts w:eastAsiaTheme="majorEastAsia" w:cstheme="majorBidi"/>
+      <w:b/>
+      <w:color w:val="7C380A"/>
+      <w:sz w:val="32"/>
+      <w:szCs w:val="36"/>
+    </w:rPr>
+  </w:style>
+  <w:style w:type="paragraph" w:styleId="Heading3">
+    <w:name w:val="heading 3"/>
+    <w:basedOn w:val="Normal"/>
+    <w:next w:val="Normal"/>
+    <w:link w:val="Heading3Char"/>
+    <w:uiPriority w:val="9"/>
+    <w:unhideWhenUsed/>
+    <w:qFormat/>
+    <w:rsid w:val="00D108AC"/>
+    <w:pPr>
+      <w:keepNext/>
+      <w:keepLines/>
+      <w:spacing w:before="120" w:after="40"/>
+      <w:outlineLvl w:val="2"/>
+    </w:pPr>
+    <w:rPr>
+      <w:rFonts w:eastAsiaTheme="majorEastAsia" w:cstheme="majorBidi"/>
+      <w:b/>
+      <w:color w:val="8F400B"/>
+      <w:sz w:val="28"/>
+      <w:szCs w:val="32"/>
+    </w:rPr>
+  </w:style>
+  <w:style w:type="paragraph" w:styleId="Heading4">
+    <w:name w:val="heading 4"/>
+    <w:basedOn w:val="Normal"/>
+    <w:next w:val="Normal"/>
+    <w:link w:val="Heading4Char"/>
+    <w:uiPriority w:val="9"/>
+    <w:unhideWhenUsed/>
+    <w:qFormat/>
+    <w:rsid w:val="00D108AC"/>
+    <w:pPr>
+      <w:keepNext/>
+      <w:keepLines/>
+      <w:spacing w:before="120" w:after="40"/>
+      <w:outlineLvl w:val="3"/>
+    </w:pPr>
+    <w:rPr>
+      <w:rFonts w:eastAsiaTheme="majorEastAsia" w:cstheme="majorBidi"/>
+      <w:b/>
+      <w:iCs/>
+      <w:color w:val="A34A0D"/>
+      <w:sz w:val="24"/>
+    </w:rPr>
+  </w:style>
+  <w:style w:type="paragraph" w:styleId="Heading5">
+    <w:name w:val="heading 5"/>
+    <w:basedOn w:val="Normal"/>
+    <w:next w:val="Normal"/>
+    <w:link w:val="Heading5Char"/>
+    <w:uiPriority w:val="9"/>
+    <w:semiHidden/>
+    <w:unhideWhenUsed/>
+    <w:qFormat/>
+    <w:rsid w:val="008C5930"/>
+    <w:pPr>
+      <w:keepNext/>
+      <w:keepLines/>
+      <w:spacing w:after="0"/>
+      <w:outlineLvl w:val="4"/>
+    </w:pPr>
+    <w:rPr>
+      <w:rFonts w:eastAsiaTheme="majorEastAsia" w:cstheme="majorBidi"/>
+      <w:b/>
+      <w:color w:val="B2500E"/>
+    </w:rPr>
+  </w:style>
+  <w:style w:type="character" w:default="1" w:styleId="DefaultParagraphFont">
+    <w:name w:val="Default Paragraph Font"/>
+    <w:uiPriority w:val="1"/>
+    <w:semiHidden/>
+    <w:unhideWhenUsed/>
+  </w:style>
+  <w:style w:type="table" w:default="1" w:styleId="TableNormal">
+    <w:name w:val="Normal Table"/>
+    <w:uiPriority w:val="99"/>
+    <w:semiHidden/>
+    <w:unhideWhenUsed/>
+    <w:tblPr>
+      <w:tblInd w:w="0" w:type="dxa"/>
+      <w:tblCellMar>
+        <w:top w:w="0" w:type="dxa"/>
+        <w:left w:w="108" w:type="dxa"/>
+        <w:bottom w:w="0" w:type="dxa"/>
+        <w:right w:w="108" w:type="dxa"/>
+      </w:tblCellMar>
+    </w:tblPr>
+  </w:style>
+  <w:style w:type="numbering" w:default="1" w:styleId="NoList">
+    <w:name w:val="No List"/>
+    <w:uiPriority w:val="99"/>
+    <w:semiHidden/>
+    <w:unhideWhenUsed/>
+  </w:style>
+  <w:style w:type="paragraph" w:styleId="Header">
+    <w:name w:val="header"/>
+    <w:basedOn w:val="Normal"/>
+    <w:link w:val="HeaderChar"/>
+    <w:uiPriority w:val="99"/>
+    <w:unhideWhenUsed/>
+    <w:rsid w:val="008068A2"/>
+    <w:pPr>
+      <w:tabs>
+        <w:tab w:val="center" w:pos="4680"/>
+        <w:tab w:val="right" w:pos="9360"/>
+      </w:tabs>
+      <w:spacing w:after="0" w:line="240" w:lineRule="auto"/>
+    </w:pPr>
+  </w:style>
+  <w:style w:type="character" w:customStyle="1" w:styleId="HeaderChar">
+    <w:name w:val="Header Char"/>
+    <w:basedOn w:val="DefaultParagraphFont"/>
+    <w:link w:val="Header"/>
+    <w:uiPriority w:val="99"/>
+    <w:rsid w:val="008068A2"/>
+  </w:style>
+  <w:style w:type="paragraph" w:styleId="Footer">
+    <w:name w:val="footer"/>
+    <w:basedOn w:val="Normal"/>
+    <w:link w:val="FooterChar"/>
+    <w:uiPriority w:val="99"/>
+    <w:unhideWhenUsed/>
+    <w:rsid w:val="008068A2"/>
+    <w:pPr>
+      <w:tabs>
+        <w:tab w:val="center" w:pos="4680"/>
+        <w:tab w:val="right" w:pos="9360"/>
+      </w:tabs>
+      <w:spacing w:after="0" w:line="240" w:lineRule="auto"/>
+    </w:pPr>
+  </w:style>
+  <w:style w:type="character" w:customStyle="1" w:styleId="FooterChar">
+    <w:name w:val="Footer Char"/>
+    <w:basedOn w:val="DefaultParagraphFont"/>
+    <w:link w:val="Footer"/>
+    <w:uiPriority w:val="99"/>
+    <w:rsid w:val="008068A2"/>
+  </w:style>
+  <w:style w:type="paragraph" w:styleId="BalloonText">
+    <w:name w:val="Balloon Text"/>
+    <w:basedOn w:val="Normal"/>
+    <w:link w:val="BalloonTextChar"/>
+    <w:uiPriority w:val="99"/>
+    <w:semiHidden/>
+    <w:unhideWhenUsed/>
+    <w:rsid w:val="00564D7B"/>
+    <w:pPr>
+      <w:spacing w:after="0" w:line="240" w:lineRule="auto"/>
+    </w:pPr>
+    <w:rPr>
+      <w:rFonts w:ascii="Tahoma" w:hAnsi="Tahoma" w:cs="Tahoma"/>
+      <w:sz w:val="16"/>
+      <w:szCs w:val="16"/>
+    </w:rPr>
+  </w:style>
+  <w:style w:type="character" w:customStyle="1" w:styleId="BalloonTextChar">
+    <w:name w:val="Balloon Text Char"/>
+    <w:basedOn w:val="DefaultParagraphFont"/>
+    <w:link w:val="BalloonText"/>
+    <w:uiPriority w:val="99"/>
+    <w:semiHidden/>
+    <w:rsid w:val="00564D7B"/>
+    <w:rPr>
+      <w:rFonts w:ascii="Tahoma" w:hAnsi="Tahoma" w:cs="Tahoma"/>
+      <w:sz w:val="16"/>
+      <w:szCs w:val="16"/>
+    </w:rPr>
+  </w:style>
+  <w:style w:type="character" w:styleId="Hyperlink">
+    <w:name w:val="Hyperlink"/>
+    <w:basedOn w:val="DefaultParagraphFont"/>
+    <w:uiPriority w:val="99"/>
+    <w:unhideWhenUsed/>
+    <w:rsid w:val="0079324A"/>
+    <w:rPr>
+      <w:color w:val="0000FF" w:themeColor="hyperlink"/>
+      <w:u w:val="single"/>
+    </w:rPr>
+  </w:style>
+  <w:style w:type="character" w:customStyle="1" w:styleId="Heading1Char">
+    <w:name w:val="Heading 1 Char"/>
+    <w:basedOn w:val="DefaultParagraphFont"/>
+    <w:link w:val="Heading1"/>
+    <w:uiPriority w:val="9"/>
+    <w:rsid w:val="009254B7"/>
+    <w:rPr>
+      <w:rFonts w:eastAsiaTheme="majorEastAsia" w:cstheme="majorBidi"/>
+      <w:b/>
+      <w:color w:val="642D08"/>
+      <w:sz w:val="40"/>
+      <w:szCs w:val="32"/>
+    </w:rPr>
+  </w:style>
+  <w:style w:type="character" w:customStyle="1" w:styleId="Heading2Char">
+    <w:name w:val="Heading 2 Char"/>
+    <w:basedOn w:val="DefaultParagraphFont"/>
+    <w:link w:val="Heading2"/>
+    <w:uiPriority w:val="9"/>
+    <w:rsid w:val="00D108AC"/>
+    <w:rPr>
+      <w:rFonts w:eastAsiaTheme="majorEastAsia" w:cstheme="majorBidi"/>
+      <w:b/>
+      <w:color w:val="7C380A"/>
+      <w:sz w:val="32"/>
+      <w:szCs w:val="36"/>
+    </w:rPr>
+  </w:style>
+  <w:style w:type="paragraph" w:styleId="NormalWeb">
+    <w:name w:val="Normal (Web)"/>
+    <w:basedOn w:val="Normal"/>
+    <w:uiPriority w:val="99"/>
+    <w:semiHidden/>
+    <w:unhideWhenUsed/>
+    <w:rsid w:val="00524789"/>
+    <w:pPr>
+      <w:spacing w:before="100" w:beforeAutospacing="1" w:after="100" w:afterAutospacing="1" w:line="240" w:lineRule="auto"/>
+    </w:pPr>
+    <w:rPr>
+      <w:rFonts w:ascii="Times New Roman" w:eastAsia="Times New Roman" w:hAnsi="Times New Roman" w:cs="Times New Roman"/>
+      <w:sz w:val="24"/>
+      <w:szCs w:val="24"/>
+    </w:rPr>
+  </w:style>
+  <w:style w:type="character" w:styleId="Strong">
+    <w:name w:val="Strong"/>
+    <w:basedOn w:val="DefaultParagraphFont"/>
+    <w:uiPriority w:val="22"/>
+    <w:qFormat/>
+    <w:rsid w:val="00524789"/>
+    <w:rPr>
+      <w:b/>
+      <w:bCs/>
+    </w:rPr>
+  </w:style>
+  <w:style w:type="character" w:customStyle="1" w:styleId="Heading3Char">
+    <w:name w:val="Heading 3 Char"/>
+    <w:basedOn w:val="DefaultParagraphFont"/>
+    <w:link w:val="Heading3"/>
+    <w:uiPriority w:val="9"/>
+    <w:rsid w:val="00D108AC"/>
+    <w:rPr>
+      <w:rFonts w:eastAsiaTheme="majorEastAsia" w:cstheme="majorBidi"/>
+      <w:b/>
+      <w:color w:val="8F400B"/>
+      <w:sz w:val="28"/>
+      <w:szCs w:val="32"/>
+    </w:rPr>
+  </w:style>
+  <w:style w:type="character" w:customStyle="1" w:styleId="Heading4Char">
+    <w:name w:val="Heading 4 Char"/>
+    <w:basedOn w:val="DefaultParagraphFont"/>
+    <w:link w:val="Heading4"/>
+    <w:uiPriority w:val="9"/>
+    <w:rsid w:val="00D108AC"/>
+    <w:rPr>
+      <w:rFonts w:eastAsiaTheme="majorEastAsia" w:cstheme="majorBidi"/>
+      <w:b/>
+      <w:iCs/>
+      <w:color w:val="A34A0D"/>
+      <w:sz w:val="24"/>
+    </w:rPr>
+  </w:style>
+  <w:style w:type="paragraph" w:styleId="ListParagraph">
+    <w:name w:val="List Paragraph"/>
+    <w:basedOn w:val="Normal"/>
+    <w:uiPriority w:val="34"/>
+    <w:qFormat/>
+    <w:rsid w:val="008617B5"/>
+    <w:pPr>
+      <w:ind w:left="720"/>
+      <w:contextualSpacing/>
+    </w:pPr>
+  </w:style>
+  <w:style w:type="character" w:styleId="FollowedHyperlink">
+    <w:name w:val="FollowedHyperlink"/>
+    <w:basedOn w:val="DefaultParagraphFont"/>
+    <w:uiPriority w:val="99"/>
+    <w:semiHidden/>
+    <w:unhideWhenUsed/>
+    <w:rsid w:val="00C0490B"/>
+    <w:rPr>
+      <w:color w:val="800080" w:themeColor="followedHyperlink"/>
+      <w:u w:val="single"/>
+    </w:rPr>
+  </w:style>
+  <w:style w:type="character" w:customStyle="1" w:styleId="Heading5Char">
+    <w:name w:val="Heading 5 Char"/>
+    <w:basedOn w:val="DefaultParagraphFont"/>
+    <w:link w:val="Heading5"/>
+    <w:uiPriority w:val="9"/>
+    <w:semiHidden/>
+    <w:rsid w:val="008C5930"/>
+    <w:rPr>
+      <w:rFonts w:eastAsiaTheme="majorEastAsia" w:cstheme="majorBidi"/>
+      <w:b/>
+      <w:color w:val="B2500E"/>
+    </w:rPr>
+  </w:style>
+  <w:style w:type="paragraph" w:customStyle="1" w:styleId="Code">
+    <w:name w:val="Code"/>
+    <w:basedOn w:val="Normal"/>
+    <w:link w:val="CodeChar"/>
+    <w:qFormat/>
+    <w:rsid w:val="008063E1"/>
+    <w:rPr>
+      <w:rFonts w:ascii="Consolas" w:hAnsi="Consolas"/>
+      <w:b/>
+      <w:noProof/>
+    </w:rPr>
+  </w:style>
+  <w:style w:type="character" w:customStyle="1" w:styleId="CodeChar">
+    <w:name w:val="Code Char"/>
+    <w:basedOn w:val="DefaultParagraphFont"/>
+    <w:link w:val="Code"/>
+    <w:rsid w:val="008063E1"/>
+    <w:rPr>
+      <w:rFonts w:ascii="Consolas" w:hAnsi="Consolas"/>
+      <w:b/>
+      <w:noProof/>
+    </w:rPr>
+  </w:style>
+  <w:style w:type="table" w:styleId="TableGrid">
+    <w:name w:val="Table Grid"/>
+    <w:basedOn w:val="TableNormal"/>
+    <w:uiPriority w:val="59"/>
+    <w:rsid w:val="00D108AC"/>
+    <w:pPr>
+      <w:spacing w:after="0" w:line="240" w:lineRule="auto"/>
+    </w:pPr>
+    <w:tblPr>
+      <w:tblInd w:w="0" w:type="dxa"/>
+      <w:tblBorders>
+        <w:top w:val="single" w:sz="4" w:space="0" w:color="auto"/>
+        <w:left w:val="single" w:sz="4" w:space="0" w:color="auto"/>
+        <w:bottom w:val="single" w:sz="4" w:space="0" w:color="auto"/>
+        <w:right w:val="single" w:sz="4" w:space="0" w:color="auto"/>
+        <w:insideH w:val="single" w:sz="4" w:space="0" w:color="auto"/>
+        <w:insideV w:val="single" w:sz="4" w:space="0" w:color="auto"/>
+      </w:tblBorders>
+      <w:tblCellMar>
+        <w:top w:w="0" w:type="dxa"/>
+        <w:left w:w="108" w:type="dxa"/>
+        <w:bottom w:w="0" w:type="dxa"/>
+        <w:right w:w="108" w:type="dxa"/>
+      </w:tblCellMar>
     </w:tblPr>
   </w:style>
 </w:styles>
@@ -5543,7 +5953,7 @@
 </file>
 
 <file path=customXml/itemProps1.xml><?xml version="1.0" encoding="utf-8"?>
-<ds:datastoreItem xmlns:ds="http://schemas.openxmlformats.org/officeDocument/2006/customXml" ds:itemID="{6B6FF538-9839-4F48-9D0E-C6CE795C112B}">
+<ds:datastoreItem xmlns:ds="http://schemas.openxmlformats.org/officeDocument/2006/customXml" ds:itemID="{5A27C00D-5F57-4B43-A224-6A8D69C7BCF5}">
   <ds:schemaRefs>
     <ds:schemaRef ds:uri="http://schemas.openxmlformats.org/officeDocument/2006/bibliography"/>
   </ds:schemaRefs>

</xml_diff>

<commit_message>
Bug fix in "Three Brothers": sample zero tests
</commit_message>
<xml_diff>
--- a/Problem-6-Three-Brothers/Three-Brothers-EN.docx
+++ b/Problem-6-Three-Brothers/Three-Brothers-EN.docx
@@ -1,6 +1,6 @@
 
 <file path=word/document.xml><?xml version="1.0" encoding="utf-8"?>
-<w:document xmlns:wpc="http://schemas.microsoft.com/office/word/2010/wordprocessingCanvas" xmlns:mc="http://schemas.openxmlformats.org/markup-compatibility/2006" xmlns:o="urn:schemas-microsoft-com:office:office" xmlns:r="http://schemas.openxmlformats.org/officeDocument/2006/relationships" xmlns:m="http://schemas.openxmlformats.org/officeDocument/2006/math" xmlns:v="urn:schemas-microsoft-com:vml" xmlns:wp14="http://schemas.microsoft.com/office/word/2010/wordprocessingDrawing" xmlns:wp="http://schemas.openxmlformats.org/drawingml/2006/wordprocessingDrawing" xmlns:w10="urn:schemas-microsoft-com:office:word" xmlns:w="http://schemas.openxmlformats.org/wordprocessingml/2006/main" xmlns:w14="http://schemas.microsoft.com/office/word/2010/wordml" xmlns:wpg="http://schemas.microsoft.com/office/word/2010/wordprocessingGroup" xmlns:wpi="http://schemas.microsoft.com/office/word/2010/wordprocessingInk" xmlns:wne="http://schemas.microsoft.com/office/word/2006/wordml" xmlns:wps="http://schemas.microsoft.com/office/word/2010/wordprocessingShape" mc:Ignorable="w14 wp14">
+<w:document xmlns:wpc="http://schemas.microsoft.com/office/word/2010/wordprocessingCanvas" xmlns:mc="http://schemas.openxmlformats.org/markup-compatibility/2006" xmlns:o="urn:schemas-microsoft-com:office:office" xmlns:r="http://schemas.openxmlformats.org/officeDocument/2006/relationships" xmlns:m="http://schemas.openxmlformats.org/officeDocument/2006/math" xmlns:v="urn:schemas-microsoft-com:vml" xmlns:wp14="http://schemas.microsoft.com/office/word/2010/wordprocessingDrawing" xmlns:wp="http://schemas.openxmlformats.org/drawingml/2006/wordprocessingDrawing" xmlns:w10="urn:schemas-microsoft-com:office:word" xmlns:w="http://schemas.openxmlformats.org/wordprocessingml/2006/main" xmlns:w14="http://schemas.microsoft.com/office/word/2010/wordml" xmlns:w15="http://schemas.microsoft.com/office/word/2012/wordml" xmlns:wpg="http://schemas.microsoft.com/office/word/2010/wordprocessingGroup" xmlns:wpi="http://schemas.microsoft.com/office/word/2010/wordprocessingInk" xmlns:wne="http://schemas.microsoft.com/office/word/2006/wordml" xmlns:wps="http://schemas.microsoft.com/office/word/2010/wordprocessingShape" mc:Ignorable="w14 w15 wp14">
   <w:body>
     <w:p>
       <w:pPr>
@@ -720,6 +720,8 @@
       <w:r>
         <w:t>.</w:t>
       </w:r>
+      <w:bookmarkStart w:id="0" w:name="_GoBack"/>
+      <w:bookmarkEnd w:id="0"/>
     </w:p>
     <w:p>
       <w:pPr>
@@ -1107,7 +1109,7 @@
                 <w:rFonts w:ascii="Consolas" w:hAnsi="Consolas"/>
                 <w:noProof/>
               </w:rPr>
-              <w:t>4</w:t>
+              <w:t>5</w:t>
             </w:r>
           </w:p>
           <w:p>
@@ -1441,16 +1443,14 @@
               </w:rPr>
               <w:t xml:space="preserve"> 3+2+2</w:t>
             </w:r>
-            <w:bookmarkStart w:id="0" w:name="_GoBack"/>
-            <w:bookmarkEnd w:id="0"/>
           </w:p>
         </w:tc>
       </w:tr>
     </w:tbl>
     <w:p/>
     <w:sectPr>
-      <w:headerReference w:type="default" r:id="rId9"/>
-      <w:footerReference w:type="default" r:id="rId10"/>
+      <w:headerReference w:type="default" r:id="rId8"/>
+      <w:footerReference w:type="default" r:id="rId9"/>
       <w:pgSz w:w="11909" w:h="16834" w:code="9"/>
       <w:pgMar w:top="567" w:right="737" w:bottom="1077" w:left="737" w:header="567" w:footer="794" w:gutter="0"/>
       <w:cols w:space="720"/>
@@ -1461,7 +1461,7 @@
 </file>
 
 <file path=word/endnotes.xml><?xml version="1.0" encoding="utf-8"?>
-<w:endnotes xmlns:wpc="http://schemas.microsoft.com/office/word/2010/wordprocessingCanvas" xmlns:mc="http://schemas.openxmlformats.org/markup-compatibility/2006" xmlns:o="urn:schemas-microsoft-com:office:office" xmlns:r="http://schemas.openxmlformats.org/officeDocument/2006/relationships" xmlns:m="http://schemas.openxmlformats.org/officeDocument/2006/math" xmlns:v="urn:schemas-microsoft-com:vml" xmlns:wp14="http://schemas.microsoft.com/office/word/2010/wordprocessingDrawing" xmlns:wp="http://schemas.openxmlformats.org/drawingml/2006/wordprocessingDrawing" xmlns:w10="urn:schemas-microsoft-com:office:word" xmlns:w="http://schemas.openxmlformats.org/wordprocessingml/2006/main" xmlns:w14="http://schemas.microsoft.com/office/word/2010/wordml" xmlns:wpg="http://schemas.microsoft.com/office/word/2010/wordprocessingGroup" xmlns:wpi="http://schemas.microsoft.com/office/word/2010/wordprocessingInk" xmlns:wne="http://schemas.microsoft.com/office/word/2006/wordml" xmlns:wps="http://schemas.microsoft.com/office/word/2010/wordprocessingShape" mc:Ignorable="w14 wp14">
+<w:endnotes xmlns:wpc="http://schemas.microsoft.com/office/word/2010/wordprocessingCanvas" xmlns:mc="http://schemas.openxmlformats.org/markup-compatibility/2006" xmlns:o="urn:schemas-microsoft-com:office:office" xmlns:r="http://schemas.openxmlformats.org/officeDocument/2006/relationships" xmlns:m="http://schemas.openxmlformats.org/officeDocument/2006/math" xmlns:v="urn:schemas-microsoft-com:vml" xmlns:wp14="http://schemas.microsoft.com/office/word/2010/wordprocessingDrawing" xmlns:wp="http://schemas.openxmlformats.org/drawingml/2006/wordprocessingDrawing" xmlns:w10="urn:schemas-microsoft-com:office:word" xmlns:w="http://schemas.openxmlformats.org/wordprocessingml/2006/main" xmlns:w14="http://schemas.microsoft.com/office/word/2010/wordml" xmlns:w15="http://schemas.microsoft.com/office/word/2012/wordml" xmlns:wpg="http://schemas.microsoft.com/office/word/2010/wordprocessingGroup" xmlns:wpi="http://schemas.microsoft.com/office/word/2010/wordprocessingInk" xmlns:wne="http://schemas.microsoft.com/office/word/2006/wordml" xmlns:wps="http://schemas.microsoft.com/office/word/2010/wordprocessingShape" mc:Ignorable="w14 w15 wp14">
   <w:endnote w:type="separator" w:id="-1">
     <w:p>
       <w:pPr>
@@ -1486,7 +1486,7 @@
 </file>
 
 <file path=word/footer1.xml><?xml version="1.0" encoding="utf-8"?>
-<w:ftr xmlns:wpc="http://schemas.microsoft.com/office/word/2010/wordprocessingCanvas" xmlns:mc="http://schemas.openxmlformats.org/markup-compatibility/2006" xmlns:o="urn:schemas-microsoft-com:office:office" xmlns:r="http://schemas.openxmlformats.org/officeDocument/2006/relationships" xmlns:m="http://schemas.openxmlformats.org/officeDocument/2006/math" xmlns:v="urn:schemas-microsoft-com:vml" xmlns:wp14="http://schemas.microsoft.com/office/word/2010/wordprocessingDrawing" xmlns:wp="http://schemas.openxmlformats.org/drawingml/2006/wordprocessingDrawing" xmlns:w10="urn:schemas-microsoft-com:office:word" xmlns:w="http://schemas.openxmlformats.org/wordprocessingml/2006/main" xmlns:w14="http://schemas.microsoft.com/office/word/2010/wordml" xmlns:wpg="http://schemas.microsoft.com/office/word/2010/wordprocessingGroup" xmlns:wpi="http://schemas.microsoft.com/office/word/2010/wordprocessingInk" xmlns:wne="http://schemas.microsoft.com/office/word/2006/wordml" xmlns:wps="http://schemas.microsoft.com/office/word/2010/wordprocessingShape" mc:Ignorable="w14 wp14">
+<w:ftr xmlns:wpc="http://schemas.microsoft.com/office/word/2010/wordprocessingCanvas" xmlns:mc="http://schemas.openxmlformats.org/markup-compatibility/2006" xmlns:o="urn:schemas-microsoft-com:office:office" xmlns:r="http://schemas.openxmlformats.org/officeDocument/2006/relationships" xmlns:m="http://schemas.openxmlformats.org/officeDocument/2006/math" xmlns:v="urn:schemas-microsoft-com:vml" xmlns:wp14="http://schemas.microsoft.com/office/word/2010/wordprocessingDrawing" xmlns:wp="http://schemas.openxmlformats.org/drawingml/2006/wordprocessingDrawing" xmlns:w10="urn:schemas-microsoft-com:office:word" xmlns:w="http://schemas.openxmlformats.org/wordprocessingml/2006/main" xmlns:w14="http://schemas.microsoft.com/office/word/2010/wordml" xmlns:w15="http://schemas.microsoft.com/office/word/2012/wordml" xmlns:wpg="http://schemas.microsoft.com/office/word/2010/wordprocessingGroup" xmlns:wpi="http://schemas.microsoft.com/office/word/2010/wordprocessingInk" xmlns:wne="http://schemas.microsoft.com/office/word/2006/wordml" xmlns:wps="http://schemas.microsoft.com/office/word/2010/wordprocessingShape" mc:Ignorable="w14 w15 wp14">
   <w:p>
     <w:pPr>
       <w:pStyle w:val="Footer"/>
@@ -1616,7 +1616,7 @@
             </wp:anchor>
           </w:drawing>
         </mc:Choice>
-        <mc:Fallback xmlns:w15="http://schemas.microsoft.com/office/word/2012/wordml">
+        <mc:Fallback>
           <w:pict>
             <v:shapetype w14:anchorId="0BD046BD" id="_x0000_t202" coordsize="21600,21600" o:spt="202" path="m,l,21600r21600,l21600,xe">
               <v:stroke joinstyle="miter"/>
@@ -1640,7 +1640,7 @@
                           <wp:extent cx="1360800" cy="439200"/>
                           <wp:effectExtent l="0" t="0" r="0" b="0"/>
                           <wp:docPr id="71" name="Picture 71" title="Software University Foundation - logo">
-                            <a:hlinkClick xmlns:a="http://schemas.openxmlformats.org/drawingml/2006/main" r:id="rId4"/>
+                            <a:hlinkClick xmlns:a="http://schemas.openxmlformats.org/drawingml/2006/main" r:id="rId1"/>
                           </wp:docPr>
                           <wp:cNvGraphicFramePr>
                             <a:graphicFrameLocks xmlns:a="http://schemas.openxmlformats.org/drawingml/2006/main"/>
@@ -1650,12 +1650,12 @@
                               <pic:pic xmlns:pic="http://schemas.openxmlformats.org/drawingml/2006/picture">
                                 <pic:nvPicPr>
                                   <pic:cNvPr id="1" name="Picture 1" title="Software University Foundation - logo">
-                                    <a:hlinkClick r:id="rId5"/>
+                                    <a:hlinkClick r:id="rId2"/>
                                   </pic:cNvPr>
                                   <pic:cNvPicPr/>
                                 </pic:nvPicPr>
                                 <pic:blipFill>
-                                  <a:blip r:embed="rId6">
+                                  <a:blip r:embed="rId3">
                                     <a:extLst>
                                       <a:ext uri="{28A0092B-C50C-407E-A947-70E740481C1C}">
                                         <a14:useLocalDpi xmlns:a14="http://schemas.microsoft.com/office/drawing/2010/main" val="0"/>
@@ -1753,9 +1753,9 @@
             </wp:anchor>
           </w:drawing>
         </mc:Choice>
-        <mc:Fallback xmlns:w15="http://schemas.microsoft.com/office/word/2012/wordml">
+        <mc:Fallback>
           <w:pict>
-            <v:line w14:anchorId="30530E82" id="Straight Connector 1" o:spid="_x0000_s1026" style="position:absolute;flip:y;z-index:251666432;visibility:visible;mso-wrap-style:square;mso-wrap-distance-left:9pt;mso-wrap-distance-top:0;mso-wrap-distance-right:9pt;mso-wrap-distance-bottom:0;mso-position-horizontal:absolute;mso-position-horizontal-relative:text;mso-position-vertical:absolute;mso-position-vertical-relative:text" from="-.1pt,5.2pt" to="520.7pt,5.2pt" o:gfxdata="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" strokecolor="#f37123" strokeweight="1pt">
+            <v:line w14:anchorId="0FD29D8C" id="Straight Connector 1" o:spid="_x0000_s1026" style="position:absolute;flip:y;z-index:251666432;visibility:visible;mso-wrap-style:square;mso-wrap-distance-left:9pt;mso-wrap-distance-top:0;mso-wrap-distance-right:9pt;mso-wrap-distance-bottom:0;mso-position-horizontal:absolute;mso-position-horizontal-relative:text;mso-position-vertical:absolute;mso-position-vertical-relative:text" from="-.1pt,5.2pt" to="520.7pt,5.2pt" o:gfxdata="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" strokecolor="#f37123" strokeweight="1pt">
               <v:stroke endcap="round"/>
             </v:line>
           </w:pict>
@@ -1928,11 +1928,7 @@
         </mc:Choice>
         <mc:Fallback>
           <w:pict>
-            <v:shapetype id="_x0000_t202" coordsize="21600,21600" o:spt="202" path="m,l,21600r21600,l21600,xe">
-              <v:stroke joinstyle="miter"/>
-              <v:path gradientshapeok="t" o:connecttype="rect"/>
-            </v:shapetype>
-            <v:shape id="Text Box 3" o:spid="_x0000_s1027" type="#_x0000_t202" style="position:absolute;margin-left:444.65pt;margin-top:26.95pt;width:70.9pt;height:15.9pt;z-index:251667456;visibility:visible;mso-wrap-style:square;mso-wrap-distance-left:9pt;mso-wrap-distance-top:0;mso-wrap-distance-right:9pt;mso-wrap-distance-bottom:0;mso-position-horizontal:absolute;mso-position-horizontal-relative:text;mso-position-vertical:absolute;mso-position-vertical-relative:text;v-text-anchor:middle" o:gfxdata="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" filled="f" stroked="f" strokeweight=".5pt">
+            <v:shape w14:anchorId="56B87737" id="Text Box 3" o:spid="_x0000_s1027" type="#_x0000_t202" style="position:absolute;margin-left:444.65pt;margin-top:26.95pt;width:70.9pt;height:15.9pt;z-index:251667456;visibility:visible;mso-wrap-style:square;mso-wrap-distance-left:9pt;mso-wrap-distance-top:0;mso-wrap-distance-right:9pt;mso-wrap-distance-bottom:0;mso-position-horizontal:absolute;mso-position-horizontal-relative:text;mso-position-vertical:absolute;mso-position-vertical-relative:text;v-text-anchor:middle" o:gfxdata="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" filled="f" stroked="f" strokeweight=".5pt">
               <v:textbox inset="0,0,0,0">
                 <w:txbxContent>
                   <w:p>
@@ -2118,7 +2114,7 @@
             </wp:anchor>
           </w:drawing>
         </mc:Choice>
-        <mc:Fallback xmlns:w15="http://schemas.microsoft.com/office/word/2012/wordml">
+        <mc:Fallback>
           <w:pict>
             <v:shape w14:anchorId="2288989E" id="Text Box 2" o:spid="_x0000_s1028" type="#_x0000_t202" style="position:absolute;margin-left:125.15pt;margin-top:26.95pt;width:44.85pt;height:15.75pt;z-index:251664384;visibility:visible;mso-wrap-style:square;mso-wrap-distance-left:9pt;mso-wrap-distance-top:0;mso-wrap-distance-right:9pt;mso-wrap-distance-bottom:0;mso-position-horizontal:absolute;mso-position-horizontal-relative:text;mso-position-vertical:absolute;mso-position-vertical-relative:text;v-text-anchor:middle" o:gfxdata="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" filled="f" stroked="f" strokeweight=".5pt">
               <v:textbox inset=".5mm,0,0,0">
@@ -2203,7 +2199,7 @@
                             </w:rPr>
                             <w:t>© Software University Foundation (</w:t>
                           </w:r>
-                          <w:hyperlink r:id="rId7" w:history="1">
+                          <w:hyperlink r:id="rId4" w:history="1">
                             <w:r>
                               <w:rPr>
                                 <w:rStyle w:val="Hyperlink"/>
@@ -2235,7 +2231,7 @@
                             </w:rPr>
                             <w:t xml:space="preserve"> under the </w:t>
                           </w:r>
-                          <w:hyperlink r:id="rId8" w:history="1">
+                          <w:hyperlink r:id="rId5" w:history="1">
                             <w:r>
                               <w:rPr>
                                 <w:rStyle w:val="Hyperlink"/>
@@ -2273,6 +2269,108 @@
                                 <wp:extent cx="200025" cy="200025"/>
                                 <wp:effectExtent l="0" t="0" r="9525" b="9525"/>
                                 <wp:docPr id="72" name="Picture 72" title="Software University">
+                                  <a:hlinkClick xmlns:a="http://schemas.openxmlformats.org/drawingml/2006/main" r:id="rId6"/>
+                                </wp:docPr>
+                                <wp:cNvGraphicFramePr/>
+                                <a:graphic xmlns:a="http://schemas.openxmlformats.org/drawingml/2006/main">
+                                  <a:graphicData uri="http://schemas.openxmlformats.org/drawingml/2006/picture">
+                                    <pic:pic xmlns:pic="http://schemas.openxmlformats.org/drawingml/2006/picture">
+                                      <pic:nvPicPr>
+                                        <pic:cNvPr id="93" name="Picture 3" title="Software University">
+                                          <a:hlinkClick r:id="rId6"/>
+                                        </pic:cNvPr>
+                                        <pic:cNvPicPr/>
+                                      </pic:nvPicPr>
+                                      <pic:blipFill>
+                                        <a:blip r:embed="rId7"/>
+                                        <a:stretch>
+                                          <a:fillRect/>
+                                        </a:stretch>
+                                      </pic:blipFill>
+                                      <pic:spPr>
+                                        <a:xfrm>
+                                          <a:off x="0" y="0"/>
+                                          <a:ext cx="197485" cy="197485"/>
+                                        </a:xfrm>
+                                        <a:prstGeom prst="rect">
+                                          <a:avLst/>
+                                        </a:prstGeom>
+                                      </pic:spPr>
+                                    </pic:pic>
+                                  </a:graphicData>
+                                </a:graphic>
+                              </wp:inline>
+                            </w:drawing>
+                          </w:r>
+                          <w:r>
+                            <w:rPr>
+                              <w:sz w:val="19"/>
+                              <w:szCs w:val="19"/>
+                            </w:rPr>
+                            <w:t xml:space="preserve">   </w:t>
+                          </w:r>
+                          <w:r>
+                            <w:rPr>
+                              <w:noProof/>
+                              <w:sz w:val="20"/>
+                              <w:szCs w:val="20"/>
+                            </w:rPr>
+                            <w:drawing>
+                              <wp:inline distT="0" distB="0" distL="0" distR="0" wp14:anchorId="4E8D5C1B" wp14:editId="2013552C">
+                                <wp:extent cx="200025" cy="200025"/>
+                                <wp:effectExtent l="0" t="0" r="9525" b="9525"/>
+                                <wp:docPr id="73" name="Picture 73" title="Software University Foundation">
+                                  <a:hlinkClick xmlns:a="http://schemas.openxmlformats.org/drawingml/2006/main" r:id="rId1"/>
+                                </wp:docPr>
+                                <wp:cNvGraphicFramePr/>
+                                <a:graphic xmlns:a="http://schemas.openxmlformats.org/drawingml/2006/main">
+                                  <a:graphicData uri="http://schemas.openxmlformats.org/drawingml/2006/picture">
+                                    <pic:pic xmlns:pic="http://schemas.openxmlformats.org/drawingml/2006/picture">
+                                      <pic:nvPicPr>
+                                        <pic:cNvPr id="94" name="Picture 4" title="Software University Foundation">
+                                          <a:hlinkClick r:id="rId1"/>
+                                        </pic:cNvPr>
+                                        <pic:cNvPicPr/>
+                                      </pic:nvPicPr>
+                                      <pic:blipFill>
+                                        <a:blip r:embed="rId8"/>
+                                        <a:stretch>
+                                          <a:fillRect/>
+                                        </a:stretch>
+                                      </pic:blipFill>
+                                      <pic:spPr>
+                                        <a:xfrm>
+                                          <a:off x="0" y="0"/>
+                                          <a:ext cx="197485" cy="197485"/>
+                                        </a:xfrm>
+                                        <a:prstGeom prst="rect">
+                                          <a:avLst/>
+                                        </a:prstGeom>
+                                      </pic:spPr>
+                                    </pic:pic>
+                                  </a:graphicData>
+                                </a:graphic>
+                              </wp:inline>
+                            </w:drawing>
+                          </w:r>
+                          <w:r>
+                            <w:rPr>
+                              <w:sz w:val="19"/>
+                              <w:szCs w:val="19"/>
+                            </w:rPr>
+                            <w:t xml:space="preserve">   </w:t>
+                          </w:r>
+                          <w:r>
+                            <w:rPr>
+                              <w:noProof/>
+                              <w:sz w:val="20"/>
+                              <w:szCs w:val="20"/>
+                            </w:rPr>
+                            <w:drawing>
+                              <wp:inline distT="0" distB="0" distL="0" distR="0" wp14:anchorId="20B738E7" wp14:editId="300EA712">
+                                <wp:extent cx="200025" cy="200025"/>
+                                <wp:effectExtent l="0" t="0" r="9525" b="9525"/>
+                                <wp:docPr id="74" name="Picture 74" title="Software University @ Facebook">
                                   <a:hlinkClick xmlns:a="http://schemas.openxmlformats.org/drawingml/2006/main" r:id="rId9"/>
                                 </wp:docPr>
                                 <wp:cNvGraphicFramePr/>
@@ -2280,7 +2378,7 @@
                                   <a:graphicData uri="http://schemas.openxmlformats.org/drawingml/2006/picture">
                                     <pic:pic xmlns:pic="http://schemas.openxmlformats.org/drawingml/2006/picture">
                                       <pic:nvPicPr>
-                                        <pic:cNvPr id="93" name="Picture 3" title="Software University">
+                                        <pic:cNvPr id="95" name="Picture 11" title="Software University @ Facebook">
                                           <a:hlinkClick r:id="rId9"/>
                                         </pic:cNvPr>
                                         <pic:cNvPicPr/>
@@ -2320,113 +2418,11 @@
                               <w:szCs w:val="20"/>
                             </w:rPr>
                             <w:drawing>
-                              <wp:inline distT="0" distB="0" distL="0" distR="0" wp14:anchorId="4E8D5C1B" wp14:editId="2013552C">
-                                <wp:extent cx="200025" cy="200025"/>
-                                <wp:effectExtent l="0" t="0" r="9525" b="9525"/>
-                                <wp:docPr id="73" name="Picture 73" title="Software University Foundation">
-                                  <a:hlinkClick xmlns:a="http://schemas.openxmlformats.org/drawingml/2006/main" r:id="rId7"/>
-                                </wp:docPr>
-                                <wp:cNvGraphicFramePr/>
-                                <a:graphic xmlns:a="http://schemas.openxmlformats.org/drawingml/2006/main">
-                                  <a:graphicData uri="http://schemas.openxmlformats.org/drawingml/2006/picture">
-                                    <pic:pic xmlns:pic="http://schemas.openxmlformats.org/drawingml/2006/picture">
-                                      <pic:nvPicPr>
-                                        <pic:cNvPr id="94" name="Picture 4" title="Software University Foundation">
-                                          <a:hlinkClick r:id="rId7"/>
-                                        </pic:cNvPr>
-                                        <pic:cNvPicPr/>
-                                      </pic:nvPicPr>
-                                      <pic:blipFill>
-                                        <a:blip r:embed="rId11"/>
-                                        <a:stretch>
-                                          <a:fillRect/>
-                                        </a:stretch>
-                                      </pic:blipFill>
-                                      <pic:spPr>
-                                        <a:xfrm>
-                                          <a:off x="0" y="0"/>
-                                          <a:ext cx="197485" cy="197485"/>
-                                        </a:xfrm>
-                                        <a:prstGeom prst="rect">
-                                          <a:avLst/>
-                                        </a:prstGeom>
-                                      </pic:spPr>
-                                    </pic:pic>
-                                  </a:graphicData>
-                                </a:graphic>
-                              </wp:inline>
-                            </w:drawing>
-                          </w:r>
-                          <w:r>
-                            <w:rPr>
-                              <w:sz w:val="19"/>
-                              <w:szCs w:val="19"/>
-                            </w:rPr>
-                            <w:t xml:space="preserve">   </w:t>
-                          </w:r>
-                          <w:r>
-                            <w:rPr>
-                              <w:noProof/>
-                              <w:sz w:val="20"/>
-                              <w:szCs w:val="20"/>
-                            </w:rPr>
-                            <w:drawing>
-                              <wp:inline distT="0" distB="0" distL="0" distR="0" wp14:anchorId="20B738E7" wp14:editId="300EA712">
-                                <wp:extent cx="200025" cy="200025"/>
-                                <wp:effectExtent l="0" t="0" r="9525" b="9525"/>
-                                <wp:docPr id="74" name="Picture 74" title="Software University @ Facebook">
-                                  <a:hlinkClick xmlns:a="http://schemas.openxmlformats.org/drawingml/2006/main" r:id="rId12"/>
-                                </wp:docPr>
-                                <wp:cNvGraphicFramePr/>
-                                <a:graphic xmlns:a="http://schemas.openxmlformats.org/drawingml/2006/main">
-                                  <a:graphicData uri="http://schemas.openxmlformats.org/drawingml/2006/picture">
-                                    <pic:pic xmlns:pic="http://schemas.openxmlformats.org/drawingml/2006/picture">
-                                      <pic:nvPicPr>
-                                        <pic:cNvPr id="95" name="Picture 11" title="Software University @ Facebook">
-                                          <a:hlinkClick r:id="rId12"/>
-                                        </pic:cNvPr>
-                                        <pic:cNvPicPr/>
-                                      </pic:nvPicPr>
-                                      <pic:blipFill>
-                                        <a:blip r:embed="rId13"/>
-                                        <a:stretch>
-                                          <a:fillRect/>
-                                        </a:stretch>
-                                      </pic:blipFill>
-                                      <pic:spPr>
-                                        <a:xfrm>
-                                          <a:off x="0" y="0"/>
-                                          <a:ext cx="197485" cy="197485"/>
-                                        </a:xfrm>
-                                        <a:prstGeom prst="rect">
-                                          <a:avLst/>
-                                        </a:prstGeom>
-                                      </pic:spPr>
-                                    </pic:pic>
-                                  </a:graphicData>
-                                </a:graphic>
-                              </wp:inline>
-                            </w:drawing>
-                          </w:r>
-                          <w:r>
-                            <w:rPr>
-                              <w:sz w:val="19"/>
-                              <w:szCs w:val="19"/>
-                            </w:rPr>
-                            <w:t xml:space="preserve">   </w:t>
-                          </w:r>
-                          <w:r>
-                            <w:rPr>
-                              <w:noProof/>
-                              <w:sz w:val="20"/>
-                              <w:szCs w:val="20"/>
-                            </w:rPr>
-                            <w:drawing>
                               <wp:inline distT="0" distB="0" distL="0" distR="0" wp14:anchorId="3D2C3D5F" wp14:editId="653B4B90">
                                 <wp:extent cx="200025" cy="200025"/>
                                 <wp:effectExtent l="0" t="0" r="9525" b="9525"/>
                                 <wp:docPr id="75" name="Picture 75" title="Software University @ Twitter">
-                                  <a:hlinkClick xmlns:a="http://schemas.openxmlformats.org/drawingml/2006/main" r:id="rId14"/>
+                                  <a:hlinkClick xmlns:a="http://schemas.openxmlformats.org/drawingml/2006/main" r:id="rId11"/>
                                 </wp:docPr>
                                 <wp:cNvGraphicFramePr/>
                                 <a:graphic xmlns:a="http://schemas.openxmlformats.org/drawingml/2006/main">
@@ -2434,12 +2430,12 @@
                                     <pic:pic xmlns:pic="http://schemas.openxmlformats.org/drawingml/2006/picture">
                                       <pic:nvPicPr>
                                         <pic:cNvPr id="96" name="Picture 16" title="Software University @ Twitter">
-                                          <a:hlinkClick r:id="rId14"/>
+                                          <a:hlinkClick r:id="rId11"/>
                                         </pic:cNvPr>
                                         <pic:cNvPicPr/>
                                       </pic:nvPicPr>
                                       <pic:blipFill>
-                                        <a:blip r:embed="rId15"/>
+                                        <a:blip r:embed="rId12"/>
                                         <a:stretch>
                                           <a:fillRect/>
                                         </a:stretch>
@@ -2477,7 +2473,7 @@
                                 <wp:extent cx="200025" cy="200025"/>
                                 <wp:effectExtent l="0" t="0" r="9525" b="9525"/>
                                 <wp:docPr id="76" name="Picture 76" title="Software University @ YouTube">
-                                  <a:hlinkClick xmlns:a="http://schemas.openxmlformats.org/drawingml/2006/main" r:id="rId16"/>
+                                  <a:hlinkClick xmlns:a="http://schemas.openxmlformats.org/drawingml/2006/main" r:id="rId13"/>
                                 </wp:docPr>
                                 <wp:cNvGraphicFramePr/>
                                 <a:graphic xmlns:a="http://schemas.openxmlformats.org/drawingml/2006/main">
@@ -2485,12 +2481,12 @@
                                     <pic:pic xmlns:pic="http://schemas.openxmlformats.org/drawingml/2006/picture">
                                       <pic:nvPicPr>
                                         <pic:cNvPr id="97" name="Picture 23" title="Software University @ YouTube">
-                                          <a:hlinkClick r:id="rId16"/>
+                                          <a:hlinkClick r:id="rId13"/>
                                         </pic:cNvPr>
                                         <pic:cNvPicPr/>
                                       </pic:nvPicPr>
                                       <pic:blipFill>
-                                        <a:blip r:embed="rId17"/>
+                                        <a:blip r:embed="rId14"/>
                                         <a:stretch>
                                           <a:fillRect/>
                                         </a:stretch>
@@ -2528,7 +2524,7 @@
                                 <wp:extent cx="200025" cy="200025"/>
                                 <wp:effectExtent l="0" t="0" r="9525" b="9525"/>
                                 <wp:docPr id="77" name="Picture 77" title="Software University @ Google+">
-                                  <a:hlinkClick xmlns:a="http://schemas.openxmlformats.org/drawingml/2006/main" r:id="rId18"/>
+                                  <a:hlinkClick xmlns:a="http://schemas.openxmlformats.org/drawingml/2006/main" r:id="rId15"/>
                                 </wp:docPr>
                                 <wp:cNvGraphicFramePr/>
                                 <a:graphic xmlns:a="http://schemas.openxmlformats.org/drawingml/2006/main">
@@ -2536,12 +2532,12 @@
                                     <pic:pic xmlns:pic="http://schemas.openxmlformats.org/drawingml/2006/picture">
                                       <pic:nvPicPr>
                                         <pic:cNvPr id="98" name="Picture 25" title="Software University @ Google+">
-                                          <a:hlinkClick r:id="rId18"/>
+                                          <a:hlinkClick r:id="rId15"/>
                                         </pic:cNvPr>
                                         <pic:cNvPicPr/>
                                       </pic:nvPicPr>
                                       <pic:blipFill>
-                                        <a:blip r:embed="rId19"/>
+                                        <a:blip r:embed="rId16"/>
                                         <a:stretch>
                                           <a:fillRect/>
                                         </a:stretch>
@@ -2579,7 +2575,7 @@
                                 <wp:extent cx="200025" cy="200025"/>
                                 <wp:effectExtent l="0" t="0" r="9525" b="9525"/>
                                 <wp:docPr id="78" name="Picture 78" title="Software University @ LinkedIn">
-                                  <a:hlinkClick xmlns:a="http://schemas.openxmlformats.org/drawingml/2006/main" r:id="rId20"/>
+                                  <a:hlinkClick xmlns:a="http://schemas.openxmlformats.org/drawingml/2006/main" r:id="rId17"/>
                                 </wp:docPr>
                                 <wp:cNvGraphicFramePr/>
                                 <a:graphic xmlns:a="http://schemas.openxmlformats.org/drawingml/2006/main">
@@ -2587,12 +2583,12 @@
                                     <pic:pic xmlns:pic="http://schemas.openxmlformats.org/drawingml/2006/picture">
                                       <pic:nvPicPr>
                                         <pic:cNvPr id="99" name="Picture 27" title="Software University @ LinkedIn">
-                                          <a:hlinkClick r:id="rId20"/>
+                                          <a:hlinkClick r:id="rId17"/>
                                         </pic:cNvPr>
                                         <pic:cNvPicPr/>
                                       </pic:nvPicPr>
                                       <pic:blipFill>
-                                        <a:blip r:embed="rId21"/>
+                                        <a:blip r:embed="rId18"/>
                                         <a:stretch>
                                           <a:fillRect/>
                                         </a:stretch>
@@ -2630,7 +2626,7 @@
                                 <wp:extent cx="200025" cy="200025"/>
                                 <wp:effectExtent l="0" t="0" r="9525" b="9525"/>
                                 <wp:docPr id="79" name="Picture 79" title="Software University @ SlideShare">
-                                  <a:hlinkClick xmlns:a="http://schemas.openxmlformats.org/drawingml/2006/main" r:id="rId22"/>
+                                  <a:hlinkClick xmlns:a="http://schemas.openxmlformats.org/drawingml/2006/main" r:id="rId19"/>
                                 </wp:docPr>
                                 <wp:cNvGraphicFramePr/>
                                 <a:graphic xmlns:a="http://schemas.openxmlformats.org/drawingml/2006/main">
@@ -2638,12 +2634,12 @@
                                     <pic:pic xmlns:pic="http://schemas.openxmlformats.org/drawingml/2006/picture">
                                       <pic:nvPicPr>
                                         <pic:cNvPr id="101" name="Picture 99" title="Software University @ SlideShare">
-                                          <a:hlinkClick r:id="rId22"/>
+                                          <a:hlinkClick r:id="rId19"/>
                                         </pic:cNvPr>
                                         <pic:cNvPicPr/>
                                       </pic:nvPicPr>
                                       <pic:blipFill>
-                                        <a:blip r:embed="rId23"/>
+                                        <a:blip r:embed="rId20"/>
                                         <a:stretch>
                                           <a:fillRect/>
                                         </a:stretch>
@@ -2681,7 +2677,7 @@
                                 <wp:extent cx="200025" cy="200025"/>
                                 <wp:effectExtent l="0" t="0" r="9525" b="9525"/>
                                 <wp:docPr id="80" name="Picture 80" title="Software University @ GitHub">
-                                  <a:hlinkClick xmlns:a="http://schemas.openxmlformats.org/drawingml/2006/main" r:id="rId24"/>
+                                  <a:hlinkClick xmlns:a="http://schemas.openxmlformats.org/drawingml/2006/main" r:id="rId21"/>
                                 </wp:docPr>
                                 <wp:cNvGraphicFramePr/>
                                 <a:graphic xmlns:a="http://schemas.openxmlformats.org/drawingml/2006/main">
@@ -2689,12 +2685,12 @@
                                     <pic:pic xmlns:pic="http://schemas.openxmlformats.org/drawingml/2006/picture">
                                       <pic:nvPicPr>
                                         <pic:cNvPr id="102" name="Picture 35" title="Software University @ GitHub">
-                                          <a:hlinkClick r:id="rId24"/>
+                                          <a:hlinkClick r:id="rId21"/>
                                         </pic:cNvPr>
                                         <pic:cNvPicPr/>
                                       </pic:nvPicPr>
                                       <pic:blipFill>
-                                        <a:blip r:embed="rId25"/>
+                                        <a:blip r:embed="rId22"/>
                                         <a:stretch>
                                           <a:fillRect/>
                                         </a:stretch>
@@ -2732,7 +2728,7 @@
                                 <wp:extent cx="200025" cy="200025"/>
                                 <wp:effectExtent l="0" t="0" r="9525" b="9525"/>
                                 <wp:docPr id="81" name="Picture 81" title="Software University: Email Us">
-                                  <a:hlinkClick xmlns:a="http://schemas.openxmlformats.org/drawingml/2006/main" r:id="rId26"/>
+                                  <a:hlinkClick xmlns:a="http://schemas.openxmlformats.org/drawingml/2006/main" r:id="rId23"/>
                                 </wp:docPr>
                                 <wp:cNvGraphicFramePr/>
                                 <a:graphic xmlns:a="http://schemas.openxmlformats.org/drawingml/2006/main">
@@ -2740,12 +2736,12 @@
                                     <pic:pic xmlns:pic="http://schemas.openxmlformats.org/drawingml/2006/picture">
                                       <pic:nvPicPr>
                                         <pic:cNvPr id="103" name="Picture 85" title="Software University: Email Us">
-                                          <a:hlinkClick r:id="rId26"/>
+                                          <a:hlinkClick r:id="rId23"/>
                                         </pic:cNvPr>
                                         <pic:cNvPicPr/>
                                       </pic:nvPicPr>
                                       <pic:blipFill>
-                                        <a:blip r:embed="rId27"/>
+                                        <a:blip r:embed="rId24"/>
                                         <a:stretch>
                                           <a:fillRect/>
                                         </a:stretch>
@@ -2777,7 +2773,7 @@
             </wp:anchor>
           </w:drawing>
         </mc:Choice>
-        <mc:Fallback xmlns:w15="http://schemas.microsoft.com/office/word/2012/wordml">
+        <mc:Fallback>
           <w:pict>
             <v:shape w14:anchorId="400D6225" id="Text Box 17" o:spid="_x0000_s1029" type="#_x0000_t202" style="position:absolute;margin-left:124.4pt;margin-top:6.7pt;width:396.3pt;height:40.45pt;z-index:251663360;visibility:visible;mso-wrap-style:square;mso-wrap-distance-left:9pt;mso-wrap-distance-top:0;mso-wrap-distance-right:9pt;mso-wrap-distance-bottom:0;mso-position-horizontal:absolute;mso-position-horizontal-relative:text;mso-position-vertical:absolute;mso-position-vertical-relative:text;v-text-anchor:top" o:gfxdata="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" filled="f" stroked="f">
               <v:textbox inset=".5mm,1.2mm,.5mm,.5mm">
@@ -2797,7 +2793,7 @@
                       </w:rPr>
                       <w:t>© Software University Foundation (</w:t>
                     </w:r>
-                    <w:hyperlink r:id="rId28" w:history="1">
+                    <w:hyperlink r:id="rId25" w:history="1">
                       <w:r>
                         <w:rPr>
                           <w:rStyle w:val="Hyperlink"/>
@@ -2829,7 +2825,7 @@
                       </w:rPr>
                       <w:t xml:space="preserve"> under the </w:t>
                     </w:r>
-                    <w:hyperlink r:id="rId29" w:history="1">
+                    <w:hyperlink r:id="rId26" w:history="1">
                       <w:r>
                         <w:rPr>
                           <w:rStyle w:val="Hyperlink"/>
@@ -2867,7 +2863,7 @@
                           <wp:extent cx="200025" cy="200025"/>
                           <wp:effectExtent l="0" t="0" r="9525" b="9525"/>
                           <wp:docPr id="72" name="Picture 72" title="Software University">
-                            <a:hlinkClick xmlns:a="http://schemas.openxmlformats.org/drawingml/2006/main" r:id="rId30"/>
+                            <a:hlinkClick xmlns:a="http://schemas.openxmlformats.org/drawingml/2006/main" r:id="rId6"/>
                           </wp:docPr>
                           <wp:cNvGraphicFramePr/>
                           <a:graphic xmlns:a="http://schemas.openxmlformats.org/drawingml/2006/main">
@@ -2875,12 +2871,12 @@
                               <pic:pic xmlns:pic="http://schemas.openxmlformats.org/drawingml/2006/picture">
                                 <pic:nvPicPr>
                                   <pic:cNvPr id="93" name="Picture 3" title="Software University">
-                                    <a:hlinkClick r:id="rId30"/>
+                                    <a:hlinkClick r:id="rId6"/>
                                   </pic:cNvPr>
                                   <pic:cNvPicPr/>
                                 </pic:nvPicPr>
                                 <pic:blipFill>
-                                  <a:blip r:embed="rId31"/>
+                                  <a:blip r:embed="rId7"/>
                                   <a:stretch>
                                     <a:fillRect/>
                                   </a:stretch>
@@ -2918,7 +2914,7 @@
                           <wp:extent cx="200025" cy="200025"/>
                           <wp:effectExtent l="0" t="0" r="9525" b="9525"/>
                           <wp:docPr id="73" name="Picture 73" title="Software University Foundation">
-                            <a:hlinkClick xmlns:a="http://schemas.openxmlformats.org/drawingml/2006/main" r:id="rId28"/>
+                            <a:hlinkClick xmlns:a="http://schemas.openxmlformats.org/drawingml/2006/main" r:id="rId25"/>
                           </wp:docPr>
                           <wp:cNvGraphicFramePr/>
                           <a:graphic xmlns:a="http://schemas.openxmlformats.org/drawingml/2006/main">
@@ -2926,12 +2922,12 @@
                               <pic:pic xmlns:pic="http://schemas.openxmlformats.org/drawingml/2006/picture">
                                 <pic:nvPicPr>
                                   <pic:cNvPr id="94" name="Picture 4" title="Software University Foundation">
-                                    <a:hlinkClick r:id="rId28"/>
+                                    <a:hlinkClick r:id="rId25"/>
                                   </pic:cNvPr>
                                   <pic:cNvPicPr/>
                                 </pic:nvPicPr>
                                 <pic:blipFill>
-                                  <a:blip r:embed="rId32"/>
+                                  <a:blip r:embed="rId8"/>
                                   <a:stretch>
                                     <a:fillRect/>
                                   </a:stretch>
@@ -2969,7 +2965,7 @@
                           <wp:extent cx="200025" cy="200025"/>
                           <wp:effectExtent l="0" t="0" r="9525" b="9525"/>
                           <wp:docPr id="74" name="Picture 74" title="Software University @ Facebook">
-                            <a:hlinkClick xmlns:a="http://schemas.openxmlformats.org/drawingml/2006/main" r:id="rId33"/>
+                            <a:hlinkClick xmlns:a="http://schemas.openxmlformats.org/drawingml/2006/main" r:id="rId9"/>
                           </wp:docPr>
                           <wp:cNvGraphicFramePr/>
                           <a:graphic xmlns:a="http://schemas.openxmlformats.org/drawingml/2006/main">
@@ -2977,12 +2973,12 @@
                               <pic:pic xmlns:pic="http://schemas.openxmlformats.org/drawingml/2006/picture">
                                 <pic:nvPicPr>
                                   <pic:cNvPr id="95" name="Picture 11" title="Software University @ Facebook">
-                                    <a:hlinkClick r:id="rId33"/>
+                                    <a:hlinkClick r:id="rId9"/>
                                   </pic:cNvPr>
                                   <pic:cNvPicPr/>
                                 </pic:nvPicPr>
                                 <pic:blipFill>
-                                  <a:blip r:embed="rId34"/>
+                                  <a:blip r:embed="rId10"/>
                                   <a:stretch>
                                     <a:fillRect/>
                                   </a:stretch>
@@ -3020,7 +3016,7 @@
                           <wp:extent cx="200025" cy="200025"/>
                           <wp:effectExtent l="0" t="0" r="9525" b="9525"/>
                           <wp:docPr id="75" name="Picture 75" title="Software University @ Twitter">
-                            <a:hlinkClick xmlns:a="http://schemas.openxmlformats.org/drawingml/2006/main" r:id="rId35"/>
+                            <a:hlinkClick xmlns:a="http://schemas.openxmlformats.org/drawingml/2006/main" r:id="rId11"/>
                           </wp:docPr>
                           <wp:cNvGraphicFramePr/>
                           <a:graphic xmlns:a="http://schemas.openxmlformats.org/drawingml/2006/main">
@@ -3028,12 +3024,12 @@
                               <pic:pic xmlns:pic="http://schemas.openxmlformats.org/drawingml/2006/picture">
                                 <pic:nvPicPr>
                                   <pic:cNvPr id="96" name="Picture 16" title="Software University @ Twitter">
-                                    <a:hlinkClick r:id="rId35"/>
+                                    <a:hlinkClick r:id="rId11"/>
                                   </pic:cNvPr>
                                   <pic:cNvPicPr/>
                                 </pic:nvPicPr>
                                 <pic:blipFill>
-                                  <a:blip r:embed="rId36"/>
+                                  <a:blip r:embed="rId12"/>
                                   <a:stretch>
                                     <a:fillRect/>
                                   </a:stretch>
@@ -3071,7 +3067,7 @@
                           <wp:extent cx="200025" cy="200025"/>
                           <wp:effectExtent l="0" t="0" r="9525" b="9525"/>
                           <wp:docPr id="76" name="Picture 76" title="Software University @ YouTube">
-                            <a:hlinkClick xmlns:a="http://schemas.openxmlformats.org/drawingml/2006/main" r:id="rId37"/>
+                            <a:hlinkClick xmlns:a="http://schemas.openxmlformats.org/drawingml/2006/main" r:id="rId13"/>
                           </wp:docPr>
                           <wp:cNvGraphicFramePr/>
                           <a:graphic xmlns:a="http://schemas.openxmlformats.org/drawingml/2006/main">
@@ -3079,12 +3075,12 @@
                               <pic:pic xmlns:pic="http://schemas.openxmlformats.org/drawingml/2006/picture">
                                 <pic:nvPicPr>
                                   <pic:cNvPr id="97" name="Picture 23" title="Software University @ YouTube">
-                                    <a:hlinkClick r:id="rId37"/>
+                                    <a:hlinkClick r:id="rId13"/>
                                   </pic:cNvPr>
                                   <pic:cNvPicPr/>
                                 </pic:nvPicPr>
                                 <pic:blipFill>
-                                  <a:blip r:embed="rId38"/>
+                                  <a:blip r:embed="rId14"/>
                                   <a:stretch>
                                     <a:fillRect/>
                                   </a:stretch>
@@ -3122,7 +3118,7 @@
                           <wp:extent cx="200025" cy="200025"/>
                           <wp:effectExtent l="0" t="0" r="9525" b="9525"/>
                           <wp:docPr id="77" name="Picture 77" title="Software University @ Google+">
-                            <a:hlinkClick xmlns:a="http://schemas.openxmlformats.org/drawingml/2006/main" r:id="rId39"/>
+                            <a:hlinkClick xmlns:a="http://schemas.openxmlformats.org/drawingml/2006/main" r:id="rId15"/>
                           </wp:docPr>
                           <wp:cNvGraphicFramePr/>
                           <a:graphic xmlns:a="http://schemas.openxmlformats.org/drawingml/2006/main">
@@ -3130,12 +3126,12 @@
                               <pic:pic xmlns:pic="http://schemas.openxmlformats.org/drawingml/2006/picture">
                                 <pic:nvPicPr>
                                   <pic:cNvPr id="98" name="Picture 25" title="Software University @ Google+">
-                                    <a:hlinkClick r:id="rId39"/>
+                                    <a:hlinkClick r:id="rId15"/>
                                   </pic:cNvPr>
                                   <pic:cNvPicPr/>
                                 </pic:nvPicPr>
                                 <pic:blipFill>
-                                  <a:blip r:embed="rId40"/>
+                                  <a:blip r:embed="rId16"/>
                                   <a:stretch>
                                     <a:fillRect/>
                                   </a:stretch>
@@ -3173,7 +3169,7 @@
                           <wp:extent cx="200025" cy="200025"/>
                           <wp:effectExtent l="0" t="0" r="9525" b="9525"/>
                           <wp:docPr id="78" name="Picture 78" title="Software University @ LinkedIn">
-                            <a:hlinkClick xmlns:a="http://schemas.openxmlformats.org/drawingml/2006/main" r:id="rId41"/>
+                            <a:hlinkClick xmlns:a="http://schemas.openxmlformats.org/drawingml/2006/main" r:id="rId17"/>
                           </wp:docPr>
                           <wp:cNvGraphicFramePr/>
                           <a:graphic xmlns:a="http://schemas.openxmlformats.org/drawingml/2006/main">
@@ -3181,12 +3177,12 @@
                               <pic:pic xmlns:pic="http://schemas.openxmlformats.org/drawingml/2006/picture">
                                 <pic:nvPicPr>
                                   <pic:cNvPr id="99" name="Picture 27" title="Software University @ LinkedIn">
-                                    <a:hlinkClick r:id="rId41"/>
+                                    <a:hlinkClick r:id="rId17"/>
                                   </pic:cNvPr>
                                   <pic:cNvPicPr/>
                                 </pic:nvPicPr>
                                 <pic:blipFill>
-                                  <a:blip r:embed="rId42"/>
+                                  <a:blip r:embed="rId18"/>
                                   <a:stretch>
                                     <a:fillRect/>
                                   </a:stretch>
@@ -3224,7 +3220,7 @@
                           <wp:extent cx="200025" cy="200025"/>
                           <wp:effectExtent l="0" t="0" r="9525" b="9525"/>
                           <wp:docPr id="79" name="Picture 79" title="Software University @ SlideShare">
-                            <a:hlinkClick xmlns:a="http://schemas.openxmlformats.org/drawingml/2006/main" r:id="rId43"/>
+                            <a:hlinkClick xmlns:a="http://schemas.openxmlformats.org/drawingml/2006/main" r:id="rId19"/>
                           </wp:docPr>
                           <wp:cNvGraphicFramePr/>
                           <a:graphic xmlns:a="http://schemas.openxmlformats.org/drawingml/2006/main">
@@ -3232,12 +3228,12 @@
                               <pic:pic xmlns:pic="http://schemas.openxmlformats.org/drawingml/2006/picture">
                                 <pic:nvPicPr>
                                   <pic:cNvPr id="101" name="Picture 99" title="Software University @ SlideShare">
-                                    <a:hlinkClick r:id="rId43"/>
+                                    <a:hlinkClick r:id="rId19"/>
                                   </pic:cNvPr>
                                   <pic:cNvPicPr/>
                                 </pic:nvPicPr>
                                 <pic:blipFill>
-                                  <a:blip r:embed="rId44"/>
+                                  <a:blip r:embed="rId20"/>
                                   <a:stretch>
                                     <a:fillRect/>
                                   </a:stretch>
@@ -3275,7 +3271,7 @@
                           <wp:extent cx="200025" cy="200025"/>
                           <wp:effectExtent l="0" t="0" r="9525" b="9525"/>
                           <wp:docPr id="80" name="Picture 80" title="Software University @ GitHub">
-                            <a:hlinkClick xmlns:a="http://schemas.openxmlformats.org/drawingml/2006/main" r:id="rId45"/>
+                            <a:hlinkClick xmlns:a="http://schemas.openxmlformats.org/drawingml/2006/main" r:id="rId21"/>
                           </wp:docPr>
                           <wp:cNvGraphicFramePr/>
                           <a:graphic xmlns:a="http://schemas.openxmlformats.org/drawingml/2006/main">
@@ -3283,12 +3279,12 @@
                               <pic:pic xmlns:pic="http://schemas.openxmlformats.org/drawingml/2006/picture">
                                 <pic:nvPicPr>
                                   <pic:cNvPr id="102" name="Picture 35" title="Software University @ GitHub">
-                                    <a:hlinkClick r:id="rId45"/>
+                                    <a:hlinkClick r:id="rId21"/>
                                   </pic:cNvPr>
                                   <pic:cNvPicPr/>
                                 </pic:nvPicPr>
                                 <pic:blipFill>
-                                  <a:blip r:embed="rId46"/>
+                                  <a:blip r:embed="rId22"/>
                                   <a:stretch>
                                     <a:fillRect/>
                                   </a:stretch>
@@ -3326,7 +3322,7 @@
                           <wp:extent cx="200025" cy="200025"/>
                           <wp:effectExtent l="0" t="0" r="9525" b="9525"/>
                           <wp:docPr id="81" name="Picture 81" title="Software University: Email Us">
-                            <a:hlinkClick xmlns:a="http://schemas.openxmlformats.org/drawingml/2006/main" r:id="rId47"/>
+                            <a:hlinkClick xmlns:a="http://schemas.openxmlformats.org/drawingml/2006/main" r:id="rId23"/>
                           </wp:docPr>
                           <wp:cNvGraphicFramePr/>
                           <a:graphic xmlns:a="http://schemas.openxmlformats.org/drawingml/2006/main">
@@ -3334,12 +3330,12 @@
                               <pic:pic xmlns:pic="http://schemas.openxmlformats.org/drawingml/2006/picture">
                                 <pic:nvPicPr>
                                   <pic:cNvPr id="103" name="Picture 85" title="Software University: Email Us">
-                                    <a:hlinkClick r:id="rId47"/>
+                                    <a:hlinkClick r:id="rId23"/>
                                   </pic:cNvPr>
                                   <pic:cNvPicPr/>
                                 </pic:nvPicPr>
                                 <pic:blipFill>
-                                  <a:blip r:embed="rId48"/>
+                                  <a:blip r:embed="rId24"/>
                                   <a:stretch>
                                     <a:fillRect/>
                                   </a:stretch>
@@ -3372,7 +3368,7 @@
 </file>
 
 <file path=word/footnotes.xml><?xml version="1.0" encoding="utf-8"?>
-<w:footnotes xmlns:wpc="http://schemas.microsoft.com/office/word/2010/wordprocessingCanvas" xmlns:mc="http://schemas.openxmlformats.org/markup-compatibility/2006" xmlns:o="urn:schemas-microsoft-com:office:office" xmlns:r="http://schemas.openxmlformats.org/officeDocument/2006/relationships" xmlns:m="http://schemas.openxmlformats.org/officeDocument/2006/math" xmlns:v="urn:schemas-microsoft-com:vml" xmlns:wp14="http://schemas.microsoft.com/office/word/2010/wordprocessingDrawing" xmlns:wp="http://schemas.openxmlformats.org/drawingml/2006/wordprocessingDrawing" xmlns:w10="urn:schemas-microsoft-com:office:word" xmlns:w="http://schemas.openxmlformats.org/wordprocessingml/2006/main" xmlns:w14="http://schemas.microsoft.com/office/word/2010/wordml" xmlns:wpg="http://schemas.microsoft.com/office/word/2010/wordprocessingGroup" xmlns:wpi="http://schemas.microsoft.com/office/word/2010/wordprocessingInk" xmlns:wne="http://schemas.microsoft.com/office/word/2006/wordml" xmlns:wps="http://schemas.microsoft.com/office/word/2010/wordprocessingShape" mc:Ignorable="w14 wp14">
+<w:footnotes xmlns:wpc="http://schemas.microsoft.com/office/word/2010/wordprocessingCanvas" xmlns:mc="http://schemas.openxmlformats.org/markup-compatibility/2006" xmlns:o="urn:schemas-microsoft-com:office:office" xmlns:r="http://schemas.openxmlformats.org/officeDocument/2006/relationships" xmlns:m="http://schemas.openxmlformats.org/officeDocument/2006/math" xmlns:v="urn:schemas-microsoft-com:vml" xmlns:wp14="http://schemas.microsoft.com/office/word/2010/wordprocessingDrawing" xmlns:wp="http://schemas.openxmlformats.org/drawingml/2006/wordprocessingDrawing" xmlns:w10="urn:schemas-microsoft-com:office:word" xmlns:w="http://schemas.openxmlformats.org/wordprocessingml/2006/main" xmlns:w14="http://schemas.microsoft.com/office/word/2010/wordml" xmlns:w15="http://schemas.microsoft.com/office/word/2012/wordml" xmlns:wpg="http://schemas.microsoft.com/office/word/2010/wordprocessingGroup" xmlns:wpi="http://schemas.microsoft.com/office/word/2010/wordprocessingInk" xmlns:wne="http://schemas.microsoft.com/office/word/2006/wordml" xmlns:wps="http://schemas.microsoft.com/office/word/2010/wordprocessingShape" mc:Ignorable="w14 w15 wp14">
   <w:footnote w:type="separator" w:id="-1">
     <w:p>
       <w:pPr>
@@ -3397,7 +3393,7 @@
 </file>
 
 <file path=word/header1.xml><?xml version="1.0" encoding="utf-8"?>
-<w:hdr xmlns:wpc="http://schemas.microsoft.com/office/word/2010/wordprocessingCanvas" xmlns:mc="http://schemas.openxmlformats.org/markup-compatibility/2006" xmlns:o="urn:schemas-microsoft-com:office:office" xmlns:r="http://schemas.openxmlformats.org/officeDocument/2006/relationships" xmlns:m="http://schemas.openxmlformats.org/officeDocument/2006/math" xmlns:v="urn:schemas-microsoft-com:vml" xmlns:wp14="http://schemas.microsoft.com/office/word/2010/wordprocessingDrawing" xmlns:wp="http://schemas.openxmlformats.org/drawingml/2006/wordprocessingDrawing" xmlns:w10="urn:schemas-microsoft-com:office:word" xmlns:w="http://schemas.openxmlformats.org/wordprocessingml/2006/main" xmlns:w14="http://schemas.microsoft.com/office/word/2010/wordml" xmlns:wpg="http://schemas.microsoft.com/office/word/2010/wordprocessingGroup" xmlns:wpi="http://schemas.microsoft.com/office/word/2010/wordprocessingInk" xmlns:wne="http://schemas.microsoft.com/office/word/2006/wordml" xmlns:wps="http://schemas.microsoft.com/office/word/2010/wordprocessingShape" mc:Ignorable="w14 wp14">
+<w:hdr xmlns:wpc="http://schemas.microsoft.com/office/word/2010/wordprocessingCanvas" xmlns:mc="http://schemas.openxmlformats.org/markup-compatibility/2006" xmlns:o="urn:schemas-microsoft-com:office:office" xmlns:r="http://schemas.openxmlformats.org/officeDocument/2006/relationships" xmlns:m="http://schemas.openxmlformats.org/officeDocument/2006/math" xmlns:v="urn:schemas-microsoft-com:vml" xmlns:wp14="http://schemas.microsoft.com/office/word/2010/wordprocessingDrawing" xmlns:wp="http://schemas.openxmlformats.org/drawingml/2006/wordprocessingDrawing" xmlns:w10="urn:schemas-microsoft-com:office:word" xmlns:w="http://schemas.openxmlformats.org/wordprocessingml/2006/main" xmlns:w14="http://schemas.microsoft.com/office/word/2010/wordml" xmlns:w15="http://schemas.microsoft.com/office/word/2012/wordml" xmlns:wpg="http://schemas.microsoft.com/office/word/2010/wordprocessingGroup" xmlns:wpi="http://schemas.microsoft.com/office/word/2010/wordprocessingInk" xmlns:wne="http://schemas.microsoft.com/office/word/2006/wordml" xmlns:wps="http://schemas.microsoft.com/office/word/2010/wordprocessingShape" mc:Ignorable="w14 w15 wp14">
   <w:p>
     <w:pPr>
       <w:pStyle w:val="Header"/>
@@ -3408,8 +3404,8 @@
 </file>
 
 <file path=word/numbering.xml><?xml version="1.0" encoding="utf-8"?>
-<w:numbering xmlns:wpc="http://schemas.microsoft.com/office/word/2010/wordprocessingCanvas" xmlns:mc="http://schemas.openxmlformats.org/markup-compatibility/2006" xmlns:o="urn:schemas-microsoft-com:office:office" xmlns:r="http://schemas.openxmlformats.org/officeDocument/2006/relationships" xmlns:m="http://schemas.openxmlformats.org/officeDocument/2006/math" xmlns:v="urn:schemas-microsoft-com:vml" xmlns:wp14="http://schemas.microsoft.com/office/word/2010/wordprocessingDrawing" xmlns:wp="http://schemas.openxmlformats.org/drawingml/2006/wordprocessingDrawing" xmlns:w10="urn:schemas-microsoft-com:office:word" xmlns:w="http://schemas.openxmlformats.org/wordprocessingml/2006/main" xmlns:w14="http://schemas.microsoft.com/office/word/2010/wordml" xmlns:wpg="http://schemas.microsoft.com/office/word/2010/wordprocessingGroup" xmlns:wpi="http://schemas.microsoft.com/office/word/2010/wordprocessingInk" xmlns:wne="http://schemas.microsoft.com/office/word/2006/wordml" xmlns:wps="http://schemas.microsoft.com/office/word/2010/wordprocessingShape" mc:Ignorable="w14 wp14">
-  <w:abstractNum w:abstractNumId="0">
+<w:numbering xmlns:wpc="http://schemas.microsoft.com/office/word/2010/wordprocessingCanvas" xmlns:mc="http://schemas.openxmlformats.org/markup-compatibility/2006" xmlns:o="urn:schemas-microsoft-com:office:office" xmlns:r="http://schemas.openxmlformats.org/officeDocument/2006/relationships" xmlns:m="http://schemas.openxmlformats.org/officeDocument/2006/math" xmlns:v="urn:schemas-microsoft-com:vml" xmlns:wp14="http://schemas.microsoft.com/office/word/2010/wordprocessingDrawing" xmlns:wp="http://schemas.openxmlformats.org/drawingml/2006/wordprocessingDrawing" xmlns:w10="urn:schemas-microsoft-com:office:word" xmlns:w="http://schemas.openxmlformats.org/wordprocessingml/2006/main" xmlns:w14="http://schemas.microsoft.com/office/word/2010/wordml" xmlns:w15="http://schemas.microsoft.com/office/word/2012/wordml" xmlns:wpg="http://schemas.microsoft.com/office/word/2010/wordprocessingGroup" xmlns:wpi="http://schemas.microsoft.com/office/word/2010/wordprocessingInk" xmlns:wne="http://schemas.microsoft.com/office/word/2006/wordml" xmlns:wps="http://schemas.microsoft.com/office/word/2010/wordprocessingShape" mc:Ignorable="w14 w15 wp14">
+  <w:abstractNum w:abstractNumId="0" w15:restartNumberingAfterBreak="0">
     <w:nsid w:val="009D2C7E"/>
     <w:multiLevelType w:val="hybridMultilevel"/>
     <w:tmpl w:val="4C164682"/>
@@ -3522,7 +3518,7 @@
       </w:rPr>
     </w:lvl>
   </w:abstractNum>
-  <w:abstractNum w:abstractNumId="1">
+  <w:abstractNum w:abstractNumId="1" w15:restartNumberingAfterBreak="0">
     <w:nsid w:val="04E60920"/>
     <w:multiLevelType w:val="hybridMultilevel"/>
     <w:tmpl w:val="9DB0F662"/>
@@ -3635,7 +3631,7 @@
       </w:rPr>
     </w:lvl>
   </w:abstractNum>
-  <w:abstractNum w:abstractNumId="2">
+  <w:abstractNum w:abstractNumId="2" w15:restartNumberingAfterBreak="0">
     <w:nsid w:val="12D46FE6"/>
     <w:multiLevelType w:val="hybridMultilevel"/>
     <w:tmpl w:val="2E189FDA"/>
@@ -3748,7 +3744,7 @@
       </w:rPr>
     </w:lvl>
   </w:abstractNum>
-  <w:abstractNum w:abstractNumId="3">
+  <w:abstractNum w:abstractNumId="3" w15:restartNumberingAfterBreak="0">
     <w:nsid w:val="1DAD2515"/>
     <w:multiLevelType w:val="hybridMultilevel"/>
     <w:tmpl w:val="9C1E9A04"/>
@@ -3861,7 +3857,7 @@
       </w:rPr>
     </w:lvl>
   </w:abstractNum>
-  <w:abstractNum w:abstractNumId="4">
+  <w:abstractNum w:abstractNumId="4" w15:restartNumberingAfterBreak="0">
     <w:nsid w:val="22CD3F94"/>
     <w:multiLevelType w:val="hybridMultilevel"/>
     <w:tmpl w:val="A044FDFA"/>
@@ -3947,7 +3943,7 @@
       </w:pPr>
     </w:lvl>
   </w:abstractNum>
-  <w:abstractNum w:abstractNumId="5">
+  <w:abstractNum w:abstractNumId="5" w15:restartNumberingAfterBreak="0">
     <w:nsid w:val="48203ACE"/>
     <w:multiLevelType w:val="hybridMultilevel"/>
     <w:tmpl w:val="7C867F3C"/>
@@ -4060,7 +4056,7 @@
       </w:rPr>
     </w:lvl>
   </w:abstractNum>
-  <w:abstractNum w:abstractNumId="6">
+  <w:abstractNum w:abstractNumId="6" w15:restartNumberingAfterBreak="0">
     <w:nsid w:val="5507266E"/>
     <w:multiLevelType w:val="hybridMultilevel"/>
     <w:tmpl w:val="22522E3A"/>
@@ -4173,7 +4169,7 @@
       </w:rPr>
     </w:lvl>
   </w:abstractNum>
-  <w:abstractNum w:abstractNumId="7">
+  <w:abstractNum w:abstractNumId="7" w15:restartNumberingAfterBreak="0">
     <w:nsid w:val="55990837"/>
     <w:multiLevelType w:val="hybridMultilevel"/>
     <w:tmpl w:val="960254F8"/>
@@ -4286,7 +4282,7 @@
       </w:rPr>
     </w:lvl>
   </w:abstractNum>
-  <w:abstractNum w:abstractNumId="8">
+  <w:abstractNum w:abstractNumId="8" w15:restartNumberingAfterBreak="0">
     <w:nsid w:val="5F9A715F"/>
     <w:multiLevelType w:val="hybridMultilevel"/>
     <w:tmpl w:val="4B26630C"/>
@@ -4399,7 +4395,7 @@
       </w:rPr>
     </w:lvl>
   </w:abstractNum>
-  <w:abstractNum w:abstractNumId="9">
+  <w:abstractNum w:abstractNumId="9" w15:restartNumberingAfterBreak="0">
     <w:nsid w:val="7A0155B4"/>
     <w:multiLevelType w:val="hybridMultilevel"/>
     <w:tmpl w:val="581A57DA"/>
@@ -4546,7 +4542,7 @@
 </file>
 
 <file path=word/styles.xml><?xml version="1.0" encoding="utf-8"?>
-<w:styles xmlns:mc="http://schemas.openxmlformats.org/markup-compatibility/2006" xmlns:r="http://schemas.openxmlformats.org/officeDocument/2006/relationships" xmlns:w="http://schemas.openxmlformats.org/wordprocessingml/2006/main" xmlns:w14="http://schemas.microsoft.com/office/word/2010/wordml" mc:Ignorable="w14">
+<w:styles xmlns:mc="http://schemas.openxmlformats.org/markup-compatibility/2006" xmlns:r="http://schemas.openxmlformats.org/officeDocument/2006/relationships" xmlns:w="http://schemas.openxmlformats.org/wordprocessingml/2006/main" xmlns:w14="http://schemas.microsoft.com/office/word/2010/wordml" xmlns:w15="http://schemas.microsoft.com/office/word/2012/wordml" mc:Ignorable="w14 w15">
   <w:docDefaults>
     <w:rPrDefault>
       <w:rPr>
@@ -4562,144 +4558,378 @@
       </w:pPr>
     </w:pPrDefault>
   </w:docDefaults>
-  <w:latentStyles w:defLockedState="0" w:defUIPriority="99" w:defSemiHidden="1" w:defUnhideWhenUsed="1" w:defQFormat="0" w:count="267">
-    <w:lsdException w:name="Normal" w:semiHidden="0" w:uiPriority="0" w:unhideWhenUsed="0" w:qFormat="1"/>
-    <w:lsdException w:name="heading 1" w:semiHidden="0" w:uiPriority="9" w:unhideWhenUsed="0" w:qFormat="1"/>
-    <w:lsdException w:name="heading 2" w:uiPriority="9" w:qFormat="1"/>
-    <w:lsdException w:name="heading 3" w:uiPriority="9" w:qFormat="1"/>
-    <w:lsdException w:name="heading 4" w:uiPriority="9" w:qFormat="1"/>
-    <w:lsdException w:name="heading 5" w:uiPriority="9" w:qFormat="1"/>
-    <w:lsdException w:name="heading 6" w:uiPriority="9" w:qFormat="1"/>
-    <w:lsdException w:name="heading 7" w:uiPriority="9" w:qFormat="1"/>
-    <w:lsdException w:name="heading 8" w:uiPriority="9" w:qFormat="1"/>
-    <w:lsdException w:name="heading 9" w:uiPriority="9" w:qFormat="1"/>
-    <w:lsdException w:name="toc 1" w:uiPriority="39"/>
-    <w:lsdException w:name="toc 2" w:uiPriority="39"/>
-    <w:lsdException w:name="toc 3" w:uiPriority="39"/>
-    <w:lsdException w:name="toc 4" w:uiPriority="39"/>
-    <w:lsdException w:name="toc 5" w:uiPriority="39"/>
-    <w:lsdException w:name="toc 6" w:uiPriority="39"/>
-    <w:lsdException w:name="toc 7" w:uiPriority="39"/>
-    <w:lsdException w:name="toc 8" w:uiPriority="39"/>
-    <w:lsdException w:name="toc 9" w:uiPriority="39"/>
-    <w:lsdException w:name="caption" w:uiPriority="35" w:qFormat="1"/>
-    <w:lsdException w:name="Title" w:semiHidden="0" w:uiPriority="10" w:unhideWhenUsed="0"/>
-    <w:lsdException w:name="Default Paragraph Font" w:uiPriority="1"/>
-    <w:lsdException w:name="Subtitle" w:semiHidden="0" w:uiPriority="11" w:unhideWhenUsed="0"/>
-    <w:lsdException w:name="Strong" w:semiHidden="0" w:uiPriority="22" w:unhideWhenUsed="0" w:qFormat="1"/>
-    <w:lsdException w:name="Emphasis" w:semiHidden="0" w:uiPriority="20" w:unhideWhenUsed="0"/>
-    <w:lsdException w:name="Table Grid" w:semiHidden="0" w:uiPriority="59" w:unhideWhenUsed="0"/>
-    <w:lsdException w:name="Placeholder Text" w:unhideWhenUsed="0"/>
-    <w:lsdException w:name="No Spacing" w:semiHidden="0" w:uiPriority="1" w:unhideWhenUsed="0"/>
-    <w:lsdException w:name="Light Shading" w:semiHidden="0" w:uiPriority="60" w:unhideWhenUsed="0"/>
-    <w:lsdException w:name="Light List" w:semiHidden="0" w:uiPriority="61" w:unhideWhenUsed="0"/>
-    <w:lsdException w:name="Light Grid" w:semiHidden="0" w:uiPriority="62" w:unhideWhenUsed="0"/>
-    <w:lsdException w:name="Medium Shading 1" w:semiHidden="0" w:uiPriority="63" w:unhideWhenUsed="0"/>
-    <w:lsdException w:name="Medium Shading 2" w:semiHidden="0" w:uiPriority="64" w:unhideWhenUsed="0"/>
-    <w:lsdException w:name="Medium List 1" w:semiHidden="0" w:uiPriority="65" w:unhideWhenUsed="0"/>
-    <w:lsdException w:name="Medium List 2" w:semiHidden="0" w:uiPriority="66" w:unhideWhenUsed="0"/>
-    <w:lsdException w:name="Medium Grid 1" w:semiHidden="0" w:uiPriority="67" w:unhideWhenUsed="0"/>
-    <w:lsdException w:name="Medium Grid 2" w:semiHidden="0" w:uiPriority="68" w:unhideWhenUsed="0"/>
-    <w:lsdException w:name="Medium Grid 3" w:semiHidden="0" w:uiPriority="69" w:unhideWhenUsed="0"/>
-    <w:lsdException w:name="Dark List" w:semiHidden="0" w:uiPriority="70" w:unhideWhenUsed="0"/>
-    <w:lsdException w:name="Colorful Shading" w:semiHidden="0" w:uiPriority="71" w:unhideWhenUsed="0"/>
-    <w:lsdException w:name="Colorful List" w:semiHidden="0" w:uiPriority="72" w:unhideWhenUsed="0"/>
-    <w:lsdException w:name="Colorful Grid" w:semiHidden="0" w:uiPriority="73" w:unhideWhenUsed="0"/>
-    <w:lsdException w:name="Light Shading Accent 1" w:semiHidden="0" w:uiPriority="60" w:unhideWhenUsed="0"/>
-    <w:lsdException w:name="Light List Accent 1" w:semiHidden="0" w:uiPriority="61" w:unhideWhenUsed="0"/>
-    <w:lsdException w:name="Light Grid Accent 1" w:semiHidden="0" w:uiPriority="62" w:unhideWhenUsed="0"/>
-    <w:lsdException w:name="Medium Shading 1 Accent 1" w:semiHidden="0" w:uiPriority="63" w:unhideWhenUsed="0"/>
-    <w:lsdException w:name="Medium Shading 2 Accent 1" w:semiHidden="0" w:uiPriority="64" w:unhideWhenUsed="0"/>
-    <w:lsdException w:name="Medium List 1 Accent 1" w:semiHidden="0" w:uiPriority="65" w:unhideWhenUsed="0"/>
-    <w:lsdException w:name="Revision" w:unhideWhenUsed="0"/>
-    <w:lsdException w:name="List Paragraph" w:semiHidden="0" w:uiPriority="34" w:unhideWhenUsed="0" w:qFormat="1"/>
-    <w:lsdException w:name="Quote" w:semiHidden="0" w:uiPriority="29" w:unhideWhenUsed="0"/>
-    <w:lsdException w:name="Intense Quote" w:semiHidden="0" w:uiPriority="30" w:unhideWhenUsed="0"/>
-    <w:lsdException w:name="Medium List 2 Accent 1" w:semiHidden="0" w:uiPriority="66" w:unhideWhenUsed="0"/>
-    <w:lsdException w:name="Medium Grid 1 Accent 1" w:semiHidden="0" w:uiPriority="67" w:unhideWhenUsed="0"/>
-    <w:lsdException w:name="Medium Grid 2 Accent 1" w:semiHidden="0" w:uiPriority="68" w:unhideWhenUsed="0"/>
-    <w:lsdException w:name="Medium Grid 3 Accent 1" w:semiHidden="0" w:uiPriority="69" w:unhideWhenUsed="0"/>
-    <w:lsdException w:name="Dark List Accent 1" w:semiHidden="0" w:uiPriority="70" w:unhideWhenUsed="0"/>
-    <w:lsdException w:name="Colorful Shading Accent 1" w:semiHidden="0" w:uiPriority="71" w:unhideWhenUsed="0"/>
-    <w:lsdException w:name="Colorful List Accent 1" w:semiHidden="0" w:uiPriority="72" w:unhideWhenUsed="0"/>
-    <w:lsdException w:name="Colorful Grid Accent 1" w:semiHidden="0" w:uiPriority="73" w:unhideWhenUsed="0"/>
-    <w:lsdException w:name="Light Shading Accent 2" w:semiHidden="0" w:uiPriority="60" w:unhideWhenUsed="0"/>
-    <w:lsdException w:name="Light List Accent 2" w:semiHidden="0" w:uiPriority="61" w:unhideWhenUsed="0"/>
-    <w:lsdException w:name="Light Grid Accent 2" w:semiHidden="0" w:uiPriority="62" w:unhideWhenUsed="0"/>
-    <w:lsdException w:name="Medium Shading 1 Accent 2" w:semiHidden="0" w:uiPriority="63" w:unhideWhenUsed="0"/>
-    <w:lsdException w:name="Medium Shading 2 Accent 2" w:semiHidden="0" w:uiPriority="64" w:unhideWhenUsed="0"/>
-    <w:lsdException w:name="Medium List 1 Accent 2" w:semiHidden="0" w:uiPriority="65" w:unhideWhenUsed="0"/>
-    <w:lsdException w:name="Medium List 2 Accent 2" w:semiHidden="0" w:uiPriority="66" w:unhideWhenUsed="0"/>
-    <w:lsdException w:name="Medium Grid 1 Accent 2" w:semiHidden="0" w:uiPriority="67" w:unhideWhenUsed="0"/>
-    <w:lsdException w:name="Medium Grid 2 Accent 2" w:semiHidden="0" w:uiPriority="68" w:unhideWhenUsed="0"/>
-    <w:lsdException w:name="Medium Grid 3 Accent 2" w:semiHidden="0" w:uiPriority="69" w:unhideWhenUsed="0"/>
-    <w:lsdException w:name="Dark List Accent 2" w:semiHidden="0" w:uiPriority="70" w:unhideWhenUsed="0"/>
-    <w:lsdException w:name="Colorful Shading Accent 2" w:semiHidden="0" w:uiPriority="71" w:unhideWhenUsed="0"/>
-    <w:lsdException w:name="Colorful List Accent 2" w:semiHidden="0" w:uiPriority="72" w:unhideWhenUsed="0"/>
-    <w:lsdException w:name="Colorful Grid Accent 2" w:semiHidden="0" w:uiPriority="73" w:unhideWhenUsed="0"/>
-    <w:lsdException w:name="Light Shading Accent 3" w:semiHidden="0" w:uiPriority="60" w:unhideWhenUsed="0"/>
-    <w:lsdException w:name="Light List Accent 3" w:semiHidden="0" w:uiPriority="61" w:unhideWhenUsed="0"/>
-    <w:lsdException w:name="Light Grid Accent 3" w:semiHidden="0" w:uiPriority="62" w:unhideWhenUsed="0"/>
-    <w:lsdException w:name="Medium Shading 1 Accent 3" w:semiHidden="0" w:uiPriority="63" w:unhideWhenUsed="0"/>
-    <w:lsdException w:name="Medium Shading 2 Accent 3" w:semiHidden="0" w:uiPriority="64" w:unhideWhenUsed="0"/>
-    <w:lsdException w:name="Medium List 1 Accent 3" w:semiHidden="0" w:uiPriority="65" w:unhideWhenUsed="0"/>
-    <w:lsdException w:name="Medium List 2 Accent 3" w:semiHidden="0" w:uiPriority="66" w:unhideWhenUsed="0"/>
-    <w:lsdException w:name="Medium Grid 1 Accent 3" w:semiHidden="0" w:uiPriority="67" w:unhideWhenUsed="0"/>
-    <w:lsdException w:name="Medium Grid 2 Accent 3" w:semiHidden="0" w:uiPriority="68" w:unhideWhenUsed="0"/>
-    <w:lsdException w:name="Medium Grid 3 Accent 3" w:semiHidden="0" w:uiPriority="69" w:unhideWhenUsed="0"/>
-    <w:lsdException w:name="Dark List Accent 3" w:semiHidden="0" w:uiPriority="70" w:unhideWhenUsed="0"/>
-    <w:lsdException w:name="Colorful Shading Accent 3" w:semiHidden="0" w:uiPriority="71" w:unhideWhenUsed="0"/>
-    <w:lsdException w:name="Colorful List Accent 3" w:semiHidden="0" w:uiPriority="72" w:unhideWhenUsed="0"/>
-    <w:lsdException w:name="Colorful Grid Accent 3" w:semiHidden="0" w:uiPriority="73" w:unhideWhenUsed="0"/>
-    <w:lsdException w:name="Light Shading Accent 4" w:semiHidden="0" w:uiPriority="60" w:unhideWhenUsed="0"/>
-    <w:lsdException w:name="Light List Accent 4" w:semiHidden="0" w:uiPriority="61" w:unhideWhenUsed="0"/>
-    <w:lsdException w:name="Light Grid Accent 4" w:semiHidden="0" w:uiPriority="62" w:unhideWhenUsed="0"/>
-    <w:lsdException w:name="Medium Shading 1 Accent 4" w:semiHidden="0" w:uiPriority="63" w:unhideWhenUsed="0"/>
-    <w:lsdException w:name="Medium Shading 2 Accent 4" w:semiHidden="0" w:uiPriority="64" w:unhideWhenUsed="0"/>
-    <w:lsdException w:name="Medium List 1 Accent 4" w:semiHidden="0" w:uiPriority="65" w:unhideWhenUsed="0"/>
-    <w:lsdException w:name="Medium List 2 Accent 4" w:semiHidden="0" w:uiPriority="66" w:unhideWhenUsed="0"/>
-    <w:lsdException w:name="Medium Grid 1 Accent 4" w:semiHidden="0" w:uiPriority="67" w:unhideWhenUsed="0"/>
-    <w:lsdException w:name="Medium Grid 2 Accent 4" w:semiHidden="0" w:uiPriority="68" w:unhideWhenUsed="0"/>
-    <w:lsdException w:name="Medium Grid 3 Accent 4" w:semiHidden="0" w:uiPriority="69" w:unhideWhenUsed="0"/>
-    <w:lsdException w:name="Dark List Accent 4" w:semiHidden="0" w:uiPriority="70" w:unhideWhenUsed="0"/>
-    <w:lsdException w:name="Colorful Shading Accent 4" w:semiHidden="0" w:uiPriority="71" w:unhideWhenUsed="0"/>
-    <w:lsdException w:name="Colorful List Accent 4" w:semiHidden="0" w:uiPriority="72" w:unhideWhenUsed="0"/>
-    <w:lsdException w:name="Colorful Grid Accent 4" w:semiHidden="0" w:uiPriority="73" w:unhideWhenUsed="0"/>
-    <w:lsdException w:name="Light Shading Accent 5" w:semiHidden="0" w:uiPriority="60" w:unhideWhenUsed="0"/>
-    <w:lsdException w:name="Light List Accent 5" w:semiHidden="0" w:uiPriority="61" w:unhideWhenUsed="0"/>
-    <w:lsdException w:name="Light Grid Accent 5" w:semiHidden="0" w:uiPriority="62" w:unhideWhenUsed="0"/>
-    <w:lsdException w:name="Medium Shading 1 Accent 5" w:semiHidden="0" w:uiPriority="63" w:unhideWhenUsed="0"/>
-    <w:lsdException w:name="Medium Shading 2 Accent 5" w:semiHidden="0" w:uiPriority="64" w:unhideWhenUsed="0"/>
-    <w:lsdException w:name="Medium List 1 Accent 5" w:semiHidden="0" w:uiPriority="65" w:unhideWhenUsed="0"/>
-    <w:lsdException w:name="Medium List 2 Accent 5" w:semiHidden="0" w:uiPriority="66" w:unhideWhenUsed="0"/>
-    <w:lsdException w:name="Medium Grid 1 Accent 5" w:semiHidden="0" w:uiPriority="67" w:unhideWhenUsed="0"/>
-    <w:lsdException w:name="Medium Grid 2 Accent 5" w:semiHidden="0" w:uiPriority="68" w:unhideWhenUsed="0"/>
-    <w:lsdException w:name="Medium Grid 3 Accent 5" w:semiHidden="0" w:uiPriority="69" w:unhideWhenUsed="0"/>
-    <w:lsdException w:name="Dark List Accent 5" w:semiHidden="0" w:uiPriority="70" w:unhideWhenUsed="0"/>
-    <w:lsdException w:name="Colorful Shading Accent 5" w:semiHidden="0" w:uiPriority="71" w:unhideWhenUsed="0"/>
-    <w:lsdException w:name="Colorful List Accent 5" w:semiHidden="0" w:uiPriority="72" w:unhideWhenUsed="0"/>
-    <w:lsdException w:name="Colorful Grid Accent 5" w:semiHidden="0" w:uiPriority="73" w:unhideWhenUsed="0"/>
-    <w:lsdException w:name="Light Shading Accent 6" w:semiHidden="0" w:uiPriority="60" w:unhideWhenUsed="0"/>
-    <w:lsdException w:name="Light List Accent 6" w:semiHidden="0" w:uiPriority="61" w:unhideWhenUsed="0"/>
-    <w:lsdException w:name="Light Grid Accent 6" w:semiHidden="0" w:uiPriority="62" w:unhideWhenUsed="0"/>
-    <w:lsdException w:name="Medium Shading 1 Accent 6" w:semiHidden="0" w:uiPriority="63" w:unhideWhenUsed="0"/>
-    <w:lsdException w:name="Medium Shading 2 Accent 6" w:semiHidden="0" w:uiPriority="64" w:unhideWhenUsed="0"/>
-    <w:lsdException w:name="Medium List 1 Accent 6" w:semiHidden="0" w:uiPriority="65" w:unhideWhenUsed="0"/>
-    <w:lsdException w:name="Medium List 2 Accent 6" w:semiHidden="0" w:uiPriority="66" w:unhideWhenUsed="0"/>
-    <w:lsdException w:name="Medium Grid 1 Accent 6" w:semiHidden="0" w:uiPriority="67" w:unhideWhenUsed="0"/>
-    <w:lsdException w:name="Medium Grid 2 Accent 6" w:semiHidden="0" w:uiPriority="68" w:unhideWhenUsed="0"/>
-    <w:lsdException w:name="Medium Grid 3 Accent 6" w:semiHidden="0" w:uiPriority="69" w:unhideWhenUsed="0"/>
-    <w:lsdException w:name="Dark List Accent 6" w:semiHidden="0" w:uiPriority="70" w:unhideWhenUsed="0"/>
-    <w:lsdException w:name="Colorful Shading Accent 6" w:semiHidden="0" w:uiPriority="71" w:unhideWhenUsed="0"/>
-    <w:lsdException w:name="Colorful List Accent 6" w:semiHidden="0" w:uiPriority="72" w:unhideWhenUsed="0"/>
-    <w:lsdException w:name="Colorful Grid Accent 6" w:semiHidden="0" w:uiPriority="73" w:unhideWhenUsed="0"/>
-    <w:lsdException w:name="Subtle Emphasis" w:semiHidden="0" w:uiPriority="19" w:unhideWhenUsed="0"/>
-    <w:lsdException w:name="Intense Emphasis" w:semiHidden="0" w:uiPriority="21" w:unhideWhenUsed="0"/>
-    <w:lsdException w:name="Subtle Reference" w:semiHidden="0" w:uiPriority="31" w:unhideWhenUsed="0"/>
-    <w:lsdException w:name="Intense Reference" w:semiHidden="0" w:uiPriority="32" w:unhideWhenUsed="0"/>
-    <w:lsdException w:name="Book Title" w:semiHidden="0" w:uiPriority="33" w:unhideWhenUsed="0"/>
-    <w:lsdException w:name="Bibliography" w:uiPriority="37"/>
-    <w:lsdException w:name="TOC Heading" w:uiPriority="39" w:qFormat="1"/>
+  <w:latentStyles w:defLockedState="0" w:defUIPriority="99" w:defSemiHidden="0" w:defUnhideWhenUsed="0" w:defQFormat="0" w:count="371">
+    <w:lsdException w:name="Normal" w:uiPriority="0" w:qFormat="1"/>
+    <w:lsdException w:name="heading 1" w:uiPriority="9" w:qFormat="1"/>
+    <w:lsdException w:name="heading 2" w:semiHidden="1" w:uiPriority="9" w:unhideWhenUsed="1" w:qFormat="1"/>
+    <w:lsdException w:name="heading 3" w:semiHidden="1" w:uiPriority="9" w:unhideWhenUsed="1" w:qFormat="1"/>
+    <w:lsdException w:name="heading 4" w:semiHidden="1" w:uiPriority="9" w:unhideWhenUsed="1" w:qFormat="1"/>
+    <w:lsdException w:name="heading 5" w:semiHidden="1" w:uiPriority="9" w:unhideWhenUsed="1" w:qFormat="1"/>
+    <w:lsdException w:name="heading 6" w:semiHidden="1" w:uiPriority="9" w:unhideWhenUsed="1" w:qFormat="1"/>
+    <w:lsdException w:name="heading 7" w:semiHidden="1" w:uiPriority="9" w:unhideWhenUsed="1" w:qFormat="1"/>
+    <w:lsdException w:name="heading 8" w:semiHidden="1" w:uiPriority="9" w:unhideWhenUsed="1" w:qFormat="1"/>
+    <w:lsdException w:name="heading 9" w:semiHidden="1" w:uiPriority="9" w:unhideWhenUsed="1" w:qFormat="1"/>
+    <w:lsdException w:name="index 1" w:semiHidden="1" w:unhideWhenUsed="1"/>
+    <w:lsdException w:name="index 2" w:semiHidden="1" w:unhideWhenUsed="1"/>
+    <w:lsdException w:name="index 3" w:semiHidden="1" w:unhideWhenUsed="1"/>
+    <w:lsdException w:name="index 4" w:semiHidden="1" w:unhideWhenUsed="1"/>
+    <w:lsdException w:name="index 5" w:semiHidden="1" w:unhideWhenUsed="1"/>
+    <w:lsdException w:name="index 6" w:semiHidden="1" w:unhideWhenUsed="1"/>
+    <w:lsdException w:name="index 7" w:semiHidden="1" w:unhideWhenUsed="1"/>
+    <w:lsdException w:name="index 8" w:semiHidden="1" w:unhideWhenUsed="1"/>
+    <w:lsdException w:name="index 9" w:semiHidden="1" w:unhideWhenUsed="1"/>
+    <w:lsdException w:name="toc 1" w:semiHidden="1" w:uiPriority="39" w:unhideWhenUsed="1"/>
+    <w:lsdException w:name="toc 2" w:semiHidden="1" w:uiPriority="39" w:unhideWhenUsed="1"/>
+    <w:lsdException w:name="toc 3" w:semiHidden="1" w:uiPriority="39" w:unhideWhenUsed="1"/>
+    <w:lsdException w:name="toc 4" w:semiHidden="1" w:uiPriority="39" w:unhideWhenUsed="1"/>
+    <w:lsdException w:name="toc 5" w:semiHidden="1" w:uiPriority="39" w:unhideWhenUsed="1"/>
+    <w:lsdException w:name="toc 6" w:semiHidden="1" w:uiPriority="39" w:unhideWhenUsed="1"/>
+    <w:lsdException w:name="toc 7" w:semiHidden="1" w:uiPriority="39" w:unhideWhenUsed="1"/>
+    <w:lsdException w:name="toc 8" w:semiHidden="1" w:uiPriority="39" w:unhideWhenUsed="1"/>
+    <w:lsdException w:name="toc 9" w:semiHidden="1" w:uiPriority="39" w:unhideWhenUsed="1"/>
+    <w:lsdException w:name="Normal Indent" w:semiHidden="1" w:unhideWhenUsed="1"/>
+    <w:lsdException w:name="footnote text" w:semiHidden="1" w:unhideWhenUsed="1"/>
+    <w:lsdException w:name="annotation text" w:semiHidden="1" w:unhideWhenUsed="1"/>
+    <w:lsdException w:name="header" w:semiHidden="1" w:unhideWhenUsed="1"/>
+    <w:lsdException w:name="footer" w:semiHidden="1" w:unhideWhenUsed="1"/>
+    <w:lsdException w:name="index heading" w:semiHidden="1" w:unhideWhenUsed="1"/>
+    <w:lsdException w:name="caption" w:semiHidden="1" w:uiPriority="35" w:unhideWhenUsed="1" w:qFormat="1"/>
+    <w:lsdException w:name="table of figures" w:semiHidden="1" w:unhideWhenUsed="1"/>
+    <w:lsdException w:name="envelope address" w:semiHidden="1" w:unhideWhenUsed="1"/>
+    <w:lsdException w:name="envelope return" w:semiHidden="1" w:unhideWhenUsed="1"/>
+    <w:lsdException w:name="footnote reference" w:semiHidden="1" w:unhideWhenUsed="1"/>
+    <w:lsdException w:name="annotation reference" w:semiHidden="1" w:unhideWhenUsed="1"/>
+    <w:lsdException w:name="line number" w:semiHidden="1" w:unhideWhenUsed="1"/>
+    <w:lsdException w:name="page number" w:semiHidden="1" w:unhideWhenUsed="1"/>
+    <w:lsdException w:name="endnote reference" w:semiHidden="1" w:unhideWhenUsed="1"/>
+    <w:lsdException w:name="endnote text" w:semiHidden="1" w:unhideWhenUsed="1"/>
+    <w:lsdException w:name="table of authorities" w:semiHidden="1" w:unhideWhenUsed="1"/>
+    <w:lsdException w:name="macro" w:semiHidden="1" w:unhideWhenUsed="1"/>
+    <w:lsdException w:name="toa heading" w:semiHidden="1" w:unhideWhenUsed="1"/>
+    <w:lsdException w:name="List" w:semiHidden="1" w:unhideWhenUsed="1"/>
+    <w:lsdException w:name="List Bullet" w:semiHidden="1" w:unhideWhenUsed="1"/>
+    <w:lsdException w:name="List Number" w:semiHidden="1" w:unhideWhenUsed="1"/>
+    <w:lsdException w:name="List 2" w:semiHidden="1" w:unhideWhenUsed="1"/>
+    <w:lsdException w:name="List 3" w:semiHidden="1" w:unhideWhenUsed="1"/>
+    <w:lsdException w:name="List 4" w:semiHidden="1" w:unhideWhenUsed="1"/>
+    <w:lsdException w:name="List 5" w:semiHidden="1" w:unhideWhenUsed="1"/>
+    <w:lsdException w:name="List Bullet 2" w:semiHidden="1" w:unhideWhenUsed="1"/>
+    <w:lsdException w:name="List Bullet 3" w:semiHidden="1" w:unhideWhenUsed="1"/>
+    <w:lsdException w:name="List Bullet 4" w:semiHidden="1" w:unhideWhenUsed="1"/>
+    <w:lsdException w:name="List Bullet 5" w:semiHidden="1" w:unhideWhenUsed="1"/>
+    <w:lsdException w:name="List Number 2" w:semiHidden="1" w:unhideWhenUsed="1"/>
+    <w:lsdException w:name="List Number 3" w:semiHidden="1" w:unhideWhenUsed="1"/>
+    <w:lsdException w:name="List Number 4" w:semiHidden="1" w:unhideWhenUsed="1"/>
+    <w:lsdException w:name="List Number 5" w:semiHidden="1" w:unhideWhenUsed="1"/>
+    <w:lsdException w:name="Title" w:uiPriority="10"/>
+    <w:lsdException w:name="Closing" w:semiHidden="1" w:unhideWhenUsed="1"/>
+    <w:lsdException w:name="Signature" w:semiHidden="1" w:unhideWhenUsed="1"/>
+    <w:lsdException w:name="Default Paragraph Font" w:semiHidden="1" w:uiPriority="1" w:unhideWhenUsed="1"/>
+    <w:lsdException w:name="Body Text" w:semiHidden="1" w:unhideWhenUsed="1"/>
+    <w:lsdException w:name="Body Text Indent" w:semiHidden="1" w:unhideWhenUsed="1"/>
+    <w:lsdException w:name="List Continue" w:semiHidden="1" w:unhideWhenUsed="1"/>
+    <w:lsdException w:name="List Continue 2" w:semiHidden="1" w:unhideWhenUsed="1"/>
+    <w:lsdException w:name="List Continue 3" w:semiHidden="1" w:unhideWhenUsed="1"/>
+    <w:lsdException w:name="List Continue 4" w:semiHidden="1" w:unhideWhenUsed="1"/>
+    <w:lsdException w:name="List Continue 5" w:semiHidden="1" w:unhideWhenUsed="1"/>
+    <w:lsdException w:name="Message Header" w:semiHidden="1" w:unhideWhenUsed="1"/>
+    <w:lsdException w:name="Subtitle" w:uiPriority="11"/>
+    <w:lsdException w:name="Salutation" w:semiHidden="1" w:unhideWhenUsed="1"/>
+    <w:lsdException w:name="Date" w:semiHidden="1" w:unhideWhenUsed="1"/>
+    <w:lsdException w:name="Body Text First Indent" w:semiHidden="1" w:unhideWhenUsed="1"/>
+    <w:lsdException w:name="Body Text First Indent 2" w:semiHidden="1" w:unhideWhenUsed="1"/>
+    <w:lsdException w:name="Note Heading" w:semiHidden="1" w:unhideWhenUsed="1"/>
+    <w:lsdException w:name="Body Text 2" w:semiHidden="1" w:unhideWhenUsed="1"/>
+    <w:lsdException w:name="Body Text 3" w:semiHidden="1" w:unhideWhenUsed="1"/>
+    <w:lsdException w:name="Body Text Indent 2" w:semiHidden="1" w:unhideWhenUsed="1"/>
+    <w:lsdException w:name="Body Text Indent 3" w:semiHidden="1" w:unhideWhenUsed="1"/>
+    <w:lsdException w:name="Block Text" w:semiHidden="1" w:unhideWhenUsed="1"/>
+    <w:lsdException w:name="Hyperlink" w:semiHidden="1" w:unhideWhenUsed="1"/>
+    <w:lsdException w:name="FollowedHyperlink" w:semiHidden="1" w:unhideWhenUsed="1"/>
+    <w:lsdException w:name="Strong" w:uiPriority="22" w:qFormat="1"/>
+    <w:lsdException w:name="Emphasis" w:uiPriority="20"/>
+    <w:lsdException w:name="Document Map" w:semiHidden="1" w:unhideWhenUsed="1"/>
+    <w:lsdException w:name="Plain Text" w:semiHidden="1" w:unhideWhenUsed="1"/>
+    <w:lsdException w:name="E-mail Signature" w:semiHidden="1" w:unhideWhenUsed="1"/>
+    <w:lsdException w:name="HTML Top of Form" w:semiHidden="1" w:unhideWhenUsed="1"/>
+    <w:lsdException w:name="HTML Bottom of Form" w:semiHidden="1" w:unhideWhenUsed="1"/>
+    <w:lsdException w:name="Normal (Web)" w:semiHidden="1" w:unhideWhenUsed="1"/>
+    <w:lsdException w:name="HTML Acronym" w:semiHidden="1" w:unhideWhenUsed="1"/>
+    <w:lsdException w:name="HTML Address" w:semiHidden="1" w:unhideWhenUsed="1"/>
+    <w:lsdException w:name="HTML Cite" w:semiHidden="1" w:unhideWhenUsed="1"/>
+    <w:lsdException w:name="HTML Code" w:semiHidden="1" w:unhideWhenUsed="1"/>
+    <w:lsdException w:name="HTML Definition" w:semiHidden="1" w:unhideWhenUsed="1"/>
+    <w:lsdException w:name="HTML Keyboard" w:semiHidden="1" w:unhideWhenUsed="1"/>
+    <w:lsdException w:name="HTML Preformatted" w:semiHidden="1" w:unhideWhenUsed="1"/>
+    <w:lsdException w:name="HTML Sample" w:semiHidden="1" w:unhideWhenUsed="1"/>
+    <w:lsdException w:name="HTML Typewriter" w:semiHidden="1" w:unhideWhenUsed="1"/>
+    <w:lsdException w:name="HTML Variable" w:semiHidden="1" w:unhideWhenUsed="1"/>
+    <w:lsdException w:name="Normal Table" w:semiHidden="1" w:unhideWhenUsed="1"/>
+    <w:lsdException w:name="annotation subject" w:semiHidden="1" w:unhideWhenUsed="1"/>
+    <w:lsdException w:name="No List" w:semiHidden="1" w:unhideWhenUsed="1"/>
+    <w:lsdException w:name="Outline List 1" w:semiHidden="1" w:unhideWhenUsed="1"/>
+    <w:lsdException w:name="Outline List 2" w:semiHidden="1" w:unhideWhenUsed="1"/>
+    <w:lsdException w:name="Outline List 3" w:semiHidden="1" w:unhideWhenUsed="1"/>
+    <w:lsdException w:name="Table Simple 1" w:semiHidden="1" w:unhideWhenUsed="1"/>
+    <w:lsdException w:name="Table Simple 2" w:semiHidden="1" w:unhideWhenUsed="1"/>
+    <w:lsdException w:name="Table Simple 3" w:semiHidden="1" w:unhideWhenUsed="1"/>
+    <w:lsdException w:name="Table Classic 1" w:semiHidden="1" w:unhideWhenUsed="1"/>
+    <w:lsdException w:name="Table Classic 2" w:semiHidden="1" w:unhideWhenUsed="1"/>
+    <w:lsdException w:name="Table Classic 3" w:semiHidden="1" w:unhideWhenUsed="1"/>
+    <w:lsdException w:name="Table Classic 4" w:semiHidden="1" w:unhideWhenUsed="1"/>
+    <w:lsdException w:name="Table Colorful 1" w:semiHidden="1" w:unhideWhenUsed="1"/>
+    <w:lsdException w:name="Table Colorful 2" w:semiHidden="1" w:unhideWhenUsed="1"/>
+    <w:lsdException w:name="Table Colorful 3" w:semiHidden="1" w:unhideWhenUsed="1"/>
+    <w:lsdException w:name="Table Columns 1" w:semiHidden="1" w:unhideWhenUsed="1"/>
+    <w:lsdException w:name="Table Columns 2" w:semiHidden="1" w:unhideWhenUsed="1"/>
+    <w:lsdException w:name="Table Columns 3" w:semiHidden="1" w:unhideWhenUsed="1"/>
+    <w:lsdException w:name="Table Columns 4" w:semiHidden="1" w:unhideWhenUsed="1"/>
+    <w:lsdException w:name="Table Columns 5" w:semiHidden="1" w:unhideWhenUsed="1"/>
+    <w:lsdException w:name="Table Grid 1" w:semiHidden="1" w:unhideWhenUsed="1"/>
+    <w:lsdException w:name="Table Grid 2" w:semiHidden="1" w:unhideWhenUsed="1"/>
+    <w:lsdException w:name="Table Grid 3" w:semiHidden="1" w:unhideWhenUsed="1"/>
+    <w:lsdException w:name="Table Grid 4" w:semiHidden="1" w:unhideWhenUsed="1"/>
+    <w:lsdException w:name="Table Grid 5" w:semiHidden="1" w:unhideWhenUsed="1"/>
+    <w:lsdException w:name="Table Grid 6" w:semiHidden="1" w:unhideWhenUsed="1"/>
+    <w:lsdException w:name="Table Grid 7" w:semiHidden="1" w:unhideWhenUsed="1"/>
+    <w:lsdException w:name="Table Grid 8" w:semiHidden="1" w:unhideWhenUsed="1"/>
+    <w:lsdException w:name="Table List 1" w:semiHidden="1" w:unhideWhenUsed="1"/>
+    <w:lsdException w:name="Table List 2" w:semiHidden="1" w:unhideWhenUsed="1"/>
+    <w:lsdException w:name="Table List 3" w:semiHidden="1" w:unhideWhenUsed="1"/>
+    <w:lsdException w:name="Table List 4" w:semiHidden="1" w:unhideWhenUsed="1"/>
+    <w:lsdException w:name="Table List 5" w:semiHidden="1" w:unhideWhenUsed="1"/>
+    <w:lsdException w:name="Table List 6" w:semiHidden="1" w:unhideWhenUsed="1"/>
+    <w:lsdException w:name="Table List 7" w:semiHidden="1" w:unhideWhenUsed="1"/>
+    <w:lsdException w:name="Table List 8" w:semiHidden="1" w:unhideWhenUsed="1"/>
+    <w:lsdException w:name="Table 3D effects 1" w:semiHidden="1" w:unhideWhenUsed="1"/>
+    <w:lsdException w:name="Table 3D effects 2" w:semiHidden="1" w:unhideWhenUsed="1"/>
+    <w:lsdException w:name="Table 3D effects 3" w:semiHidden="1" w:unhideWhenUsed="1"/>
+    <w:lsdException w:name="Table Contemporary" w:semiHidden="1" w:unhideWhenUsed="1"/>
+    <w:lsdException w:name="Table Elegant" w:semiHidden="1" w:unhideWhenUsed="1"/>
+    <w:lsdException w:name="Table Professional" w:semiHidden="1" w:unhideWhenUsed="1"/>
+    <w:lsdException w:name="Table Subtle 1" w:semiHidden="1" w:unhideWhenUsed="1"/>
+    <w:lsdException w:name="Table Subtle 2" w:semiHidden="1" w:unhideWhenUsed="1"/>
+    <w:lsdException w:name="Table Web 1" w:semiHidden="1" w:unhideWhenUsed="1"/>
+    <w:lsdException w:name="Table Web 2" w:semiHidden="1" w:unhideWhenUsed="1"/>
+    <w:lsdException w:name="Table Web 3" w:semiHidden="1" w:unhideWhenUsed="1"/>
+    <w:lsdException w:name="Balloon Text" w:semiHidden="1" w:unhideWhenUsed="1"/>
+    <w:lsdException w:name="Table Grid" w:uiPriority="59"/>
+    <w:lsdException w:name="Table Theme" w:semiHidden="1" w:unhideWhenUsed="1"/>
+    <w:lsdException w:name="Placeholder Text" w:semiHidden="1"/>
+    <w:lsdException w:name="No Spacing" w:uiPriority="1"/>
+    <w:lsdException w:name="Light Shading" w:uiPriority="60"/>
+    <w:lsdException w:name="Light List" w:uiPriority="61"/>
+    <w:lsdException w:name="Light Grid" w:uiPriority="62"/>
+    <w:lsdException w:name="Medium Shading 1" w:uiPriority="63"/>
+    <w:lsdException w:name="Medium Shading 2" w:uiPriority="64"/>
+    <w:lsdException w:name="Medium List 1" w:uiPriority="65"/>
+    <w:lsdException w:name="Medium List 2" w:uiPriority="66"/>
+    <w:lsdException w:name="Medium Grid 1" w:uiPriority="67"/>
+    <w:lsdException w:name="Medium Grid 2" w:uiPriority="68"/>
+    <w:lsdException w:name="Medium Grid 3" w:uiPriority="69"/>
+    <w:lsdException w:name="Dark List" w:uiPriority="70"/>
+    <w:lsdException w:name="Colorful Shading" w:uiPriority="71"/>
+    <w:lsdException w:name="Colorful List" w:uiPriority="72"/>
+    <w:lsdException w:name="Colorful Grid" w:uiPriority="73"/>
+    <w:lsdException w:name="Light Shading Accent 1" w:uiPriority="60"/>
+    <w:lsdException w:name="Light List Accent 1" w:uiPriority="61"/>
+    <w:lsdException w:name="Light Grid Accent 1" w:uiPriority="62"/>
+    <w:lsdException w:name="Medium Shading 1 Accent 1" w:uiPriority="63"/>
+    <w:lsdException w:name="Medium Shading 2 Accent 1" w:uiPriority="64"/>
+    <w:lsdException w:name="Medium List 1 Accent 1" w:uiPriority="65"/>
+    <w:lsdException w:name="Revision" w:semiHidden="1"/>
+    <w:lsdException w:name="List Paragraph" w:uiPriority="34" w:qFormat="1"/>
+    <w:lsdException w:name="Quote" w:uiPriority="29"/>
+    <w:lsdException w:name="Intense Quote" w:uiPriority="30"/>
+    <w:lsdException w:name="Medium List 2 Accent 1" w:uiPriority="66"/>
+    <w:lsdException w:name="Medium Grid 1 Accent 1" w:uiPriority="67"/>
+    <w:lsdException w:name="Medium Grid 2 Accent 1" w:uiPriority="68"/>
+    <w:lsdException w:name="Medium Grid 3 Accent 1" w:uiPriority="69"/>
+    <w:lsdException w:name="Dark List Accent 1" w:uiPriority="70"/>
+    <w:lsdException w:name="Colorful Shading Accent 1" w:uiPriority="71"/>
+    <w:lsdException w:name="Colorful List Accent 1" w:uiPriority="72"/>
+    <w:lsdException w:name="Colorful Grid Accent 1" w:uiPriority="73"/>
+    <w:lsdException w:name="Light Shading Accent 2" w:uiPriority="60"/>
+    <w:lsdException w:name="Light List Accent 2" w:uiPriority="61"/>
+    <w:lsdException w:name="Light Grid Accent 2" w:uiPriority="62"/>
+    <w:lsdException w:name="Medium Shading 1 Accent 2" w:uiPriority="63"/>
+    <w:lsdException w:name="Medium Shading 2 Accent 2" w:uiPriority="64"/>
+    <w:lsdException w:name="Medium List 1 Accent 2" w:uiPriority="65"/>
+    <w:lsdException w:name="Medium List 2 Accent 2" w:uiPriority="66"/>
+    <w:lsdException w:name="Medium Grid 1 Accent 2" w:uiPriority="67"/>
+    <w:lsdException w:name="Medium Grid 2 Accent 2" w:uiPriority="68"/>
+    <w:lsdException w:name="Medium Grid 3 Accent 2" w:uiPriority="69"/>
+    <w:lsdException w:name="Dark List Accent 2" w:uiPriority="70"/>
+    <w:lsdException w:name="Colorful Shading Accent 2" w:uiPriority="71"/>
+    <w:lsdException w:name="Colorful List Accent 2" w:uiPriority="72"/>
+    <w:lsdException w:name="Colorful Grid Accent 2" w:uiPriority="73"/>
+    <w:lsdException w:name="Light Shading Accent 3" w:uiPriority="60"/>
+    <w:lsdException w:name="Light List Accent 3" w:uiPriority="61"/>
+    <w:lsdException w:name="Light Grid Accent 3" w:uiPriority="62"/>
+    <w:lsdException w:name="Medium Shading 1 Accent 3" w:uiPriority="63"/>
+    <w:lsdException w:name="Medium Shading 2 Accent 3" w:uiPriority="64"/>
+    <w:lsdException w:name="Medium List 1 Accent 3" w:uiPriority="65"/>
+    <w:lsdException w:name="Medium List 2 Accent 3" w:uiPriority="66"/>
+    <w:lsdException w:name="Medium Grid 1 Accent 3" w:uiPriority="67"/>
+    <w:lsdException w:name="Medium Grid 2 Accent 3" w:uiPriority="68"/>
+    <w:lsdException w:name="Medium Grid 3 Accent 3" w:uiPriority="69"/>
+    <w:lsdException w:name="Dark List Accent 3" w:uiPriority="70"/>
+    <w:lsdException w:name="Colorful Shading Accent 3" w:uiPriority="71"/>
+    <w:lsdException w:name="Colorful List Accent 3" w:uiPriority="72"/>
+    <w:lsdException w:name="Colorful Grid Accent 3" w:uiPriority="73"/>
+    <w:lsdException w:name="Light Shading Accent 4" w:uiPriority="60"/>
+    <w:lsdException w:name="Light List Accent 4" w:uiPriority="61"/>
+    <w:lsdException w:name="Light Grid Accent 4" w:uiPriority="62"/>
+    <w:lsdException w:name="Medium Shading 1 Accent 4" w:uiPriority="63"/>
+    <w:lsdException w:name="Medium Shading 2 Accent 4" w:uiPriority="64"/>
+    <w:lsdException w:name="Medium List 1 Accent 4" w:uiPriority="65"/>
+    <w:lsdException w:name="Medium List 2 Accent 4" w:uiPriority="66"/>
+    <w:lsdException w:name="Medium Grid 1 Accent 4" w:uiPriority="67"/>
+    <w:lsdException w:name="Medium Grid 2 Accent 4" w:uiPriority="68"/>
+    <w:lsdException w:name="Medium Grid 3 Accent 4" w:uiPriority="69"/>
+    <w:lsdException w:name="Dark List Accent 4" w:uiPriority="70"/>
+    <w:lsdException w:name="Colorful Shading Accent 4" w:uiPriority="71"/>
+    <w:lsdException w:name="Colorful List Accent 4" w:uiPriority="72"/>
+    <w:lsdException w:name="Colorful Grid Accent 4" w:uiPriority="73"/>
+    <w:lsdException w:name="Light Shading Accent 5" w:uiPriority="60"/>
+    <w:lsdException w:name="Light List Accent 5" w:uiPriority="61"/>
+    <w:lsdException w:name="Light Grid Accent 5" w:uiPriority="62"/>
+    <w:lsdException w:name="Medium Shading 1 Accent 5" w:uiPriority="63"/>
+    <w:lsdException w:name="Medium Shading 2 Accent 5" w:uiPriority="64"/>
+    <w:lsdException w:name="Medium List 1 Accent 5" w:uiPriority="65"/>
+    <w:lsdException w:name="Medium List 2 Accent 5" w:uiPriority="66"/>
+    <w:lsdException w:name="Medium Grid 1 Accent 5" w:uiPriority="67"/>
+    <w:lsdException w:name="Medium Grid 2 Accent 5" w:uiPriority="68"/>
+    <w:lsdException w:name="Medium Grid 3 Accent 5" w:uiPriority="69"/>
+    <w:lsdException w:name="Dark List Accent 5" w:uiPriority="70"/>
+    <w:lsdException w:name="Colorful Shading Accent 5" w:uiPriority="71"/>
+    <w:lsdException w:name="Colorful List Accent 5" w:uiPriority="72"/>
+    <w:lsdException w:name="Colorful Grid Accent 5" w:uiPriority="73"/>
+    <w:lsdException w:name="Light Shading Accent 6" w:uiPriority="60"/>
+    <w:lsdException w:name="Light List Accent 6" w:uiPriority="61"/>
+    <w:lsdException w:name="Light Grid Accent 6" w:uiPriority="62"/>
+    <w:lsdException w:name="Medium Shading 1 Accent 6" w:uiPriority="63"/>
+    <w:lsdException w:name="Medium Shading 2 Accent 6" w:uiPriority="64"/>
+    <w:lsdException w:name="Medium List 1 Accent 6" w:uiPriority="65"/>
+    <w:lsdException w:name="Medium List 2 Accent 6" w:uiPriority="66"/>
+    <w:lsdException w:name="Medium Grid 1 Accent 6" w:uiPriority="67"/>
+    <w:lsdException w:name="Medium Grid 2 Accent 6" w:uiPriority="68"/>
+    <w:lsdException w:name="Medium Grid 3 Accent 6" w:uiPriority="69"/>
+    <w:lsdException w:name="Dark List Accent 6" w:uiPriority="70"/>
+    <w:lsdException w:name="Colorful Shading Accent 6" w:uiPriority="71"/>
+    <w:lsdException w:name="Colorful List Accent 6" w:uiPriority="72"/>
+    <w:lsdException w:name="Colorful Grid Accent 6" w:uiPriority="73"/>
+    <w:lsdException w:name="Subtle Emphasis" w:uiPriority="19"/>
+    <w:lsdException w:name="Intense Emphasis" w:uiPriority="21"/>
+    <w:lsdException w:name="Subtle Reference" w:uiPriority="31"/>
+    <w:lsdException w:name="Intense Reference" w:uiPriority="32"/>
+    <w:lsdException w:name="Book Title" w:uiPriority="33"/>
+    <w:lsdException w:name="Bibliography" w:semiHidden="1" w:uiPriority="37" w:unhideWhenUsed="1"/>
+    <w:lsdException w:name="TOC Heading" w:semiHidden="1" w:uiPriority="39" w:unhideWhenUsed="1" w:qFormat="1"/>
+    <w:lsdException w:name="Plain Table 1" w:uiPriority="41"/>
+    <w:lsdException w:name="Plain Table 2" w:uiPriority="42"/>
+    <w:lsdException w:name="Plain Table 3" w:uiPriority="43"/>
+    <w:lsdException w:name="Plain Table 4" w:uiPriority="44"/>
+    <w:lsdException w:name="Plain Table 5" w:uiPriority="45"/>
+    <w:lsdException w:name="Grid Table Light" w:uiPriority="40"/>
+    <w:lsdException w:name="Grid Table 1 Light" w:uiPriority="46"/>
+    <w:lsdException w:name="Grid Table 2" w:uiPriority="47"/>
+    <w:lsdException w:name="Grid Table 3" w:uiPriority="48"/>
+    <w:lsdException w:name="Grid Table 4" w:uiPriority="49"/>
+    <w:lsdException w:name="Grid Table 5 Dark" w:uiPriority="50"/>
+    <w:lsdException w:name="Grid Table 6 Colorful" w:uiPriority="51"/>
+    <w:lsdException w:name="Grid Table 7 Colorful" w:uiPriority="52"/>
+    <w:lsdException w:name="Grid Table 1 Light Accent 1" w:uiPriority="46"/>
+    <w:lsdException w:name="Grid Table 2 Accent 1" w:uiPriority="47"/>
+    <w:lsdException w:name="Grid Table 3 Accent 1" w:uiPriority="48"/>
+    <w:lsdException w:name="Grid Table 4 Accent 1" w:uiPriority="49"/>
+    <w:lsdException w:name="Grid Table 5 Dark Accent 1" w:uiPriority="50"/>
+    <w:lsdException w:name="Grid Table 6 Colorful Accent 1" w:uiPriority="51"/>
+    <w:lsdException w:name="Grid Table 7 Colorful Accent 1" w:uiPriority="52"/>
+    <w:lsdException w:name="Grid Table 1 Light Accent 2" w:uiPriority="46"/>
+    <w:lsdException w:name="Grid Table 2 Accent 2" w:uiPriority="47"/>
+    <w:lsdException w:name="Grid Table 3 Accent 2" w:uiPriority="48"/>
+    <w:lsdException w:name="Grid Table 4 Accent 2" w:uiPriority="49"/>
+    <w:lsdException w:name="Grid Table 5 Dark Accent 2" w:uiPriority="50"/>
+    <w:lsdException w:name="Grid Table 6 Colorful Accent 2" w:uiPriority="51"/>
+    <w:lsdException w:name="Grid Table 7 Colorful Accent 2" w:uiPriority="52"/>
+    <w:lsdException w:name="Grid Table 1 Light Accent 3" w:uiPriority="46"/>
+    <w:lsdException w:name="Grid Table 2 Accent 3" w:uiPriority="47"/>
+    <w:lsdException w:name="Grid Table 3 Accent 3" w:uiPriority="48"/>
+    <w:lsdException w:name="Grid Table 4 Accent 3" w:uiPriority="49"/>
+    <w:lsdException w:name="Grid Table 5 Dark Accent 3" w:uiPriority="50"/>
+    <w:lsdException w:name="Grid Table 6 Colorful Accent 3" w:uiPriority="51"/>
+    <w:lsdException w:name="Grid Table 7 Colorful Accent 3" w:uiPriority="52"/>
+    <w:lsdException w:name="Grid Table 1 Light Accent 4" w:uiPriority="46"/>
+    <w:lsdException w:name="Grid Table 2 Accent 4" w:uiPriority="47"/>
+    <w:lsdException w:name="Grid Table 3 Accent 4" w:uiPriority="48"/>
+    <w:lsdException w:name="Grid Table 4 Accent 4" w:uiPriority="49"/>
+    <w:lsdException w:name="Grid Table 5 Dark Accent 4" w:uiPriority="50"/>
+    <w:lsdException w:name="Grid Table 6 Colorful Accent 4" w:uiPriority="51"/>
+    <w:lsdException w:name="Grid Table 7 Colorful Accent 4" w:uiPriority="52"/>
+    <w:lsdException w:name="Grid Table 1 Light Accent 5" w:uiPriority="46"/>
+    <w:lsdException w:name="Grid Table 2 Accent 5" w:uiPriority="47"/>
+    <w:lsdException w:name="Grid Table 3 Accent 5" w:uiPriority="48"/>
+    <w:lsdException w:name="Grid Table 4 Accent 5" w:uiPriority="49"/>
+    <w:lsdException w:name="Grid Table 5 Dark Accent 5" w:uiPriority="50"/>
+    <w:lsdException w:name="Grid Table 6 Colorful Accent 5" w:uiPriority="51"/>
+    <w:lsdException w:name="Grid Table 7 Colorful Accent 5" w:uiPriority="52"/>
+    <w:lsdException w:name="Grid Table 1 Light Accent 6" w:uiPriority="46"/>
+    <w:lsdException w:name="Grid Table 2 Accent 6" w:uiPriority="47"/>
+    <w:lsdException w:name="Grid Table 3 Accent 6" w:uiPriority="48"/>
+    <w:lsdException w:name="Grid Table 4 Accent 6" w:uiPriority="49"/>
+    <w:lsdException w:name="Grid Table 5 Dark Accent 6" w:uiPriority="50"/>
+    <w:lsdException w:name="Grid Table 6 Colorful Accent 6" w:uiPriority="51"/>
+    <w:lsdException w:name="Grid Table 7 Colorful Accent 6" w:uiPriority="52"/>
+    <w:lsdException w:name="List Table 1 Light" w:uiPriority="46"/>
+    <w:lsdException w:name="List Table 2" w:uiPriority="47"/>
+    <w:lsdException w:name="List Table 3" w:uiPriority="48"/>
+    <w:lsdException w:name="List Table 4" w:uiPriority="49"/>
+    <w:lsdException w:name="List Table 5 Dark" w:uiPriority="50"/>
+    <w:lsdException w:name="List Table 6 Colorful" w:uiPriority="51"/>
+    <w:lsdException w:name="List Table 7 Colorful" w:uiPriority="52"/>
+    <w:lsdException w:name="List Table 1 Light Accent 1" w:uiPriority="46"/>
+    <w:lsdException w:name="List Table 2 Accent 1" w:uiPriority="47"/>
+    <w:lsdException w:name="List Table 3 Accent 1" w:uiPriority="48"/>
+    <w:lsdException w:name="List Table 4 Accent 1" w:uiPriority="49"/>
+    <w:lsdException w:name="List Table 5 Dark Accent 1" w:uiPriority="50"/>
+    <w:lsdException w:name="List Table 6 Colorful Accent 1" w:uiPriority="51"/>
+    <w:lsdException w:name="List Table 7 Colorful Accent 1" w:uiPriority="52"/>
+    <w:lsdException w:name="List Table 1 Light Accent 2" w:uiPriority="46"/>
+    <w:lsdException w:name="List Table 2 Accent 2" w:uiPriority="47"/>
+    <w:lsdException w:name="List Table 3 Accent 2" w:uiPriority="48"/>
+    <w:lsdException w:name="List Table 4 Accent 2" w:uiPriority="49"/>
+    <w:lsdException w:name="List Table 5 Dark Accent 2" w:uiPriority="50"/>
+    <w:lsdException w:name="List Table 6 Colorful Accent 2" w:uiPriority="51"/>
+    <w:lsdException w:name="List Table 7 Colorful Accent 2" w:uiPriority="52"/>
+    <w:lsdException w:name="List Table 1 Light Accent 3" w:uiPriority="46"/>
+    <w:lsdException w:name="List Table 2 Accent 3" w:uiPriority="47"/>
+    <w:lsdException w:name="List Table 3 Accent 3" w:uiPriority="48"/>
+    <w:lsdException w:name="List Table 4 Accent 3" w:uiPriority="49"/>
+    <w:lsdException w:name="List Table 5 Dark Accent 3" w:uiPriority="50"/>
+    <w:lsdException w:name="List Table 6 Colorful Accent 3" w:uiPriority="51"/>
+    <w:lsdException w:name="List Table 7 Colorful Accent 3" w:uiPriority="52"/>
+    <w:lsdException w:name="List Table 1 Light Accent 4" w:uiPriority="46"/>
+    <w:lsdException w:name="List Table 2 Accent 4" w:uiPriority="47"/>
+    <w:lsdException w:name="List Table 3 Accent 4" w:uiPriority="48"/>
+    <w:lsdException w:name="List Table 4 Accent 4" w:uiPriority="49"/>
+    <w:lsdException w:name="List Table 5 Dark Accent 4" w:uiPriority="50"/>
+    <w:lsdException w:name="List Table 6 Colorful Accent 4" w:uiPriority="51"/>
+    <w:lsdException w:name="List Table 7 Colorful Accent 4" w:uiPriority="52"/>
+    <w:lsdException w:name="List Table 1 Light Accent 5" w:uiPriority="46"/>
+    <w:lsdException w:name="List Table 2 Accent 5" w:uiPriority="47"/>
+    <w:lsdException w:name="List Table 3 Accent 5" w:uiPriority="48"/>
+    <w:lsdException w:name="List Table 4 Accent 5" w:uiPriority="49"/>
+    <w:lsdException w:name="List Table 5 Dark Accent 5" w:uiPriority="50"/>
+    <w:lsdException w:name="List Table 6 Colorful Accent 5" w:uiPriority="51"/>
+    <w:lsdException w:name="List Table 7 Colorful Accent 5" w:uiPriority="52"/>
+    <w:lsdException w:name="List Table 1 Light Accent 6" w:uiPriority="46"/>
+    <w:lsdException w:name="List Table 2 Accent 6" w:uiPriority="47"/>
+    <w:lsdException w:name="List Table 3 Accent 6" w:uiPriority="48"/>
+    <w:lsdException w:name="List Table 4 Accent 6" w:uiPriority="49"/>
+    <w:lsdException w:name="List Table 5 Dark Accent 6" w:uiPriority="50"/>
+    <w:lsdException w:name="List Table 6 Colorful Accent 6" w:uiPriority="51"/>
+    <w:lsdException w:name="List Table 7 Colorful Accent 6" w:uiPriority="52"/>
   </w:latentStyles>
   <w:style w:type="paragraph" w:default="1" w:styleId="Normal">
     <w:name w:val="Normal"/>
@@ -5084,7 +5314,6 @@
       <w:spacing w:after="0" w:line="240" w:lineRule="auto"/>
     </w:pPr>
     <w:tblPr>
-      <w:tblInd w:w="0" w:type="dxa"/>
       <w:tblBorders>
         <w:top w:val="single" w:sz="4" w:space="0" w:color="auto"/>
         <w:left w:val="single" w:sz="4" w:space="0" w:color="auto"/>
@@ -5093,571 +5322,6 @@
         <w:insideH w:val="single" w:sz="4" w:space="0" w:color="auto"/>
         <w:insideV w:val="single" w:sz="4" w:space="0" w:color="auto"/>
       </w:tblBorders>
-      <w:tblCellMar>
-        <w:top w:w="0" w:type="dxa"/>
-        <w:left w:w="108" w:type="dxa"/>
-        <w:bottom w:w="0" w:type="dxa"/>
-        <w:right w:w="108" w:type="dxa"/>
-      </w:tblCellMar>
-    </w:tblPr>
-  </w:style>
-</w:styles>
-</file>
-
-<file path=word/stylesWithEffects.xml><?xml version="1.0" encoding="utf-8"?>
-<w:styles xmlns:wpc="http://schemas.microsoft.com/office/word/2010/wordprocessingCanvas" xmlns:mc="http://schemas.openxmlformats.org/markup-compatibility/2006" xmlns:o="urn:schemas-microsoft-com:office:office" xmlns:r="http://schemas.openxmlformats.org/officeDocument/2006/relationships" xmlns:m="http://schemas.openxmlformats.org/officeDocument/2006/math" xmlns:v="urn:schemas-microsoft-com:vml" xmlns:wp14="http://schemas.microsoft.com/office/word/2010/wordprocessingDrawing" xmlns:wp="http://schemas.openxmlformats.org/drawingml/2006/wordprocessingDrawing" xmlns:w10="urn:schemas-microsoft-com:office:word" xmlns:w="http://schemas.openxmlformats.org/wordprocessingml/2006/main" xmlns:w14="http://schemas.microsoft.com/office/word/2010/wordml" xmlns:wpg="http://schemas.microsoft.com/office/word/2010/wordprocessingGroup" xmlns:wpi="http://schemas.microsoft.com/office/word/2010/wordprocessingInk" xmlns:wne="http://schemas.microsoft.com/office/word/2006/wordml" xmlns:wps="http://schemas.microsoft.com/office/word/2010/wordprocessingShape" mc:Ignorable="w14 wp14">
-  <w:docDefaults>
-    <w:rPrDefault>
-      <w:rPr>
-        <w:rFonts w:asciiTheme="minorHAnsi" w:eastAsiaTheme="minorHAnsi" w:hAnsiTheme="minorHAnsi" w:cstheme="minorBidi"/>
-        <w:sz w:val="22"/>
-        <w:szCs w:val="22"/>
-        <w:lang w:val="en-US" w:eastAsia="en-US" w:bidi="ar-SA"/>
-      </w:rPr>
-    </w:rPrDefault>
-    <w:pPrDefault>
-      <w:pPr>
-        <w:spacing w:after="200" w:line="276" w:lineRule="auto"/>
-      </w:pPr>
-    </w:pPrDefault>
-  </w:docDefaults>
-  <w:latentStyles w:defLockedState="0" w:defUIPriority="99" w:defSemiHidden="1" w:defUnhideWhenUsed="1" w:defQFormat="0" w:count="267">
-    <w:lsdException w:name="Normal" w:semiHidden="0" w:uiPriority="0" w:unhideWhenUsed="0" w:qFormat="1"/>
-    <w:lsdException w:name="heading 1" w:semiHidden="0" w:uiPriority="9" w:unhideWhenUsed="0" w:qFormat="1"/>
-    <w:lsdException w:name="heading 2" w:uiPriority="9" w:qFormat="1"/>
-    <w:lsdException w:name="heading 3" w:uiPriority="9" w:qFormat="1"/>
-    <w:lsdException w:name="heading 4" w:uiPriority="9" w:qFormat="1"/>
-    <w:lsdException w:name="heading 5" w:uiPriority="9" w:qFormat="1"/>
-    <w:lsdException w:name="heading 6" w:uiPriority="9" w:qFormat="1"/>
-    <w:lsdException w:name="heading 7" w:uiPriority="9" w:qFormat="1"/>
-    <w:lsdException w:name="heading 8" w:uiPriority="9" w:qFormat="1"/>
-    <w:lsdException w:name="heading 9" w:uiPriority="9" w:qFormat="1"/>
-    <w:lsdException w:name="toc 1" w:uiPriority="39"/>
-    <w:lsdException w:name="toc 2" w:uiPriority="39"/>
-    <w:lsdException w:name="toc 3" w:uiPriority="39"/>
-    <w:lsdException w:name="toc 4" w:uiPriority="39"/>
-    <w:lsdException w:name="toc 5" w:uiPriority="39"/>
-    <w:lsdException w:name="toc 6" w:uiPriority="39"/>
-    <w:lsdException w:name="toc 7" w:uiPriority="39"/>
-    <w:lsdException w:name="toc 8" w:uiPriority="39"/>
-    <w:lsdException w:name="toc 9" w:uiPriority="39"/>
-    <w:lsdException w:name="caption" w:uiPriority="35" w:qFormat="1"/>
-    <w:lsdException w:name="Title" w:semiHidden="0" w:uiPriority="10" w:unhideWhenUsed="0"/>
-    <w:lsdException w:name="Default Paragraph Font" w:uiPriority="1"/>
-    <w:lsdException w:name="Subtitle" w:semiHidden="0" w:uiPriority="11" w:unhideWhenUsed="0"/>
-    <w:lsdException w:name="Strong" w:semiHidden="0" w:uiPriority="22" w:unhideWhenUsed="0" w:qFormat="1"/>
-    <w:lsdException w:name="Emphasis" w:semiHidden="0" w:uiPriority="20" w:unhideWhenUsed="0"/>
-    <w:lsdException w:name="Table Grid" w:semiHidden="0" w:uiPriority="59" w:unhideWhenUsed="0"/>
-    <w:lsdException w:name="Placeholder Text" w:unhideWhenUsed="0"/>
-    <w:lsdException w:name="No Spacing" w:semiHidden="0" w:uiPriority="1" w:unhideWhenUsed="0"/>
-    <w:lsdException w:name="Light Shading" w:semiHidden="0" w:uiPriority="60" w:unhideWhenUsed="0"/>
-    <w:lsdException w:name="Light List" w:semiHidden="0" w:uiPriority="61" w:unhideWhenUsed="0"/>
-    <w:lsdException w:name="Light Grid" w:semiHidden="0" w:uiPriority="62" w:unhideWhenUsed="0"/>
-    <w:lsdException w:name="Medium Shading 1" w:semiHidden="0" w:uiPriority="63" w:unhideWhenUsed="0"/>
-    <w:lsdException w:name="Medium Shading 2" w:semiHidden="0" w:uiPriority="64" w:unhideWhenUsed="0"/>
-    <w:lsdException w:name="Medium List 1" w:semiHidden="0" w:uiPriority="65" w:unhideWhenUsed="0"/>
-    <w:lsdException w:name="Medium List 2" w:semiHidden="0" w:uiPriority="66" w:unhideWhenUsed="0"/>
-    <w:lsdException w:name="Medium Grid 1" w:semiHidden="0" w:uiPriority="67" w:unhideWhenUsed="0"/>
-    <w:lsdException w:name="Medium Grid 2" w:semiHidden="0" w:uiPriority="68" w:unhideWhenUsed="0"/>
-    <w:lsdException w:name="Medium Grid 3" w:semiHidden="0" w:uiPriority="69" w:unhideWhenUsed="0"/>
-    <w:lsdException w:name="Dark List" w:semiHidden="0" w:uiPriority="70" w:unhideWhenUsed="0"/>
-    <w:lsdException w:name="Colorful Shading" w:semiHidden="0" w:uiPriority="71" w:unhideWhenUsed="0"/>
-    <w:lsdException w:name="Colorful List" w:semiHidden="0" w:uiPriority="72" w:unhideWhenUsed="0"/>
-    <w:lsdException w:name="Colorful Grid" w:semiHidden="0" w:uiPriority="73" w:unhideWhenUsed="0"/>
-    <w:lsdException w:name="Light Shading Accent 1" w:semiHidden="0" w:uiPriority="60" w:unhideWhenUsed="0"/>
-    <w:lsdException w:name="Light List Accent 1" w:semiHidden="0" w:uiPriority="61" w:unhideWhenUsed="0"/>
-    <w:lsdException w:name="Light Grid Accent 1" w:semiHidden="0" w:uiPriority="62" w:unhideWhenUsed="0"/>
-    <w:lsdException w:name="Medium Shading 1 Accent 1" w:semiHidden="0" w:uiPriority="63" w:unhideWhenUsed="0"/>
-    <w:lsdException w:name="Medium Shading 2 Accent 1" w:semiHidden="0" w:uiPriority="64" w:unhideWhenUsed="0"/>
-    <w:lsdException w:name="Medium List 1 Accent 1" w:semiHidden="0" w:uiPriority="65" w:unhideWhenUsed="0"/>
-    <w:lsdException w:name="Revision" w:unhideWhenUsed="0"/>
-    <w:lsdException w:name="List Paragraph" w:semiHidden="0" w:uiPriority="34" w:unhideWhenUsed="0" w:qFormat="1"/>
-    <w:lsdException w:name="Quote" w:semiHidden="0" w:uiPriority="29" w:unhideWhenUsed="0"/>
-    <w:lsdException w:name="Intense Quote" w:semiHidden="0" w:uiPriority="30" w:unhideWhenUsed="0"/>
-    <w:lsdException w:name="Medium List 2 Accent 1" w:semiHidden="0" w:uiPriority="66" w:unhideWhenUsed="0"/>
-    <w:lsdException w:name="Medium Grid 1 Accent 1" w:semiHidden="0" w:uiPriority="67" w:unhideWhenUsed="0"/>
-    <w:lsdException w:name="Medium Grid 2 Accent 1" w:semiHidden="0" w:uiPriority="68" w:unhideWhenUsed="0"/>
-    <w:lsdException w:name="Medium Grid 3 Accent 1" w:semiHidden="0" w:uiPriority="69" w:unhideWhenUsed="0"/>
-    <w:lsdException w:name="Dark List Accent 1" w:semiHidden="0" w:uiPriority="70" w:unhideWhenUsed="0"/>
-    <w:lsdException w:name="Colorful Shading Accent 1" w:semiHidden="0" w:uiPriority="71" w:unhideWhenUsed="0"/>
-    <w:lsdException w:name="Colorful List Accent 1" w:semiHidden="0" w:uiPriority="72" w:unhideWhenUsed="0"/>
-    <w:lsdException w:name="Colorful Grid Accent 1" w:semiHidden="0" w:uiPriority="73" w:unhideWhenUsed="0"/>
-    <w:lsdException w:name="Light Shading Accent 2" w:semiHidden="0" w:uiPriority="60" w:unhideWhenUsed="0"/>
-    <w:lsdException w:name="Light List Accent 2" w:semiHidden="0" w:uiPriority="61" w:unhideWhenUsed="0"/>
-    <w:lsdException w:name="Light Grid Accent 2" w:semiHidden="0" w:uiPriority="62" w:unhideWhenUsed="0"/>
-    <w:lsdException w:name="Medium Shading 1 Accent 2" w:semiHidden="0" w:uiPriority="63" w:unhideWhenUsed="0"/>
-    <w:lsdException w:name="Medium Shading 2 Accent 2" w:semiHidden="0" w:uiPriority="64" w:unhideWhenUsed="0"/>
-    <w:lsdException w:name="Medium List 1 Accent 2" w:semiHidden="0" w:uiPriority="65" w:unhideWhenUsed="0"/>
-    <w:lsdException w:name="Medium List 2 Accent 2" w:semiHidden="0" w:uiPriority="66" w:unhideWhenUsed="0"/>
-    <w:lsdException w:name="Medium Grid 1 Accent 2" w:semiHidden="0" w:uiPriority="67" w:unhideWhenUsed="0"/>
-    <w:lsdException w:name="Medium Grid 2 Accent 2" w:semiHidden="0" w:uiPriority="68" w:unhideWhenUsed="0"/>
-    <w:lsdException w:name="Medium Grid 3 Accent 2" w:semiHidden="0" w:uiPriority="69" w:unhideWhenUsed="0"/>
-    <w:lsdException w:name="Dark List Accent 2" w:semiHidden="0" w:uiPriority="70" w:unhideWhenUsed="0"/>
-    <w:lsdException w:name="Colorful Shading Accent 2" w:semiHidden="0" w:uiPriority="71" w:unhideWhenUsed="0"/>
-    <w:lsdException w:name="Colorful List Accent 2" w:semiHidden="0" w:uiPriority="72" w:unhideWhenUsed="0"/>
-    <w:lsdException w:name="Colorful Grid Accent 2" w:semiHidden="0" w:uiPriority="73" w:unhideWhenUsed="0"/>
-    <w:lsdException w:name="Light Shading Accent 3" w:semiHidden="0" w:uiPriority="60" w:unhideWhenUsed="0"/>
-    <w:lsdException w:name="Light List Accent 3" w:semiHidden="0" w:uiPriority="61" w:unhideWhenUsed="0"/>
-    <w:lsdException w:name="Light Grid Accent 3" w:semiHidden="0" w:uiPriority="62" w:unhideWhenUsed="0"/>
-    <w:lsdException w:name="Medium Shading 1 Accent 3" w:semiHidden="0" w:uiPriority="63" w:unhideWhenUsed="0"/>
-    <w:lsdException w:name="Medium Shading 2 Accent 3" w:semiHidden="0" w:uiPriority="64" w:unhideWhenUsed="0"/>
-    <w:lsdException w:name="Medium List 1 Accent 3" w:semiHidden="0" w:uiPriority="65" w:unhideWhenUsed="0"/>
-    <w:lsdException w:name="Medium List 2 Accent 3" w:semiHidden="0" w:uiPriority="66" w:unhideWhenUsed="0"/>
-    <w:lsdException w:name="Medium Grid 1 Accent 3" w:semiHidden="0" w:uiPriority="67" w:unhideWhenUsed="0"/>
-    <w:lsdException w:name="Medium Grid 2 Accent 3" w:semiHidden="0" w:uiPriority="68" w:unhideWhenUsed="0"/>
-    <w:lsdException w:name="Medium Grid 3 Accent 3" w:semiHidden="0" w:uiPriority="69" w:unhideWhenUsed="0"/>
-    <w:lsdException w:name="Dark List Accent 3" w:semiHidden="0" w:uiPriority="70" w:unhideWhenUsed="0"/>
-    <w:lsdException w:name="Colorful Shading Accent 3" w:semiHidden="0" w:uiPriority="71" w:unhideWhenUsed="0"/>
-    <w:lsdException w:name="Colorful List Accent 3" w:semiHidden="0" w:uiPriority="72" w:unhideWhenUsed="0"/>
-    <w:lsdException w:name="Colorful Grid Accent 3" w:semiHidden="0" w:uiPriority="73" w:unhideWhenUsed="0"/>
-    <w:lsdException w:name="Light Shading Accent 4" w:semiHidden="0" w:uiPriority="60" w:unhideWhenUsed="0"/>
-    <w:lsdException w:name="Light List Accent 4" w:semiHidden="0" w:uiPriority="61" w:unhideWhenUsed="0"/>
-    <w:lsdException w:name="Light Grid Accent 4" w:semiHidden="0" w:uiPriority="62" w:unhideWhenUsed="0"/>
-    <w:lsdException w:name="Medium Shading 1 Accent 4" w:semiHidden="0" w:uiPriority="63" w:unhideWhenUsed="0"/>
-    <w:lsdException w:name="Medium Shading 2 Accent 4" w:semiHidden="0" w:uiPriority="64" w:unhideWhenUsed="0"/>
-    <w:lsdException w:name="Medium List 1 Accent 4" w:semiHidden="0" w:uiPriority="65" w:unhideWhenUsed="0"/>
-    <w:lsdException w:name="Medium List 2 Accent 4" w:semiHidden="0" w:uiPriority="66" w:unhideWhenUsed="0"/>
-    <w:lsdException w:name="Medium Grid 1 Accent 4" w:semiHidden="0" w:uiPriority="67" w:unhideWhenUsed="0"/>
-    <w:lsdException w:name="Medium Grid 2 Accent 4" w:semiHidden="0" w:uiPriority="68" w:unhideWhenUsed="0"/>
-    <w:lsdException w:name="Medium Grid 3 Accent 4" w:semiHidden="0" w:uiPriority="69" w:unhideWhenUsed="0"/>
-    <w:lsdException w:name="Dark List Accent 4" w:semiHidden="0" w:uiPriority="70" w:unhideWhenUsed="0"/>
-    <w:lsdException w:name="Colorful Shading Accent 4" w:semiHidden="0" w:uiPriority="71" w:unhideWhenUsed="0"/>
-    <w:lsdException w:name="Colorful List Accent 4" w:semiHidden="0" w:uiPriority="72" w:unhideWhenUsed="0"/>
-    <w:lsdException w:name="Colorful Grid Accent 4" w:semiHidden="0" w:uiPriority="73" w:unhideWhenUsed="0"/>
-    <w:lsdException w:name="Light Shading Accent 5" w:semiHidden="0" w:uiPriority="60" w:unhideWhenUsed="0"/>
-    <w:lsdException w:name="Light List Accent 5" w:semiHidden="0" w:uiPriority="61" w:unhideWhenUsed="0"/>
-    <w:lsdException w:name="Light Grid Accent 5" w:semiHidden="0" w:uiPriority="62" w:unhideWhenUsed="0"/>
-    <w:lsdException w:name="Medium Shading 1 Accent 5" w:semiHidden="0" w:uiPriority="63" w:unhideWhenUsed="0"/>
-    <w:lsdException w:name="Medium Shading 2 Accent 5" w:semiHidden="0" w:uiPriority="64" w:unhideWhenUsed="0"/>
-    <w:lsdException w:name="Medium List 1 Accent 5" w:semiHidden="0" w:uiPriority="65" w:unhideWhenUsed="0"/>
-    <w:lsdException w:name="Medium List 2 Accent 5" w:semiHidden="0" w:uiPriority="66" w:unhideWhenUsed="0"/>
-    <w:lsdException w:name="Medium Grid 1 Accent 5" w:semiHidden="0" w:uiPriority="67" w:unhideWhenUsed="0"/>
-    <w:lsdException w:name="Medium Grid 2 Accent 5" w:semiHidden="0" w:uiPriority="68" w:unhideWhenUsed="0"/>
-    <w:lsdException w:name="Medium Grid 3 Accent 5" w:semiHidden="0" w:uiPriority="69" w:unhideWhenUsed="0"/>
-    <w:lsdException w:name="Dark List Accent 5" w:semiHidden="0" w:uiPriority="70" w:unhideWhenUsed="0"/>
-    <w:lsdException w:name="Colorful Shading Accent 5" w:semiHidden="0" w:uiPriority="71" w:unhideWhenUsed="0"/>
-    <w:lsdException w:name="Colorful List Accent 5" w:semiHidden="0" w:uiPriority="72" w:unhideWhenUsed="0"/>
-    <w:lsdException w:name="Colorful Grid Accent 5" w:semiHidden="0" w:uiPriority="73" w:unhideWhenUsed="0"/>
-    <w:lsdException w:name="Light Shading Accent 6" w:semiHidden="0" w:uiPriority="60" w:unhideWhenUsed="0"/>
-    <w:lsdException w:name="Light List Accent 6" w:semiHidden="0" w:uiPriority="61" w:unhideWhenUsed="0"/>
-    <w:lsdException w:name="Light Grid Accent 6" w:semiHidden="0" w:uiPriority="62" w:unhideWhenUsed="0"/>
-    <w:lsdException w:name="Medium Shading 1 Accent 6" w:semiHidden="0" w:uiPriority="63" w:unhideWhenUsed="0"/>
-    <w:lsdException w:name="Medium Shading 2 Accent 6" w:semiHidden="0" w:uiPriority="64" w:unhideWhenUsed="0"/>
-    <w:lsdException w:name="Medium List 1 Accent 6" w:semiHidden="0" w:uiPriority="65" w:unhideWhenUsed="0"/>
-    <w:lsdException w:name="Medium List 2 Accent 6" w:semiHidden="0" w:uiPriority="66" w:unhideWhenUsed="0"/>
-    <w:lsdException w:name="Medium Grid 1 Accent 6" w:semiHidden="0" w:uiPriority="67" w:unhideWhenUsed="0"/>
-    <w:lsdException w:name="Medium Grid 2 Accent 6" w:semiHidden="0" w:uiPriority="68" w:unhideWhenUsed="0"/>
-    <w:lsdException w:name="Medium Grid 3 Accent 6" w:semiHidden="0" w:uiPriority="69" w:unhideWhenUsed="0"/>
-    <w:lsdException w:name="Dark List Accent 6" w:semiHidden="0" w:uiPriority="70" w:unhideWhenUsed="0"/>
-    <w:lsdException w:name="Colorful Shading Accent 6" w:semiHidden="0" w:uiPriority="71" w:unhideWhenUsed="0"/>
-    <w:lsdException w:name="Colorful List Accent 6" w:semiHidden="0" w:uiPriority="72" w:unhideWhenUsed="0"/>
-    <w:lsdException w:name="Colorful Grid Accent 6" w:semiHidden="0" w:uiPriority="73" w:unhideWhenUsed="0"/>
-    <w:lsdException w:name="Subtle Emphasis" w:semiHidden="0" w:uiPriority="19" w:unhideWhenUsed="0"/>
-    <w:lsdException w:name="Intense Emphasis" w:semiHidden="0" w:uiPriority="21" w:unhideWhenUsed="0"/>
-    <w:lsdException w:name="Subtle Reference" w:semiHidden="0" w:uiPriority="31" w:unhideWhenUsed="0"/>
-    <w:lsdException w:name="Intense Reference" w:semiHidden="0" w:uiPriority="32" w:unhideWhenUsed="0"/>
-    <w:lsdException w:name="Book Title" w:semiHidden="0" w:uiPriority="33" w:unhideWhenUsed="0"/>
-    <w:lsdException w:name="Bibliography" w:uiPriority="37"/>
-    <w:lsdException w:name="TOC Heading" w:uiPriority="39" w:qFormat="1"/>
-  </w:latentStyles>
-  <w:style w:type="paragraph" w:default="1" w:styleId="Normal">
-    <w:name w:val="Normal"/>
-    <w:qFormat/>
-    <w:rsid w:val="008063E1"/>
-    <w:pPr>
-      <w:spacing w:before="80" w:after="120"/>
-    </w:pPr>
-  </w:style>
-  <w:style w:type="paragraph" w:styleId="Heading1">
-    <w:name w:val="heading 1"/>
-    <w:basedOn w:val="Normal"/>
-    <w:next w:val="Normal"/>
-    <w:link w:val="Heading1Char"/>
-    <w:uiPriority w:val="9"/>
-    <w:qFormat/>
-    <w:rsid w:val="009254B7"/>
-    <w:pPr>
-      <w:keepNext/>
-      <w:keepLines/>
-      <w:spacing w:before="200" w:after="40"/>
-      <w:outlineLvl w:val="0"/>
-    </w:pPr>
-    <w:rPr>
-      <w:rFonts w:eastAsiaTheme="majorEastAsia" w:cstheme="majorBidi"/>
-      <w:b/>
-      <w:color w:val="642D08"/>
-      <w:sz w:val="40"/>
-      <w:szCs w:val="32"/>
-    </w:rPr>
-  </w:style>
-  <w:style w:type="paragraph" w:styleId="Heading2">
-    <w:name w:val="heading 2"/>
-    <w:basedOn w:val="Normal"/>
-    <w:next w:val="Normal"/>
-    <w:link w:val="Heading2Char"/>
-    <w:uiPriority w:val="9"/>
-    <w:qFormat/>
-    <w:rsid w:val="00D108AC"/>
-    <w:pPr>
-      <w:keepNext/>
-      <w:keepLines/>
-      <w:spacing w:before="120" w:after="40"/>
-      <w:outlineLvl w:val="1"/>
-    </w:pPr>
-    <w:rPr>
-      <w:rFonts w:eastAsiaTheme="majorEastAsia" w:cstheme="majorBidi"/>
-      <w:b/>
-      <w:color w:val="7C380A"/>
-      <w:sz w:val="32"/>
-      <w:szCs w:val="36"/>
-    </w:rPr>
-  </w:style>
-  <w:style w:type="paragraph" w:styleId="Heading3">
-    <w:name w:val="heading 3"/>
-    <w:basedOn w:val="Normal"/>
-    <w:next w:val="Normal"/>
-    <w:link w:val="Heading3Char"/>
-    <w:uiPriority w:val="9"/>
-    <w:unhideWhenUsed/>
-    <w:qFormat/>
-    <w:rsid w:val="00D108AC"/>
-    <w:pPr>
-      <w:keepNext/>
-      <w:keepLines/>
-      <w:spacing w:before="120" w:after="40"/>
-      <w:outlineLvl w:val="2"/>
-    </w:pPr>
-    <w:rPr>
-      <w:rFonts w:eastAsiaTheme="majorEastAsia" w:cstheme="majorBidi"/>
-      <w:b/>
-      <w:color w:val="8F400B"/>
-      <w:sz w:val="28"/>
-      <w:szCs w:val="32"/>
-    </w:rPr>
-  </w:style>
-  <w:style w:type="paragraph" w:styleId="Heading4">
-    <w:name w:val="heading 4"/>
-    <w:basedOn w:val="Normal"/>
-    <w:next w:val="Normal"/>
-    <w:link w:val="Heading4Char"/>
-    <w:uiPriority w:val="9"/>
-    <w:unhideWhenUsed/>
-    <w:qFormat/>
-    <w:rsid w:val="00D108AC"/>
-    <w:pPr>
-      <w:keepNext/>
-      <w:keepLines/>
-      <w:spacing w:before="120" w:after="40"/>
-      <w:outlineLvl w:val="3"/>
-    </w:pPr>
-    <w:rPr>
-      <w:rFonts w:eastAsiaTheme="majorEastAsia" w:cstheme="majorBidi"/>
-      <w:b/>
-      <w:iCs/>
-      <w:color w:val="A34A0D"/>
-      <w:sz w:val="24"/>
-    </w:rPr>
-  </w:style>
-  <w:style w:type="paragraph" w:styleId="Heading5">
-    <w:name w:val="heading 5"/>
-    <w:basedOn w:val="Normal"/>
-    <w:next w:val="Normal"/>
-    <w:link w:val="Heading5Char"/>
-    <w:uiPriority w:val="9"/>
-    <w:semiHidden/>
-    <w:unhideWhenUsed/>
-    <w:qFormat/>
-    <w:rsid w:val="008C5930"/>
-    <w:pPr>
-      <w:keepNext/>
-      <w:keepLines/>
-      <w:spacing w:after="0"/>
-      <w:outlineLvl w:val="4"/>
-    </w:pPr>
-    <w:rPr>
-      <w:rFonts w:eastAsiaTheme="majorEastAsia" w:cstheme="majorBidi"/>
-      <w:b/>
-      <w:color w:val="B2500E"/>
-    </w:rPr>
-  </w:style>
-  <w:style w:type="character" w:default="1" w:styleId="DefaultParagraphFont">
-    <w:name w:val="Default Paragraph Font"/>
-    <w:uiPriority w:val="1"/>
-    <w:semiHidden/>
-    <w:unhideWhenUsed/>
-  </w:style>
-  <w:style w:type="table" w:default="1" w:styleId="TableNormal">
-    <w:name w:val="Normal Table"/>
-    <w:uiPriority w:val="99"/>
-    <w:semiHidden/>
-    <w:unhideWhenUsed/>
-    <w:tblPr>
-      <w:tblInd w:w="0" w:type="dxa"/>
-      <w:tblCellMar>
-        <w:top w:w="0" w:type="dxa"/>
-        <w:left w:w="108" w:type="dxa"/>
-        <w:bottom w:w="0" w:type="dxa"/>
-        <w:right w:w="108" w:type="dxa"/>
-      </w:tblCellMar>
-    </w:tblPr>
-  </w:style>
-  <w:style w:type="numbering" w:default="1" w:styleId="NoList">
-    <w:name w:val="No List"/>
-    <w:uiPriority w:val="99"/>
-    <w:semiHidden/>
-    <w:unhideWhenUsed/>
-  </w:style>
-  <w:style w:type="paragraph" w:styleId="Header">
-    <w:name w:val="header"/>
-    <w:basedOn w:val="Normal"/>
-    <w:link w:val="HeaderChar"/>
-    <w:uiPriority w:val="99"/>
-    <w:unhideWhenUsed/>
-    <w:rsid w:val="008068A2"/>
-    <w:pPr>
-      <w:tabs>
-        <w:tab w:val="center" w:pos="4680"/>
-        <w:tab w:val="right" w:pos="9360"/>
-      </w:tabs>
-      <w:spacing w:after="0" w:line="240" w:lineRule="auto"/>
-    </w:pPr>
-  </w:style>
-  <w:style w:type="character" w:customStyle="1" w:styleId="HeaderChar">
-    <w:name w:val="Header Char"/>
-    <w:basedOn w:val="DefaultParagraphFont"/>
-    <w:link w:val="Header"/>
-    <w:uiPriority w:val="99"/>
-    <w:rsid w:val="008068A2"/>
-  </w:style>
-  <w:style w:type="paragraph" w:styleId="Footer">
-    <w:name w:val="footer"/>
-    <w:basedOn w:val="Normal"/>
-    <w:link w:val="FooterChar"/>
-    <w:uiPriority w:val="99"/>
-    <w:unhideWhenUsed/>
-    <w:rsid w:val="008068A2"/>
-    <w:pPr>
-      <w:tabs>
-        <w:tab w:val="center" w:pos="4680"/>
-        <w:tab w:val="right" w:pos="9360"/>
-      </w:tabs>
-      <w:spacing w:after="0" w:line="240" w:lineRule="auto"/>
-    </w:pPr>
-  </w:style>
-  <w:style w:type="character" w:customStyle="1" w:styleId="FooterChar">
-    <w:name w:val="Footer Char"/>
-    <w:basedOn w:val="DefaultParagraphFont"/>
-    <w:link w:val="Footer"/>
-    <w:uiPriority w:val="99"/>
-    <w:rsid w:val="008068A2"/>
-  </w:style>
-  <w:style w:type="paragraph" w:styleId="BalloonText">
-    <w:name w:val="Balloon Text"/>
-    <w:basedOn w:val="Normal"/>
-    <w:link w:val="BalloonTextChar"/>
-    <w:uiPriority w:val="99"/>
-    <w:semiHidden/>
-    <w:unhideWhenUsed/>
-    <w:rsid w:val="00564D7B"/>
-    <w:pPr>
-      <w:spacing w:after="0" w:line="240" w:lineRule="auto"/>
-    </w:pPr>
-    <w:rPr>
-      <w:rFonts w:ascii="Tahoma" w:hAnsi="Tahoma" w:cs="Tahoma"/>
-      <w:sz w:val="16"/>
-      <w:szCs w:val="16"/>
-    </w:rPr>
-  </w:style>
-  <w:style w:type="character" w:customStyle="1" w:styleId="BalloonTextChar">
-    <w:name w:val="Balloon Text Char"/>
-    <w:basedOn w:val="DefaultParagraphFont"/>
-    <w:link w:val="BalloonText"/>
-    <w:uiPriority w:val="99"/>
-    <w:semiHidden/>
-    <w:rsid w:val="00564D7B"/>
-    <w:rPr>
-      <w:rFonts w:ascii="Tahoma" w:hAnsi="Tahoma" w:cs="Tahoma"/>
-      <w:sz w:val="16"/>
-      <w:szCs w:val="16"/>
-    </w:rPr>
-  </w:style>
-  <w:style w:type="character" w:styleId="Hyperlink">
-    <w:name w:val="Hyperlink"/>
-    <w:basedOn w:val="DefaultParagraphFont"/>
-    <w:uiPriority w:val="99"/>
-    <w:unhideWhenUsed/>
-    <w:rsid w:val="0079324A"/>
-    <w:rPr>
-      <w:color w:val="0000FF" w:themeColor="hyperlink"/>
-      <w:u w:val="single"/>
-    </w:rPr>
-  </w:style>
-  <w:style w:type="character" w:customStyle="1" w:styleId="Heading1Char">
-    <w:name w:val="Heading 1 Char"/>
-    <w:basedOn w:val="DefaultParagraphFont"/>
-    <w:link w:val="Heading1"/>
-    <w:uiPriority w:val="9"/>
-    <w:rsid w:val="009254B7"/>
-    <w:rPr>
-      <w:rFonts w:eastAsiaTheme="majorEastAsia" w:cstheme="majorBidi"/>
-      <w:b/>
-      <w:color w:val="642D08"/>
-      <w:sz w:val="40"/>
-      <w:szCs w:val="32"/>
-    </w:rPr>
-  </w:style>
-  <w:style w:type="character" w:customStyle="1" w:styleId="Heading2Char">
-    <w:name w:val="Heading 2 Char"/>
-    <w:basedOn w:val="DefaultParagraphFont"/>
-    <w:link w:val="Heading2"/>
-    <w:uiPriority w:val="9"/>
-    <w:rsid w:val="00D108AC"/>
-    <w:rPr>
-      <w:rFonts w:eastAsiaTheme="majorEastAsia" w:cstheme="majorBidi"/>
-      <w:b/>
-      <w:color w:val="7C380A"/>
-      <w:sz w:val="32"/>
-      <w:szCs w:val="36"/>
-    </w:rPr>
-  </w:style>
-  <w:style w:type="paragraph" w:styleId="NormalWeb">
-    <w:name w:val="Normal (Web)"/>
-    <w:basedOn w:val="Normal"/>
-    <w:uiPriority w:val="99"/>
-    <w:semiHidden/>
-    <w:unhideWhenUsed/>
-    <w:rsid w:val="00524789"/>
-    <w:pPr>
-      <w:spacing w:before="100" w:beforeAutospacing="1" w:after="100" w:afterAutospacing="1" w:line="240" w:lineRule="auto"/>
-    </w:pPr>
-    <w:rPr>
-      <w:rFonts w:ascii="Times New Roman" w:eastAsia="Times New Roman" w:hAnsi="Times New Roman" w:cs="Times New Roman"/>
-      <w:sz w:val="24"/>
-      <w:szCs w:val="24"/>
-    </w:rPr>
-  </w:style>
-  <w:style w:type="character" w:styleId="Strong">
-    <w:name w:val="Strong"/>
-    <w:basedOn w:val="DefaultParagraphFont"/>
-    <w:uiPriority w:val="22"/>
-    <w:qFormat/>
-    <w:rsid w:val="00524789"/>
-    <w:rPr>
-      <w:b/>
-      <w:bCs/>
-    </w:rPr>
-  </w:style>
-  <w:style w:type="character" w:customStyle="1" w:styleId="Heading3Char">
-    <w:name w:val="Heading 3 Char"/>
-    <w:basedOn w:val="DefaultParagraphFont"/>
-    <w:link w:val="Heading3"/>
-    <w:uiPriority w:val="9"/>
-    <w:rsid w:val="00D108AC"/>
-    <w:rPr>
-      <w:rFonts w:eastAsiaTheme="majorEastAsia" w:cstheme="majorBidi"/>
-      <w:b/>
-      <w:color w:val="8F400B"/>
-      <w:sz w:val="28"/>
-      <w:szCs w:val="32"/>
-    </w:rPr>
-  </w:style>
-  <w:style w:type="character" w:customStyle="1" w:styleId="Heading4Char">
-    <w:name w:val="Heading 4 Char"/>
-    <w:basedOn w:val="DefaultParagraphFont"/>
-    <w:link w:val="Heading4"/>
-    <w:uiPriority w:val="9"/>
-    <w:rsid w:val="00D108AC"/>
-    <w:rPr>
-      <w:rFonts w:eastAsiaTheme="majorEastAsia" w:cstheme="majorBidi"/>
-      <w:b/>
-      <w:iCs/>
-      <w:color w:val="A34A0D"/>
-      <w:sz w:val="24"/>
-    </w:rPr>
-  </w:style>
-  <w:style w:type="paragraph" w:styleId="ListParagraph">
-    <w:name w:val="List Paragraph"/>
-    <w:basedOn w:val="Normal"/>
-    <w:uiPriority w:val="34"/>
-    <w:qFormat/>
-    <w:rsid w:val="008617B5"/>
-    <w:pPr>
-      <w:ind w:left="720"/>
-      <w:contextualSpacing/>
-    </w:pPr>
-  </w:style>
-  <w:style w:type="character" w:styleId="FollowedHyperlink">
-    <w:name w:val="FollowedHyperlink"/>
-    <w:basedOn w:val="DefaultParagraphFont"/>
-    <w:uiPriority w:val="99"/>
-    <w:semiHidden/>
-    <w:unhideWhenUsed/>
-    <w:rsid w:val="00C0490B"/>
-    <w:rPr>
-      <w:color w:val="800080" w:themeColor="followedHyperlink"/>
-      <w:u w:val="single"/>
-    </w:rPr>
-  </w:style>
-  <w:style w:type="character" w:customStyle="1" w:styleId="Heading5Char">
-    <w:name w:val="Heading 5 Char"/>
-    <w:basedOn w:val="DefaultParagraphFont"/>
-    <w:link w:val="Heading5"/>
-    <w:uiPriority w:val="9"/>
-    <w:semiHidden/>
-    <w:rsid w:val="008C5930"/>
-    <w:rPr>
-      <w:rFonts w:eastAsiaTheme="majorEastAsia" w:cstheme="majorBidi"/>
-      <w:b/>
-      <w:color w:val="B2500E"/>
-    </w:rPr>
-  </w:style>
-  <w:style w:type="paragraph" w:customStyle="1" w:styleId="Code">
-    <w:name w:val="Code"/>
-    <w:basedOn w:val="Normal"/>
-    <w:link w:val="CodeChar"/>
-    <w:qFormat/>
-    <w:rsid w:val="008063E1"/>
-    <w:rPr>
-      <w:rFonts w:ascii="Consolas" w:hAnsi="Consolas"/>
-      <w:b/>
-      <w:noProof/>
-    </w:rPr>
-  </w:style>
-  <w:style w:type="character" w:customStyle="1" w:styleId="CodeChar">
-    <w:name w:val="Code Char"/>
-    <w:basedOn w:val="DefaultParagraphFont"/>
-    <w:link w:val="Code"/>
-    <w:rsid w:val="008063E1"/>
-    <w:rPr>
-      <w:rFonts w:ascii="Consolas" w:hAnsi="Consolas"/>
-      <w:b/>
-      <w:noProof/>
-    </w:rPr>
-  </w:style>
-  <w:style w:type="table" w:styleId="TableGrid">
-    <w:name w:val="Table Grid"/>
-    <w:basedOn w:val="TableNormal"/>
-    <w:uiPriority w:val="59"/>
-    <w:rsid w:val="00D108AC"/>
-    <w:pPr>
-      <w:spacing w:after="0" w:line="240" w:lineRule="auto"/>
-    </w:pPr>
-    <w:tblPr>
-      <w:tblInd w:w="0" w:type="dxa"/>
-      <w:tblBorders>
-        <w:top w:val="single" w:sz="4" w:space="0" w:color="auto"/>
-        <w:left w:val="single" w:sz="4" w:space="0" w:color="auto"/>
-        <w:bottom w:val="single" w:sz="4" w:space="0" w:color="auto"/>
-        <w:right w:val="single" w:sz="4" w:space="0" w:color="auto"/>
-        <w:insideH w:val="single" w:sz="4" w:space="0" w:color="auto"/>
-        <w:insideV w:val="single" w:sz="4" w:space="0" w:color="auto"/>
-      </w:tblBorders>
-      <w:tblCellMar>
-        <w:top w:w="0" w:type="dxa"/>
-        <w:left w:w="108" w:type="dxa"/>
-        <w:bottom w:w="0" w:type="dxa"/>
-        <w:right w:w="108" w:type="dxa"/>
-      </w:tblCellMar>
     </w:tblPr>
   </w:style>
 </w:styles>
@@ -5953,7 +5617,7 @@
 </file>
 
 <file path=customXml/itemProps1.xml><?xml version="1.0" encoding="utf-8"?>
-<ds:datastoreItem xmlns:ds="http://schemas.openxmlformats.org/officeDocument/2006/customXml" ds:itemID="{5A27C00D-5F57-4B43-A224-6A8D69C7BCF5}">
+<ds:datastoreItem xmlns:ds="http://schemas.openxmlformats.org/officeDocument/2006/customXml" ds:itemID="{79DA22B5-6A24-4AAB-805D-E196987A2C81}">
   <ds:schemaRefs>
     <ds:schemaRef ds:uri="http://schemas.openxmlformats.org/officeDocument/2006/bibliography"/>
   </ds:schemaRefs>

</xml_diff>